<commit_message>
Hotovy uvod, rozrobena teoria
</commit_message>
<xml_diff>
--- a/AKR-Sablona.docx
+++ b/AKR-Sablona.docx
@@ -437,7 +437,7 @@
     <w:sdt>
       <w:sdtPr>
         <w:rPr>
-          <w:rFonts w:eastAsiaTheme="minorHAnsi" w:cstheme="minorBidi"/>
+          <w:rFonts w:asciiTheme="minorHAnsi" w:eastAsiaTheme="minorHAnsi" w:hAnsiTheme="minorHAnsi" w:cstheme="minorBidi"/>
           <w:sz w:val="22"/>
           <w:szCs w:val="22"/>
           <w:lang w:eastAsia="en-US"/>
@@ -504,7 +504,7 @@
             </w:rPr>
             <w:fldChar w:fldCharType="separate"/>
           </w:r>
-          <w:hyperlink w:anchor="_Toc85899817" w:history="1">
+          <w:hyperlink w:anchor="_Toc85912173" w:history="1">
             <w:r>
               <w:rPr>
                 <w:rStyle w:val="Hypertextovprepojenie"/>
@@ -531,7 +531,7 @@
                 <w:noProof/>
                 <w:webHidden/>
               </w:rPr>
-              <w:instrText xml:space="preserve"> PAGEREF _Toc85899817 \h </w:instrText>
+              <w:instrText xml:space="preserve"> PAGEREF _Toc85912173 \h </w:instrText>
             </w:r>
             <w:r>
               <w:rPr>
@@ -574,7 +574,7 @@
               <w:lang w:eastAsia="sk-SK"/>
             </w:rPr>
           </w:pPr>
-          <w:hyperlink w:anchor="_Toc85899818" w:history="1">
+          <w:hyperlink w:anchor="_Toc85912174" w:history="1">
             <w:r>
               <w:rPr>
                 <w:rStyle w:val="Hypertextovprepojenie"/>
@@ -601,7 +601,7 @@
                 <w:noProof/>
                 <w:webHidden/>
               </w:rPr>
-              <w:instrText xml:space="preserve"> PAGEREF _Toc85899818 \h </w:instrText>
+              <w:instrText xml:space="preserve"> PAGEREF _Toc85912174 \h </w:instrText>
             </w:r>
             <w:r>
               <w:rPr>
@@ -644,7 +644,7 @@
               <w:lang w:eastAsia="sk-SK"/>
             </w:rPr>
           </w:pPr>
-          <w:hyperlink w:anchor="_Toc85899819" w:history="1">
+          <w:hyperlink w:anchor="_Toc85912175" w:history="1">
             <w:r>
               <w:rPr>
                 <w:rStyle w:val="Hypertextovprepojenie"/>
@@ -671,7 +671,280 @@
                 <w:noProof/>
                 <w:webHidden/>
               </w:rPr>
-              <w:instrText xml:space="preserve"> PAGEREF _Toc85899819 \h </w:instrText>
+              <w:instrText xml:space="preserve"> PAGEREF _Toc85912175 \h </w:instrText>
+            </w:r>
+            <w:r>
+              <w:rPr>
+                <w:noProof/>
+                <w:webHidden/>
+              </w:rPr>
+            </w:r>
+            <w:r>
+              <w:rPr>
+                <w:noProof/>
+                <w:webHidden/>
+              </w:rPr>
+              <w:fldChar w:fldCharType="separate"/>
+            </w:r>
+            <w:r>
+              <w:rPr>
+                <w:noProof/>
+                <w:webHidden/>
+              </w:rPr>
+              <w:t>5</w:t>
+            </w:r>
+            <w:r>
+              <w:rPr>
+                <w:noProof/>
+                <w:webHidden/>
+              </w:rPr>
+              <w:fldChar w:fldCharType="end"/>
+            </w:r>
+          </w:hyperlink>
+        </w:p>
+        <w:p>
+          <w:pPr>
+            <w:pStyle w:val="Obsah2"/>
+            <w:tabs>
+              <w:tab w:val="right" w:leader="dot" w:pos="9062"/>
+            </w:tabs>
+            <w:rPr>
+              <w:noProof/>
+            </w:rPr>
+          </w:pPr>
+          <w:hyperlink w:anchor="_Toc85912176" w:history="1">
+            <w:r>
+              <w:rPr>
+                <w:rStyle w:val="Hypertextovprepojenie"/>
+                <w:noProof/>
+              </w:rPr>
+              <w:t>Dvojfázové overenie</w:t>
+            </w:r>
+            <w:r>
+              <w:rPr>
+                <w:noProof/>
+                <w:webHidden/>
+              </w:rPr>
+              <w:tab/>
+            </w:r>
+            <w:r>
+              <w:rPr>
+                <w:noProof/>
+                <w:webHidden/>
+              </w:rPr>
+              <w:fldChar w:fldCharType="begin"/>
+            </w:r>
+            <w:r>
+              <w:rPr>
+                <w:noProof/>
+                <w:webHidden/>
+              </w:rPr>
+              <w:instrText xml:space="preserve"> PAGEREF _Toc85912176 \h </w:instrText>
+            </w:r>
+            <w:r>
+              <w:rPr>
+                <w:noProof/>
+                <w:webHidden/>
+              </w:rPr>
+            </w:r>
+            <w:r>
+              <w:rPr>
+                <w:noProof/>
+                <w:webHidden/>
+              </w:rPr>
+              <w:fldChar w:fldCharType="separate"/>
+            </w:r>
+            <w:r>
+              <w:rPr>
+                <w:noProof/>
+                <w:webHidden/>
+              </w:rPr>
+              <w:t>5</w:t>
+            </w:r>
+            <w:r>
+              <w:rPr>
+                <w:noProof/>
+                <w:webHidden/>
+              </w:rPr>
+              <w:fldChar w:fldCharType="end"/>
+            </w:r>
+          </w:hyperlink>
+        </w:p>
+        <w:p>
+          <w:pPr>
+            <w:pStyle w:val="Obsah2"/>
+            <w:tabs>
+              <w:tab w:val="right" w:leader="dot" w:pos="9062"/>
+            </w:tabs>
+            <w:rPr>
+              <w:noProof/>
+            </w:rPr>
+          </w:pPr>
+          <w:hyperlink w:anchor="_Toc85912177" w:history="1">
+            <w:r>
+              <w:rPr>
+                <w:rStyle w:val="Hypertextovprepojenie"/>
+                <w:noProof/>
+                <w:lang w:val="en-US"/>
+              </w:rPr>
+              <w:t>Hash</w:t>
+            </w:r>
+            <w:r>
+              <w:rPr>
+                <w:noProof/>
+                <w:webHidden/>
+              </w:rPr>
+              <w:tab/>
+            </w:r>
+            <w:r>
+              <w:rPr>
+                <w:noProof/>
+                <w:webHidden/>
+              </w:rPr>
+              <w:fldChar w:fldCharType="begin"/>
+            </w:r>
+            <w:r>
+              <w:rPr>
+                <w:noProof/>
+                <w:webHidden/>
+              </w:rPr>
+              <w:instrText xml:space="preserve"> PAGEREF _Toc85912177 \h </w:instrText>
+            </w:r>
+            <w:r>
+              <w:rPr>
+                <w:noProof/>
+                <w:webHidden/>
+              </w:rPr>
+            </w:r>
+            <w:r>
+              <w:rPr>
+                <w:noProof/>
+                <w:webHidden/>
+              </w:rPr>
+              <w:fldChar w:fldCharType="separate"/>
+            </w:r>
+            <w:r>
+              <w:rPr>
+                <w:noProof/>
+                <w:webHidden/>
+              </w:rPr>
+              <w:t>5</w:t>
+            </w:r>
+            <w:r>
+              <w:rPr>
+                <w:noProof/>
+                <w:webHidden/>
+              </w:rPr>
+              <w:fldChar w:fldCharType="end"/>
+            </w:r>
+          </w:hyperlink>
+        </w:p>
+        <w:p>
+          <w:pPr>
+            <w:pStyle w:val="Obsah2"/>
+            <w:tabs>
+              <w:tab w:val="right" w:leader="dot" w:pos="9062"/>
+            </w:tabs>
+            <w:rPr>
+              <w:noProof/>
+            </w:rPr>
+          </w:pPr>
+          <w:hyperlink w:anchor="_Toc85912178" w:history="1">
+            <w:r>
+              <w:rPr>
+                <w:rStyle w:val="Hypertextovprepojenie"/>
+                <w:noProof/>
+              </w:rPr>
+              <w:t>AES</w:t>
+            </w:r>
+            <w:r>
+              <w:rPr>
+                <w:noProof/>
+                <w:webHidden/>
+              </w:rPr>
+              <w:tab/>
+            </w:r>
+            <w:r>
+              <w:rPr>
+                <w:noProof/>
+                <w:webHidden/>
+              </w:rPr>
+              <w:fldChar w:fldCharType="begin"/>
+            </w:r>
+            <w:r>
+              <w:rPr>
+                <w:noProof/>
+                <w:webHidden/>
+              </w:rPr>
+              <w:instrText xml:space="preserve"> PAGEREF _Toc85912178 \h </w:instrText>
+            </w:r>
+            <w:r>
+              <w:rPr>
+                <w:noProof/>
+                <w:webHidden/>
+              </w:rPr>
+            </w:r>
+            <w:r>
+              <w:rPr>
+                <w:noProof/>
+                <w:webHidden/>
+              </w:rPr>
+              <w:fldChar w:fldCharType="separate"/>
+            </w:r>
+            <w:r>
+              <w:rPr>
+                <w:noProof/>
+                <w:webHidden/>
+              </w:rPr>
+              <w:t>5</w:t>
+            </w:r>
+            <w:r>
+              <w:rPr>
+                <w:noProof/>
+                <w:webHidden/>
+              </w:rPr>
+              <w:fldChar w:fldCharType="end"/>
+            </w:r>
+          </w:hyperlink>
+        </w:p>
+        <w:p>
+          <w:pPr>
+            <w:pStyle w:val="Obsah2"/>
+            <w:tabs>
+              <w:tab w:val="right" w:leader="dot" w:pos="9062"/>
+            </w:tabs>
+            <w:rPr>
+              <w:noProof/>
+            </w:rPr>
+          </w:pPr>
+          <w:hyperlink w:anchor="_Toc85912179" w:history="1">
+            <w:r>
+              <w:rPr>
+                <w:rStyle w:val="Hypertextovprepojenie"/>
+                <w:noProof/>
+              </w:rPr>
+              <w:t>RSA</w:t>
+            </w:r>
+            <w:r>
+              <w:rPr>
+                <w:noProof/>
+                <w:webHidden/>
+              </w:rPr>
+              <w:tab/>
+            </w:r>
+            <w:r>
+              <w:rPr>
+                <w:noProof/>
+                <w:webHidden/>
+              </w:rPr>
+              <w:fldChar w:fldCharType="begin"/>
+            </w:r>
+            <w:r>
+              <w:rPr>
+                <w:noProof/>
+                <w:webHidden/>
+              </w:rPr>
+              <w:instrText xml:space="preserve"> PAGEREF _Toc85912179 \h </w:instrText>
             </w:r>
             <w:r>
               <w:rPr>
@@ -714,7 +987,7 @@
               <w:lang w:eastAsia="sk-SK"/>
             </w:rPr>
           </w:pPr>
-          <w:hyperlink w:anchor="_Toc85899820" w:history="1">
+          <w:hyperlink w:anchor="_Toc85912180" w:history="1">
             <w:r>
               <w:rPr>
                 <w:rStyle w:val="Hypertextovprepojenie"/>
@@ -741,7 +1014,7 @@
                 <w:noProof/>
                 <w:webHidden/>
               </w:rPr>
-              <w:instrText xml:space="preserve"> PAGEREF _Toc85899820 \h </w:instrText>
+              <w:instrText xml:space="preserve"> PAGEREF _Toc85912180 \h </w:instrText>
             </w:r>
             <w:r>
               <w:rPr>
@@ -784,7 +1057,7 @@
               <w:lang w:eastAsia="sk-SK"/>
             </w:rPr>
           </w:pPr>
-          <w:hyperlink w:anchor="_Toc85899821" w:history="1">
+          <w:hyperlink w:anchor="_Toc85912181" w:history="1">
             <w:r>
               <w:rPr>
                 <w:rStyle w:val="Hypertextovprepojenie"/>
@@ -811,7 +1084,7 @@
                 <w:noProof/>
                 <w:webHidden/>
               </w:rPr>
-              <w:instrText xml:space="preserve"> PAGEREF _Toc85899821 \h </w:instrText>
+              <w:instrText xml:space="preserve"> PAGEREF _Toc85912181 \h </w:instrText>
             </w:r>
             <w:r>
               <w:rPr>
@@ -854,7 +1127,7 @@
               <w:lang w:eastAsia="sk-SK"/>
             </w:rPr>
           </w:pPr>
-          <w:hyperlink w:anchor="_Toc85899822" w:history="1">
+          <w:hyperlink w:anchor="_Toc85912182" w:history="1">
             <w:r>
               <w:rPr>
                 <w:rStyle w:val="Hypertextovprepojenie"/>
@@ -881,7 +1154,7 @@
                 <w:noProof/>
                 <w:webHidden/>
               </w:rPr>
-              <w:instrText xml:space="preserve"> PAGEREF _Toc85899822 \h </w:instrText>
+              <w:instrText xml:space="preserve"> PAGEREF _Toc85912182 \h </w:instrText>
             </w:r>
             <w:r>
               <w:rPr>
@@ -924,7 +1197,7 @@
               <w:lang w:eastAsia="sk-SK"/>
             </w:rPr>
           </w:pPr>
-          <w:hyperlink w:anchor="_Toc85899823" w:history="1">
+          <w:hyperlink w:anchor="_Toc85912183" w:history="1">
             <w:r>
               <w:rPr>
                 <w:rStyle w:val="Hypertextovprepojenie"/>
@@ -951,7 +1224,7 @@
                 <w:noProof/>
                 <w:webHidden/>
               </w:rPr>
-              <w:instrText xml:space="preserve"> PAGEREF _Toc85899823 \h </w:instrText>
+              <w:instrText xml:space="preserve"> PAGEREF _Toc85912183 \h </w:instrText>
             </w:r>
             <w:r>
               <w:rPr>
@@ -1024,12 +1297,144 @@
         <w:pStyle w:val="Nadpis1"/>
       </w:pPr>
       <w:bookmarkStart w:id="0" w:name="_Toc83838775"/>
-      <w:bookmarkStart w:id="1" w:name="_Toc85899817"/>
+      <w:bookmarkStart w:id="1" w:name="_Toc85912173"/>
       <w:r>
         <w:t>Úvod</w:t>
       </w:r>
       <w:bookmarkEnd w:id="0"/>
       <w:bookmarkEnd w:id="1"/>
+    </w:p>
+    <w:p/>
+    <w:p>
+      <w:pPr>
+        <w:rPr>
+          <w:sz w:val="24"/>
+          <w:szCs w:val="24"/>
+        </w:rPr>
+      </w:pPr>
+      <w:r>
+        <w:rPr>
+          <w:sz w:val="24"/>
+          <w:szCs w:val="24"/>
+        </w:rPr>
+        <w:t xml:space="preserve">V dobe kedy je potrebný účet pre každú službu ktorú používame sa viac a viac rozširujú tzv. </w:t>
+      </w:r>
+      <w:proofErr w:type="spellStart"/>
+      <w:r>
+        <w:rPr>
+          <w:sz w:val="24"/>
+          <w:szCs w:val="24"/>
+        </w:rPr>
+        <w:t>Password</w:t>
+      </w:r>
+      <w:proofErr w:type="spellEnd"/>
+      <w:r>
+        <w:rPr>
+          <w:sz w:val="24"/>
+          <w:szCs w:val="24"/>
+        </w:rPr>
+        <w:t xml:space="preserve"> </w:t>
+      </w:r>
+      <w:proofErr w:type="spellStart"/>
+      <w:r>
+        <w:rPr>
+          <w:sz w:val="24"/>
+          <w:szCs w:val="24"/>
+        </w:rPr>
+        <w:t>Managers</w:t>
+      </w:r>
+      <w:proofErr w:type="spellEnd"/>
+      <w:r>
+        <w:rPr>
+          <w:sz w:val="24"/>
+          <w:szCs w:val="24"/>
+        </w:rPr>
+        <w:t>. Ide o programy, v ktor</w:t>
+      </w:r>
+      <w:r>
+        <w:rPr>
+          <w:sz w:val="24"/>
+          <w:szCs w:val="24"/>
+        </w:rPr>
+        <w:t>ých</w:t>
+      </w:r>
+      <w:r>
+        <w:rPr>
+          <w:sz w:val="24"/>
+          <w:szCs w:val="24"/>
+        </w:rPr>
+        <w:t xml:space="preserve"> si môžeme uložiť heslá a dostať sa k nim pomocou jedného „</w:t>
+      </w:r>
+      <w:proofErr w:type="spellStart"/>
+      <w:r>
+        <w:rPr>
+          <w:sz w:val="24"/>
+          <w:szCs w:val="24"/>
+        </w:rPr>
+        <w:t>master</w:t>
+      </w:r>
+      <w:proofErr w:type="spellEnd"/>
+      <w:r>
+        <w:rPr>
+          <w:sz w:val="24"/>
+          <w:szCs w:val="24"/>
+        </w:rPr>
+        <w:t xml:space="preserve">“ hesla. Vďaka takýmto programom môžeme zredukovať rôzne risky – môžeme používať komplexné heslá a nemusíme si ich pamätať, stačí nám </w:t>
+      </w:r>
+      <w:proofErr w:type="spellStart"/>
+      <w:r>
+        <w:rPr>
+          <w:sz w:val="24"/>
+          <w:szCs w:val="24"/>
+        </w:rPr>
+        <w:t>master</w:t>
+      </w:r>
+      <w:proofErr w:type="spellEnd"/>
+      <w:r>
+        <w:rPr>
+          <w:sz w:val="24"/>
+          <w:szCs w:val="24"/>
+        </w:rPr>
+        <w:t xml:space="preserve"> heslo. Tieto programy ponúkajú aj možnosť vygenerovať dlhé a bezpečné heslá a automaticky ich uložiť, takže užívateľ nemá dôvod používať to isté heslo na viac </w:t>
+      </w:r>
+      <w:proofErr w:type="spellStart"/>
+      <w:r>
+        <w:rPr>
+          <w:sz w:val="24"/>
+          <w:szCs w:val="24"/>
+        </w:rPr>
+        <w:t>sluźbách</w:t>
+      </w:r>
+      <w:proofErr w:type="spellEnd"/>
+      <w:r>
+        <w:rPr>
+          <w:sz w:val="24"/>
+          <w:szCs w:val="24"/>
+        </w:rPr>
+        <w:t xml:space="preserve"> zo strachu, že by viac hesiel zabudol.</w:t>
+      </w:r>
+    </w:p>
+    <w:p>
+      <w:pPr>
+        <w:rPr>
+          <w:sz w:val="24"/>
+          <w:szCs w:val="24"/>
+        </w:rPr>
+      </w:pPr>
+      <w:r>
+        <w:rPr>
+          <w:sz w:val="24"/>
+          <w:szCs w:val="24"/>
+        </w:rPr>
+        <w:t xml:space="preserve">Prirodzene takýto software musí byť </w:t>
+      </w:r>
+      <w:r>
+        <w:rPr>
+          <w:sz w:val="24"/>
+          <w:szCs w:val="24"/>
+        </w:rPr>
+        <w:t>aj dostatočne chránený rôznymi kryptografickými funkciami a algoritmami. V tomto projekte vytvoríme jednoduchú aplikáciu na ukladanie hesiel s patričnými bezpečnostnými opatreniami.</w:t>
+      </w:r>
     </w:p>
     <w:p>
       <w:pPr>
@@ -1048,7 +1453,7 @@
       <w:pPr>
         <w:pStyle w:val="Nadpis1"/>
       </w:pPr>
-      <w:bookmarkStart w:id="2" w:name="_Toc85899818"/>
+      <w:bookmarkStart w:id="2" w:name="_Toc85912174"/>
       <w:r>
         <w:lastRenderedPageBreak/>
         <w:t>Ciele projektu</w:t>
@@ -1062,13 +1467,725 @@
       <w:r>
         <w:br w:type="page"/>
       </w:r>
-      <w:bookmarkStart w:id="3" w:name="_Toc85899819"/>
+      <w:bookmarkStart w:id="3" w:name="_Toc85912175"/>
       <w:r>
         <w:lastRenderedPageBreak/>
         <w:t>Teoretická časť</w:t>
       </w:r>
       <w:bookmarkEnd w:id="3"/>
       <w:r>
+        <w:br/>
+      </w:r>
+    </w:p>
+    <w:p>
+      <w:pPr>
+        <w:pStyle w:val="Nadpis2"/>
+      </w:pPr>
+      <w:bookmarkStart w:id="4" w:name="_Toc85912176"/>
+      <w:r>
+        <w:t>Dvojfázové overenie</w:t>
+      </w:r>
+      <w:bookmarkEnd w:id="4"/>
+    </w:p>
+    <w:p/>
+    <w:p>
+      <w:pPr>
+        <w:rPr>
+          <w:sz w:val="24"/>
+          <w:szCs w:val="24"/>
+        </w:rPr>
+      </w:pPr>
+      <w:r>
+        <w:rPr>
+          <w:sz w:val="24"/>
+          <w:szCs w:val="24"/>
+        </w:rPr>
+        <w:t xml:space="preserve">Dvojfázové overenie je v dnešnej dobe veľmi rozšírený spôsob overenia, či je daný </w:t>
+      </w:r>
+      <w:proofErr w:type="spellStart"/>
+      <w:r>
+        <w:rPr>
+          <w:sz w:val="24"/>
+          <w:szCs w:val="24"/>
+        </w:rPr>
+        <w:t>uživateľ</w:t>
+      </w:r>
+      <w:proofErr w:type="spellEnd"/>
+      <w:r>
+        <w:rPr>
+          <w:sz w:val="24"/>
+          <w:szCs w:val="24"/>
+        </w:rPr>
+        <w:t xml:space="preserve"> oprávnený prihlásiť sa do služby. Typicky to býva SMS kód,</w:t>
+      </w:r>
+      <w:r>
+        <w:rPr>
+          <w:sz w:val="24"/>
+          <w:szCs w:val="24"/>
+        </w:rPr>
+        <w:t xml:space="preserve"> alebo e-mail</w:t>
+      </w:r>
+      <w:r>
+        <w:rPr>
+          <w:sz w:val="24"/>
+          <w:szCs w:val="24"/>
+        </w:rPr>
+        <w:t xml:space="preserve"> ktorý príde vlastníkovi účtu na iné zariadenie ako to z ktorého sa prihlasuje. Dvojfázovosť tohto overenia rozumieme v tom, že sú jednotlivé kroky od seba nezávislé. </w:t>
+      </w:r>
+      <w:r>
+        <w:rPr>
+          <w:sz w:val="24"/>
+          <w:szCs w:val="24"/>
+        </w:rPr>
+        <w:t xml:space="preserve"> </w:t>
+      </w:r>
+    </w:p>
+    <w:p>
+      <w:pPr>
+        <w:rPr>
+          <w:sz w:val="24"/>
+          <w:szCs w:val="24"/>
+          <w:lang w:val="en-US"/>
+        </w:rPr>
+      </w:pPr>
+      <w:r>
+        <w:rPr>
+          <w:sz w:val="24"/>
+          <w:szCs w:val="24"/>
+        </w:rPr>
+        <w:t xml:space="preserve">Národný úrad štandardov a technológií (NIST) v smernici v roku 2016 zavrhoval SMS kódy ako </w:t>
+      </w:r>
+      <w:proofErr w:type="spellStart"/>
+      <w:r>
+        <w:rPr>
+          <w:sz w:val="24"/>
+          <w:szCs w:val="24"/>
+        </w:rPr>
+        <w:t>validný</w:t>
+      </w:r>
+      <w:proofErr w:type="spellEnd"/>
+      <w:r>
+        <w:rPr>
+          <w:sz w:val="24"/>
+          <w:szCs w:val="24"/>
+        </w:rPr>
+        <w:t xml:space="preserve"> spôsob overenia, avšak rok na to boli vo finalizovanej smernici považované za bezpečné. </w:t>
+      </w:r>
+      <w:r>
+        <w:rPr>
+          <w:sz w:val="24"/>
+          <w:szCs w:val="24"/>
+          <w:lang w:val="en-US"/>
+        </w:rPr>
+        <w:t>[1]</w:t>
+      </w:r>
+      <w:r>
+        <w:rPr>
+          <w:sz w:val="24"/>
+          <w:szCs w:val="24"/>
+          <w:lang w:val="en-US"/>
+        </w:rPr>
+        <w:br/>
+      </w:r>
+    </w:p>
+    <w:p>
+      <w:pPr>
+        <w:rPr>
+          <w:sz w:val="24"/>
+          <w:szCs w:val="24"/>
+          <w:lang w:val="en-US"/>
+        </w:rPr>
+      </w:pPr>
+    </w:p>
+    <w:p>
+      <w:pPr>
+        <w:pStyle w:val="Nadpis2"/>
+        <w:rPr>
+          <w:lang w:val="en-US"/>
+        </w:rPr>
+      </w:pPr>
+      <w:bookmarkStart w:id="5" w:name="_Toc85912177"/>
+      <w:r>
+        <w:rPr>
+          <w:lang w:val="en-US"/>
+        </w:rPr>
+        <w:t>Hash</w:t>
+      </w:r>
+      <w:bookmarkEnd w:id="5"/>
+    </w:p>
+    <w:p>
+      <w:pPr>
+        <w:rPr>
+          <w:sz w:val="24"/>
+          <w:szCs w:val="24"/>
+          <w:lang w:val="en-US"/>
+        </w:rPr>
+      </w:pPr>
+    </w:p>
+    <w:p>
+      <w:pPr>
+        <w:rPr>
+          <w:sz w:val="24"/>
+          <w:szCs w:val="24"/>
+          <w:lang w:val="en-US"/>
+        </w:rPr>
+      </w:pPr>
+      <w:proofErr w:type="spellStart"/>
+      <w:r>
+        <w:rPr>
+          <w:sz w:val="24"/>
+          <w:szCs w:val="24"/>
+          <w:lang w:val="en-US"/>
+        </w:rPr>
+        <w:t>Jeden</w:t>
+      </w:r>
+      <w:proofErr w:type="spellEnd"/>
+      <w:r>
+        <w:rPr>
+          <w:sz w:val="24"/>
+          <w:szCs w:val="24"/>
+          <w:lang w:val="en-US"/>
+        </w:rPr>
+        <w:t xml:space="preserve"> z </w:t>
+      </w:r>
+      <w:proofErr w:type="spellStart"/>
+      <w:r>
+        <w:rPr>
+          <w:sz w:val="24"/>
+          <w:szCs w:val="24"/>
+          <w:lang w:val="en-US"/>
+        </w:rPr>
+        <w:t>krokov</w:t>
+      </w:r>
+      <w:proofErr w:type="spellEnd"/>
+      <w:r>
+        <w:rPr>
+          <w:sz w:val="24"/>
+          <w:szCs w:val="24"/>
+          <w:lang w:val="en-US"/>
+        </w:rPr>
+        <w:t xml:space="preserve"> </w:t>
+      </w:r>
+      <w:proofErr w:type="spellStart"/>
+      <w:r>
+        <w:rPr>
+          <w:sz w:val="24"/>
+          <w:szCs w:val="24"/>
+          <w:lang w:val="en-US"/>
+        </w:rPr>
+        <w:t>pri</w:t>
+      </w:r>
+      <w:proofErr w:type="spellEnd"/>
+      <w:r>
+        <w:rPr>
+          <w:sz w:val="24"/>
+          <w:szCs w:val="24"/>
+          <w:lang w:val="en-US"/>
+        </w:rPr>
+        <w:t xml:space="preserve"> </w:t>
+      </w:r>
+      <w:proofErr w:type="spellStart"/>
+      <w:r>
+        <w:rPr>
+          <w:sz w:val="24"/>
+          <w:szCs w:val="24"/>
+          <w:lang w:val="en-US"/>
+        </w:rPr>
+        <w:t>ukladaní</w:t>
+      </w:r>
+      <w:proofErr w:type="spellEnd"/>
+      <w:r>
+        <w:rPr>
+          <w:sz w:val="24"/>
+          <w:szCs w:val="24"/>
+          <w:lang w:val="en-US"/>
+        </w:rPr>
+        <w:t xml:space="preserve"> </w:t>
+      </w:r>
+      <w:proofErr w:type="spellStart"/>
+      <w:r>
+        <w:rPr>
+          <w:sz w:val="24"/>
+          <w:szCs w:val="24"/>
+          <w:lang w:val="en-US"/>
+        </w:rPr>
+        <w:t>hesla</w:t>
+      </w:r>
+      <w:proofErr w:type="spellEnd"/>
+      <w:r>
+        <w:rPr>
+          <w:sz w:val="24"/>
+          <w:szCs w:val="24"/>
+          <w:lang w:val="en-US"/>
+        </w:rPr>
+        <w:t xml:space="preserve"> v </w:t>
+      </w:r>
+      <w:proofErr w:type="spellStart"/>
+      <w:r>
+        <w:rPr>
+          <w:sz w:val="24"/>
+          <w:szCs w:val="24"/>
+          <w:lang w:val="en-US"/>
+        </w:rPr>
+        <w:t>kryptografii</w:t>
+      </w:r>
+      <w:proofErr w:type="spellEnd"/>
+      <w:r>
+        <w:rPr>
+          <w:sz w:val="24"/>
+          <w:szCs w:val="24"/>
+          <w:lang w:val="en-US"/>
+        </w:rPr>
+        <w:t xml:space="preserve"> je </w:t>
+      </w:r>
+      <w:proofErr w:type="spellStart"/>
+      <w:r>
+        <w:rPr>
+          <w:sz w:val="24"/>
+          <w:szCs w:val="24"/>
+          <w:lang w:val="en-US"/>
+        </w:rPr>
+        <w:t>použitie</w:t>
+      </w:r>
+      <w:proofErr w:type="spellEnd"/>
+      <w:r>
+        <w:rPr>
+          <w:sz w:val="24"/>
+          <w:szCs w:val="24"/>
+          <w:lang w:val="en-US"/>
+        </w:rPr>
+        <w:t xml:space="preserve"> </w:t>
+      </w:r>
+      <w:proofErr w:type="spellStart"/>
+      <w:r>
+        <w:rPr>
+          <w:sz w:val="24"/>
+          <w:szCs w:val="24"/>
+          <w:lang w:val="en-US"/>
+        </w:rPr>
+        <w:t>hashovacej</w:t>
+      </w:r>
+      <w:proofErr w:type="spellEnd"/>
+      <w:r>
+        <w:rPr>
+          <w:sz w:val="24"/>
+          <w:szCs w:val="24"/>
+          <w:lang w:val="en-US"/>
+        </w:rPr>
+        <w:t xml:space="preserve"> </w:t>
+      </w:r>
+      <w:proofErr w:type="spellStart"/>
+      <w:r>
+        <w:rPr>
+          <w:sz w:val="24"/>
+          <w:szCs w:val="24"/>
+          <w:lang w:val="en-US"/>
+        </w:rPr>
+        <w:t>funkcie</w:t>
+      </w:r>
+      <w:proofErr w:type="spellEnd"/>
+      <w:r>
+        <w:rPr>
+          <w:sz w:val="24"/>
+          <w:szCs w:val="24"/>
+          <w:lang w:val="en-US"/>
+        </w:rPr>
+        <w:t xml:space="preserve">. </w:t>
+      </w:r>
+      <w:proofErr w:type="spellStart"/>
+      <w:r>
+        <w:rPr>
+          <w:sz w:val="24"/>
+          <w:szCs w:val="24"/>
+          <w:lang w:val="en-US"/>
+        </w:rPr>
+        <w:t>Hashovacia</w:t>
+      </w:r>
+      <w:proofErr w:type="spellEnd"/>
+      <w:r>
+        <w:rPr>
+          <w:sz w:val="24"/>
+          <w:szCs w:val="24"/>
+          <w:lang w:val="en-US"/>
+        </w:rPr>
+        <w:t xml:space="preserve"> </w:t>
+      </w:r>
+      <w:proofErr w:type="spellStart"/>
+      <w:r>
+        <w:rPr>
+          <w:sz w:val="24"/>
+          <w:szCs w:val="24"/>
+          <w:lang w:val="en-US"/>
+        </w:rPr>
+        <w:t>funkcia</w:t>
+      </w:r>
+      <w:proofErr w:type="spellEnd"/>
+      <w:r>
+        <w:rPr>
+          <w:sz w:val="24"/>
+          <w:szCs w:val="24"/>
+          <w:lang w:val="en-US"/>
+        </w:rPr>
+        <w:t xml:space="preserve"> </w:t>
+      </w:r>
+      <w:proofErr w:type="spellStart"/>
+      <w:r>
+        <w:rPr>
+          <w:sz w:val="24"/>
+          <w:szCs w:val="24"/>
+          <w:lang w:val="en-US"/>
+        </w:rPr>
+        <w:t>musí</w:t>
+      </w:r>
+      <w:proofErr w:type="spellEnd"/>
+      <w:r>
+        <w:rPr>
+          <w:sz w:val="24"/>
+          <w:szCs w:val="24"/>
+          <w:lang w:val="en-US"/>
+        </w:rPr>
+        <w:t xml:space="preserve"> </w:t>
+      </w:r>
+      <w:proofErr w:type="spellStart"/>
+      <w:r>
+        <w:rPr>
+          <w:sz w:val="24"/>
+          <w:szCs w:val="24"/>
+          <w:lang w:val="en-US"/>
+        </w:rPr>
+        <w:t>spĺňať</w:t>
+      </w:r>
+      <w:proofErr w:type="spellEnd"/>
+      <w:r>
+        <w:rPr>
+          <w:sz w:val="24"/>
+          <w:szCs w:val="24"/>
+          <w:lang w:val="en-US"/>
+        </w:rPr>
+        <w:t xml:space="preserve"> </w:t>
+      </w:r>
+      <w:proofErr w:type="spellStart"/>
+      <w:r>
+        <w:rPr>
+          <w:sz w:val="24"/>
+          <w:szCs w:val="24"/>
+          <w:lang w:val="en-US"/>
+        </w:rPr>
+        <w:t>určité</w:t>
+      </w:r>
+      <w:proofErr w:type="spellEnd"/>
+      <w:r>
+        <w:rPr>
+          <w:sz w:val="24"/>
+          <w:szCs w:val="24"/>
+          <w:lang w:val="en-US"/>
+        </w:rPr>
+        <w:t xml:space="preserve"> </w:t>
+      </w:r>
+      <w:proofErr w:type="spellStart"/>
+      <w:r>
+        <w:rPr>
+          <w:sz w:val="24"/>
+          <w:szCs w:val="24"/>
+          <w:lang w:val="en-US"/>
+        </w:rPr>
+        <w:t>vlastnosti</w:t>
+      </w:r>
+      <w:proofErr w:type="spellEnd"/>
+      <w:r>
+        <w:rPr>
+          <w:sz w:val="24"/>
+          <w:szCs w:val="24"/>
+          <w:lang w:val="en-US"/>
+        </w:rPr>
+        <w:t xml:space="preserve"> – </w:t>
+      </w:r>
+      <w:proofErr w:type="spellStart"/>
+      <w:r>
+        <w:rPr>
+          <w:sz w:val="24"/>
+          <w:szCs w:val="24"/>
+          <w:lang w:val="en-US"/>
+        </w:rPr>
+        <w:t>Musí</w:t>
+      </w:r>
+      <w:proofErr w:type="spellEnd"/>
+      <w:r>
+        <w:rPr>
+          <w:sz w:val="24"/>
+          <w:szCs w:val="24"/>
+          <w:lang w:val="en-US"/>
+        </w:rPr>
+        <w:t xml:space="preserve"> </w:t>
+      </w:r>
+      <w:proofErr w:type="spellStart"/>
+      <w:r>
+        <w:rPr>
+          <w:sz w:val="24"/>
+          <w:szCs w:val="24"/>
+          <w:lang w:val="en-US"/>
+        </w:rPr>
+        <w:t>byť</w:t>
+      </w:r>
+      <w:proofErr w:type="spellEnd"/>
+      <w:r>
+        <w:rPr>
+          <w:sz w:val="24"/>
+          <w:szCs w:val="24"/>
+          <w:lang w:val="en-US"/>
+        </w:rPr>
+        <w:t xml:space="preserve"> </w:t>
+      </w:r>
+      <w:proofErr w:type="spellStart"/>
+      <w:r>
+        <w:rPr>
+          <w:sz w:val="24"/>
+          <w:szCs w:val="24"/>
+          <w:lang w:val="en-US"/>
+        </w:rPr>
+        <w:t>odolná</w:t>
+      </w:r>
+      <w:proofErr w:type="spellEnd"/>
+      <w:r>
+        <w:rPr>
+          <w:sz w:val="24"/>
+          <w:szCs w:val="24"/>
+          <w:lang w:val="en-US"/>
+        </w:rPr>
+        <w:t xml:space="preserve"> </w:t>
+      </w:r>
+      <w:proofErr w:type="spellStart"/>
+      <w:r>
+        <w:rPr>
+          <w:sz w:val="24"/>
+          <w:szCs w:val="24"/>
+          <w:lang w:val="en-US"/>
+        </w:rPr>
+        <w:t>voči</w:t>
+      </w:r>
+      <w:proofErr w:type="spellEnd"/>
+      <w:r>
+        <w:rPr>
+          <w:sz w:val="24"/>
+          <w:szCs w:val="24"/>
+          <w:lang w:val="en-US"/>
+        </w:rPr>
+        <w:t xml:space="preserve"> </w:t>
+      </w:r>
+      <w:proofErr w:type="spellStart"/>
+      <w:r>
+        <w:rPr>
+          <w:sz w:val="24"/>
+          <w:szCs w:val="24"/>
+          <w:lang w:val="en-US"/>
+        </w:rPr>
+        <w:t>získaniu</w:t>
+      </w:r>
+      <w:proofErr w:type="spellEnd"/>
+      <w:r>
+        <w:rPr>
+          <w:sz w:val="24"/>
+          <w:szCs w:val="24"/>
+          <w:lang w:val="en-US"/>
+        </w:rPr>
+        <w:t xml:space="preserve"> </w:t>
+      </w:r>
+      <w:proofErr w:type="spellStart"/>
+      <w:r>
+        <w:rPr>
+          <w:sz w:val="24"/>
+          <w:szCs w:val="24"/>
+          <w:lang w:val="en-US"/>
+        </w:rPr>
+        <w:t>pôvodnej</w:t>
+      </w:r>
+      <w:proofErr w:type="spellEnd"/>
+      <w:r>
+        <w:rPr>
+          <w:sz w:val="24"/>
+          <w:szCs w:val="24"/>
+          <w:lang w:val="en-US"/>
+        </w:rPr>
+        <w:t xml:space="preserve"> </w:t>
+      </w:r>
+      <w:proofErr w:type="spellStart"/>
+      <w:r>
+        <w:rPr>
+          <w:sz w:val="24"/>
+          <w:szCs w:val="24"/>
+          <w:lang w:val="en-US"/>
+        </w:rPr>
+        <w:t>správy</w:t>
+      </w:r>
+      <w:proofErr w:type="spellEnd"/>
+      <w:r>
+        <w:rPr>
+          <w:sz w:val="24"/>
+          <w:szCs w:val="24"/>
+          <w:lang w:val="en-US"/>
+        </w:rPr>
+        <w:t xml:space="preserve">, </w:t>
+      </w:r>
+      <w:proofErr w:type="spellStart"/>
+      <w:r>
+        <w:rPr>
+          <w:sz w:val="24"/>
+          <w:szCs w:val="24"/>
+          <w:lang w:val="en-US"/>
+        </w:rPr>
+        <w:t>odolná</w:t>
+      </w:r>
+      <w:proofErr w:type="spellEnd"/>
+      <w:r>
+        <w:rPr>
+          <w:sz w:val="24"/>
+          <w:szCs w:val="24"/>
+          <w:lang w:val="en-US"/>
+        </w:rPr>
+        <w:t xml:space="preserve"> </w:t>
+      </w:r>
+      <w:proofErr w:type="spellStart"/>
+      <w:r>
+        <w:rPr>
+          <w:sz w:val="24"/>
+          <w:szCs w:val="24"/>
+          <w:lang w:val="en-US"/>
+        </w:rPr>
+        <w:t>voči</w:t>
+      </w:r>
+      <w:proofErr w:type="spellEnd"/>
+      <w:r>
+        <w:rPr>
+          <w:sz w:val="24"/>
+          <w:szCs w:val="24"/>
+          <w:lang w:val="en-US"/>
+        </w:rPr>
+        <w:t xml:space="preserve"> </w:t>
+      </w:r>
+      <w:proofErr w:type="spellStart"/>
+      <w:r>
+        <w:rPr>
+          <w:sz w:val="24"/>
+          <w:szCs w:val="24"/>
+          <w:lang w:val="en-US"/>
+        </w:rPr>
+        <w:t>získaniu</w:t>
+      </w:r>
+      <w:proofErr w:type="spellEnd"/>
+      <w:r>
+        <w:rPr>
+          <w:sz w:val="24"/>
+          <w:szCs w:val="24"/>
+          <w:lang w:val="en-US"/>
+        </w:rPr>
+        <w:t xml:space="preserve"> </w:t>
+      </w:r>
+      <w:proofErr w:type="spellStart"/>
+      <w:r>
+        <w:rPr>
+          <w:sz w:val="24"/>
+          <w:szCs w:val="24"/>
+          <w:lang w:val="en-US"/>
+        </w:rPr>
+        <w:t>inej</w:t>
+      </w:r>
+      <w:proofErr w:type="spellEnd"/>
+      <w:r>
+        <w:rPr>
+          <w:sz w:val="24"/>
+          <w:szCs w:val="24"/>
+          <w:lang w:val="en-US"/>
+        </w:rPr>
+        <w:t xml:space="preserve"> </w:t>
+      </w:r>
+      <w:proofErr w:type="spellStart"/>
+      <w:r>
+        <w:rPr>
+          <w:sz w:val="24"/>
+          <w:szCs w:val="24"/>
+          <w:lang w:val="en-US"/>
+        </w:rPr>
+        <w:t>predlohy</w:t>
+      </w:r>
+      <w:proofErr w:type="spellEnd"/>
+      <w:r>
+        <w:rPr>
+          <w:sz w:val="24"/>
+          <w:szCs w:val="24"/>
+          <w:lang w:val="en-US"/>
+        </w:rPr>
+        <w:t xml:space="preserve"> a </w:t>
+      </w:r>
+      <w:r>
+        <w:rPr>
+          <w:sz w:val="24"/>
+          <w:szCs w:val="24"/>
+          <w:lang w:val="en-US"/>
+        </w:rPr>
+        <w:br/>
+      </w:r>
+      <w:r>
+        <w:rPr>
+          <w:sz w:val="24"/>
+          <w:szCs w:val="24"/>
+          <w:lang w:val="en-US"/>
+        </w:rPr>
+        <w:br/>
+      </w:r>
+    </w:p>
+    <w:p>
+      <w:pPr>
+        <w:pStyle w:val="Nadpis2"/>
+      </w:pPr>
+      <w:bookmarkStart w:id="6" w:name="_Toc85912178"/>
+      <w:r>
+        <w:t>AES</w:t>
+      </w:r>
+      <w:bookmarkEnd w:id="6"/>
+      <w:r>
+        <w:br/>
+      </w:r>
+    </w:p>
+    <w:p>
+      <w:pPr>
+        <w:pStyle w:val="Nadpis2"/>
+      </w:pPr>
+      <w:r>
+        <w:br/>
+      </w:r>
+    </w:p>
+    <w:p>
+      <w:pPr>
+        <w:pStyle w:val="Nadpis2"/>
+      </w:pPr>
+      <w:bookmarkStart w:id="7" w:name="_Toc85912179"/>
+      <w:r>
+        <w:t>RSA</w:t>
+      </w:r>
+      <w:bookmarkEnd w:id="7"/>
+      <w:r>
+        <w:br/>
+      </w:r>
+      <w:r>
+        <w:br/>
+      </w:r>
+      <w:r>
+        <w:br/>
+      </w:r>
+    </w:p>
+    <w:p>
+      <w:pPr>
+        <w:rPr>
+          <w:sz w:val="24"/>
+          <w:szCs w:val="24"/>
+        </w:rPr>
+      </w:pPr>
+    </w:p>
+    <w:p>
+      <w:r>
+        <w:br/>
+      </w:r>
+      <w:r>
         <w:br w:type="page"/>
       </w:r>
     </w:p>
@@ -1076,12 +2193,12 @@
       <w:pPr>
         <w:pStyle w:val="Nadpis1"/>
       </w:pPr>
-      <w:bookmarkStart w:id="4" w:name="_Toc85899820"/>
+      <w:bookmarkStart w:id="8" w:name="_Toc85912180"/>
       <w:r>
         <w:lastRenderedPageBreak/>
         <w:t>Stav riešenia</w:t>
       </w:r>
-      <w:bookmarkEnd w:id="4"/>
+      <w:bookmarkEnd w:id="8"/>
     </w:p>
     <w:p>
       <w:pPr>
@@ -1100,12 +2217,12 @@
       <w:pPr>
         <w:pStyle w:val="Nadpis1"/>
       </w:pPr>
-      <w:bookmarkStart w:id="5" w:name="_Toc85899821"/>
+      <w:bookmarkStart w:id="9" w:name="_Toc85912181"/>
       <w:r>
         <w:lastRenderedPageBreak/>
         <w:t>Autori</w:t>
       </w:r>
-      <w:bookmarkEnd w:id="5"/>
+      <w:bookmarkEnd w:id="9"/>
     </w:p>
     <w:p>
       <w:pPr>
@@ -1142,12 +2259,12 @@
       <w:pPr>
         <w:pStyle w:val="Nadpis1"/>
       </w:pPr>
-      <w:bookmarkStart w:id="6" w:name="_Toc85899822"/>
+      <w:bookmarkStart w:id="10" w:name="_Toc85912182"/>
       <w:r>
         <w:lastRenderedPageBreak/>
         <w:t>Záver</w:t>
       </w:r>
-      <w:bookmarkEnd w:id="6"/>
+      <w:bookmarkEnd w:id="10"/>
     </w:p>
     <w:p>
       <w:pPr>
@@ -1166,12 +2283,12 @@
       <w:pPr>
         <w:pStyle w:val="Nadpis1"/>
       </w:pPr>
-      <w:bookmarkStart w:id="7" w:name="_Toc85899823"/>
+      <w:bookmarkStart w:id="11" w:name="_Toc85912183"/>
       <w:r>
         <w:lastRenderedPageBreak/>
         <w:t>Prílohy</w:t>
       </w:r>
-      <w:bookmarkEnd w:id="7"/>
+      <w:bookmarkEnd w:id="11"/>
     </w:p>
     <w:p>
       <w:pPr>
@@ -1218,6 +2335,258 @@
           <w:szCs w:val="44"/>
         </w:rPr>
         <w:br/>
+      </w:r>
+    </w:p>
+    <w:p>
+      <w:pPr>
+        <w:rPr>
+          <w:rStyle w:val="markedcontent"/>
+          <w:rFonts w:cstheme="minorHAnsi"/>
+          <w:sz w:val="28"/>
+          <w:szCs w:val="28"/>
+        </w:rPr>
+      </w:pPr>
+      <w:r>
+        <w:rPr>
+          <w:sz w:val="28"/>
+          <w:szCs w:val="28"/>
+          <w:lang w:val="en-US"/>
+        </w:rPr>
+        <w:t>[</w:t>
+      </w:r>
+      <w:r>
+        <w:rPr>
+          <w:sz w:val="28"/>
+          <w:szCs w:val="28"/>
+        </w:rPr>
+        <w:t>1</w:t>
+      </w:r>
+      <w:r>
+        <w:rPr>
+          <w:sz w:val="28"/>
+          <w:szCs w:val="28"/>
+          <w:lang w:val="en-US"/>
+        </w:rPr>
+        <w:t>]</w:t>
+      </w:r>
+      <w:r>
+        <w:rPr>
+          <w:sz w:val="28"/>
+          <w:szCs w:val="28"/>
+          <w:lang w:val="en-US"/>
+        </w:rPr>
+        <w:t xml:space="preserve"> </w:t>
+      </w:r>
+      <w:r>
+        <w:rPr>
+          <w:rFonts w:cstheme="minorHAnsi"/>
+          <w:sz w:val="28"/>
+          <w:szCs w:val="28"/>
+        </w:rPr>
+        <w:t xml:space="preserve">NIST </w:t>
+      </w:r>
+      <w:proofErr w:type="spellStart"/>
+      <w:r>
+        <w:rPr>
+          <w:rFonts w:cstheme="minorHAnsi"/>
+          <w:sz w:val="28"/>
+          <w:szCs w:val="28"/>
+        </w:rPr>
+        <w:t>Softens</w:t>
+      </w:r>
+      <w:proofErr w:type="spellEnd"/>
+      <w:r>
+        <w:rPr>
+          <w:rFonts w:cstheme="minorHAnsi"/>
+          <w:sz w:val="28"/>
+          <w:szCs w:val="28"/>
+        </w:rPr>
+        <w:t xml:space="preserve"> </w:t>
+      </w:r>
+      <w:proofErr w:type="spellStart"/>
+      <w:r>
+        <w:rPr>
+          <w:rFonts w:cstheme="minorHAnsi"/>
+          <w:sz w:val="28"/>
+          <w:szCs w:val="28"/>
+        </w:rPr>
+        <w:t>Guidance</w:t>
+      </w:r>
+      <w:proofErr w:type="spellEnd"/>
+      <w:r>
+        <w:rPr>
+          <w:rFonts w:cstheme="minorHAnsi"/>
+          <w:sz w:val="28"/>
+          <w:szCs w:val="28"/>
+        </w:rPr>
+        <w:t xml:space="preserve"> on SMS </w:t>
+      </w:r>
+      <w:proofErr w:type="spellStart"/>
+      <w:r>
+        <w:rPr>
+          <w:rFonts w:cstheme="minorHAnsi"/>
+          <w:sz w:val="28"/>
+          <w:szCs w:val="28"/>
+        </w:rPr>
+        <w:t>Authentication</w:t>
+      </w:r>
+      <w:proofErr w:type="spellEnd"/>
+      <w:r>
+        <w:rPr>
+          <w:rFonts w:cstheme="minorHAnsi"/>
+          <w:sz w:val="28"/>
+          <w:szCs w:val="28"/>
+          <w:lang w:val="en-US"/>
+        </w:rPr>
+        <w:t xml:space="preserve"> </w:t>
+      </w:r>
+      <w:r>
+        <w:rPr>
+          <w:sz w:val="28"/>
+          <w:szCs w:val="28"/>
+          <w:lang w:val="en-US"/>
+        </w:rPr>
+        <w:t xml:space="preserve">[online] 2021 [cit. 23-10-2021] </w:t>
+      </w:r>
+      <w:r>
+        <w:rPr>
+          <w:rStyle w:val="markedcontent"/>
+          <w:rFonts w:cstheme="minorHAnsi"/>
+          <w:sz w:val="28"/>
+          <w:szCs w:val="28"/>
+        </w:rPr>
+        <w:t>https://www.onespan.com/blog/nist-softens-guidance-sms-authentication</w:t>
+      </w:r>
+    </w:p>
+    <w:p>
+      <w:pPr>
+        <w:rPr>
+          <w:rStyle w:val="markedcontent"/>
+          <w:rFonts w:cstheme="minorHAnsi"/>
+          <w:sz w:val="28"/>
+          <w:szCs w:val="28"/>
+        </w:rPr>
+      </w:pPr>
+    </w:p>
+    <w:p>
+      <w:pPr>
+        <w:rPr>
+          <w:rStyle w:val="markedcontent"/>
+          <w:rFonts w:cstheme="minorHAnsi"/>
+          <w:sz w:val="28"/>
+          <w:szCs w:val="28"/>
+        </w:rPr>
+      </w:pPr>
+      <w:r>
+        <w:rPr>
+          <w:sz w:val="28"/>
+          <w:szCs w:val="28"/>
+          <w:lang w:val="en-US"/>
+        </w:rPr>
+        <w:t>[</w:t>
+      </w:r>
+      <w:r>
+        <w:rPr>
+          <w:sz w:val="28"/>
+          <w:szCs w:val="28"/>
+        </w:rPr>
+        <w:t>2</w:t>
+      </w:r>
+      <w:r>
+        <w:rPr>
+          <w:sz w:val="28"/>
+          <w:szCs w:val="28"/>
+          <w:lang w:val="en-US"/>
+        </w:rPr>
+        <w:t>]</w:t>
+      </w:r>
+      <w:r>
+        <w:rPr>
+          <w:sz w:val="28"/>
+          <w:szCs w:val="28"/>
+          <w:lang w:val="en-US"/>
+        </w:rPr>
+        <w:t xml:space="preserve"> </w:t>
+      </w:r>
+      <w:proofErr w:type="spellStart"/>
+      <w:r>
+        <w:rPr>
+          <w:rFonts w:cstheme="minorHAnsi"/>
+          <w:sz w:val="28"/>
+          <w:szCs w:val="28"/>
+        </w:rPr>
+        <w:t>Cryptographic</w:t>
+      </w:r>
+      <w:proofErr w:type="spellEnd"/>
+      <w:r>
+        <w:rPr>
+          <w:rFonts w:cstheme="minorHAnsi"/>
+          <w:sz w:val="28"/>
+          <w:szCs w:val="28"/>
+        </w:rPr>
+        <w:t xml:space="preserve"> </w:t>
+      </w:r>
+      <w:proofErr w:type="spellStart"/>
+      <w:r>
+        <w:rPr>
+          <w:rFonts w:cstheme="minorHAnsi"/>
+          <w:sz w:val="28"/>
+          <w:szCs w:val="28"/>
+        </w:rPr>
+        <w:t>hash</w:t>
+      </w:r>
+      <w:proofErr w:type="spellEnd"/>
+      <w:r>
+        <w:rPr>
+          <w:rFonts w:cstheme="minorHAnsi"/>
+          <w:sz w:val="28"/>
+          <w:szCs w:val="28"/>
+        </w:rPr>
+        <w:t xml:space="preserve"> </w:t>
+      </w:r>
+      <w:proofErr w:type="spellStart"/>
+      <w:r>
+        <w:rPr>
+          <w:rFonts w:cstheme="minorHAnsi"/>
+          <w:sz w:val="28"/>
+          <w:szCs w:val="28"/>
+        </w:rPr>
+        <w:t>function</w:t>
+      </w:r>
+      <w:proofErr w:type="spellEnd"/>
+      <w:r>
+        <w:rPr>
+          <w:rFonts w:cstheme="minorHAnsi"/>
+          <w:sz w:val="28"/>
+          <w:szCs w:val="28"/>
+          <w:lang w:val="en-US"/>
+        </w:rPr>
+        <w:t xml:space="preserve"> </w:t>
+      </w:r>
+      <w:r>
+        <w:rPr>
+          <w:sz w:val="28"/>
+          <w:szCs w:val="28"/>
+          <w:lang w:val="en-US"/>
+        </w:rPr>
+        <w:t>[online] 2021 [cit. 23-10-2021]</w:t>
+      </w:r>
+    </w:p>
+    <w:p>
+      <w:pPr>
+        <w:rPr>
+          <w:sz w:val="28"/>
+          <w:szCs w:val="28"/>
+          <w:lang w:val="en-US"/>
+        </w:rPr>
+      </w:pPr>
+      <w:r>
+        <w:rPr>
+          <w:sz w:val="28"/>
+          <w:szCs w:val="28"/>
+          <w:lang w:val="en-US"/>
+        </w:rPr>
+        <w:t>https://en.wikipedia.org/wiki/Cryptographic_hash_function</w:t>
       </w:r>
     </w:p>
     <w:p>
@@ -1932,7 +3301,7 @@
     <w:link w:val="Nadpis1Char"/>
     <w:uiPriority w:val="9"/>
     <w:qFormat/>
-    <w:rsid w:val="00202462"/>
+    <w:rsid w:val="0008719F"/>
     <w:pPr>
       <w:keepNext/>
       <w:keepLines/>
@@ -1940,8 +3309,8 @@
       <w:outlineLvl w:val="0"/>
     </w:pPr>
     <w:rPr>
-      <w:rFonts w:eastAsiaTheme="majorEastAsia" w:cstheme="majorBidi"/>
-      <w:sz w:val="44"/>
+      <w:rFonts w:asciiTheme="majorHAnsi" w:eastAsiaTheme="majorEastAsia" w:hAnsiTheme="majorHAnsi" w:cstheme="majorBidi"/>
+      <w:sz w:val="48"/>
       <w:szCs w:val="32"/>
     </w:rPr>
   </w:style>
@@ -1951,10 +3320,9 @@
     <w:next w:val="Normlny"/>
     <w:link w:val="Nadpis2Char"/>
     <w:uiPriority w:val="9"/>
-    <w:semiHidden/>
     <w:unhideWhenUsed/>
     <w:qFormat/>
-    <w:rsid w:val="00874E60"/>
+    <w:rsid w:val="0008719F"/>
     <w:pPr>
       <w:keepNext/>
       <w:keepLines/>
@@ -1962,9 +3330,9 @@
       <w:outlineLvl w:val="1"/>
     </w:pPr>
     <w:rPr>
-      <w:rFonts w:asciiTheme="majorHAnsi" w:eastAsiaTheme="majorEastAsia" w:hAnsiTheme="majorHAnsi" w:cstheme="majorBidi"/>
-      <w:color w:val="2F5496" w:themeColor="accent1" w:themeShade="BF"/>
-      <w:sz w:val="26"/>
+      <w:rFonts w:ascii="Calibri Light" w:eastAsiaTheme="majorEastAsia" w:hAnsi="Calibri Light" w:cstheme="majorBidi"/>
+      <w:color w:val="000000" w:themeColor="text1"/>
+      <w:sz w:val="40"/>
       <w:szCs w:val="26"/>
     </w:rPr>
   </w:style>
@@ -2067,10 +3435,10 @@
     <w:basedOn w:val="Predvolenpsmoodseku"/>
     <w:link w:val="Nadpis1"/>
     <w:uiPriority w:val="9"/>
-    <w:rsid w:val="00202462"/>
+    <w:rsid w:val="0008719F"/>
     <w:rPr>
-      <w:rFonts w:eastAsiaTheme="majorEastAsia" w:cstheme="majorBidi"/>
-      <w:sz w:val="44"/>
+      <w:rFonts w:asciiTheme="majorHAnsi" w:eastAsiaTheme="majorEastAsia" w:hAnsiTheme="majorHAnsi" w:cstheme="majorBidi"/>
+      <w:sz w:val="48"/>
       <w:szCs w:val="32"/>
     </w:rPr>
   </w:style>
@@ -2124,12 +3492,11 @@
     <w:basedOn w:val="Predvolenpsmoodseku"/>
     <w:link w:val="Nadpis2"/>
     <w:uiPriority w:val="9"/>
-    <w:semiHidden/>
-    <w:rsid w:val="00874E60"/>
+    <w:rsid w:val="0008719F"/>
     <w:rPr>
-      <w:rFonts w:asciiTheme="majorHAnsi" w:eastAsiaTheme="majorEastAsia" w:hAnsiTheme="majorHAnsi" w:cstheme="majorBidi"/>
-      <w:color w:val="2F5496" w:themeColor="accent1" w:themeShade="BF"/>
-      <w:sz w:val="26"/>
+      <w:rFonts w:ascii="Calibri Light" w:eastAsiaTheme="majorEastAsia" w:hAnsi="Calibri Light" w:cstheme="majorBidi"/>
+      <w:color w:val="000000" w:themeColor="text1"/>
+      <w:sz w:val="40"/>
       <w:szCs w:val="26"/>
     </w:rPr>
   </w:style>
@@ -2204,6 +3571,31 @@
     <w:name w:val="b-profile__id"/>
     <w:basedOn w:val="Predvolenpsmoodseku"/>
     <w:rsid w:val="00690319"/>
+  </w:style>
+  <w:style w:type="character" w:styleId="Nevyrieenzmienka">
+    <w:name w:val="Unresolved Mention"/>
+    <w:basedOn w:val="Predvolenpsmoodseku"/>
+    <w:uiPriority w:val="99"/>
+    <w:semiHidden/>
+    <w:unhideWhenUsed/>
+    <w:rsid w:val="006973D4"/>
+    <w:rPr>
+      <w:color w:val="605E5C"/>
+      <w:shd w:val="clear" w:color="auto" w:fill="E1DFDD"/>
+    </w:rPr>
+  </w:style>
+  <w:style w:type="paragraph" w:styleId="Obsah2">
+    <w:name w:val="toc 2"/>
+    <w:basedOn w:val="Normlny"/>
+    <w:next w:val="Normlny"/>
+    <w:autoRedefine/>
+    <w:uiPriority w:val="39"/>
+    <w:unhideWhenUsed/>
+    <w:rsid w:val="006F00FB"/>
+    <w:pPr>
+      <w:spacing w:after="100"/>
+      <w:ind w:left="220"/>
+    </w:pPr>
   </w:style>
 </w:styles>
 </file>

</xml_diff>

<commit_message>
Pridane ciele do wordu
</commit_message>
<xml_diff>
--- a/AKR-Sablona.docx
+++ b/AKR-Sablona.docx
@@ -115,6 +115,7 @@
           <w:szCs w:val="72"/>
         </w:rPr>
       </w:pPr>
+      <w:proofErr w:type="spellStart"/>
       <w:r>
         <w:rPr>
           <w:b/>
@@ -122,8 +123,69 @@
           <w:sz w:val="72"/>
           <w:szCs w:val="72"/>
         </w:rPr>
-        <w:t>Správce hesel s dvoufaktorovou autentizací</w:t>
-      </w:r>
+        <w:t>Správce</w:t>
+      </w:r>
+      <w:proofErr w:type="spellEnd"/>
+      <w:r>
+        <w:rPr>
+          <w:b/>
+          <w:bCs/>
+          <w:sz w:val="72"/>
+          <w:szCs w:val="72"/>
+        </w:rPr>
+        <w:t xml:space="preserve"> </w:t>
+      </w:r>
+      <w:proofErr w:type="spellStart"/>
+      <w:r>
+        <w:rPr>
+          <w:b/>
+          <w:bCs/>
+          <w:sz w:val="72"/>
+          <w:szCs w:val="72"/>
+        </w:rPr>
+        <w:t>hesel</w:t>
+      </w:r>
+      <w:proofErr w:type="spellEnd"/>
+      <w:r>
+        <w:rPr>
+          <w:b/>
+          <w:bCs/>
+          <w:sz w:val="72"/>
+          <w:szCs w:val="72"/>
+        </w:rPr>
+        <w:t xml:space="preserve"> s </w:t>
+      </w:r>
+      <w:proofErr w:type="spellStart"/>
+      <w:r>
+        <w:rPr>
+          <w:b/>
+          <w:bCs/>
+          <w:sz w:val="72"/>
+          <w:szCs w:val="72"/>
+        </w:rPr>
+        <w:t>dvoufaktorovou</w:t>
+      </w:r>
+      <w:proofErr w:type="spellEnd"/>
+      <w:r>
+        <w:rPr>
+          <w:b/>
+          <w:bCs/>
+          <w:sz w:val="72"/>
+          <w:szCs w:val="72"/>
+        </w:rPr>
+        <w:t xml:space="preserve"> </w:t>
+      </w:r>
+      <w:proofErr w:type="spellStart"/>
+      <w:r>
+        <w:rPr>
+          <w:b/>
+          <w:bCs/>
+          <w:sz w:val="72"/>
+          <w:szCs w:val="72"/>
+        </w:rPr>
+        <w:t>autentizací</w:t>
+      </w:r>
+      <w:proofErr w:type="spellEnd"/>
     </w:p>
     <w:p>
       <w:pPr>
@@ -261,12 +323,37 @@
         </w:rPr>
         <w:t xml:space="preserve">, </w:t>
       </w:r>
-      <w:r>
-        <w:rPr>
-          <w:sz w:val="24"/>
-          <w:szCs w:val="24"/>
-        </w:rPr>
-        <w:t>Vojtěch Vaculík (</w:t>
+      <w:proofErr w:type="spellStart"/>
+      <w:r>
+        <w:rPr>
+          <w:sz w:val="24"/>
+          <w:szCs w:val="24"/>
+        </w:rPr>
+        <w:t>Vojtěch</w:t>
+      </w:r>
+      <w:proofErr w:type="spellEnd"/>
+      <w:r>
+        <w:rPr>
+          <w:sz w:val="24"/>
+          <w:szCs w:val="24"/>
+        </w:rPr>
+        <w:t xml:space="preserve"> </w:t>
+      </w:r>
+      <w:proofErr w:type="spellStart"/>
+      <w:r>
+        <w:rPr>
+          <w:sz w:val="24"/>
+          <w:szCs w:val="24"/>
+        </w:rPr>
+        <w:t>Vaculík</w:t>
+      </w:r>
+      <w:proofErr w:type="spellEnd"/>
+      <w:r>
+        <w:rPr>
+          <w:sz w:val="24"/>
+          <w:szCs w:val="24"/>
+        </w:rPr>
+        <w:t xml:space="preserve"> (</w:t>
       </w:r>
       <w:r>
         <w:rPr>
@@ -1137,19 +1224,12 @@
     </w:p>
     <w:p>
       <w:pPr>
-        <w:rPr>
-          <w:sz w:val="44"/>
-          <w:szCs w:val="44"/>
-        </w:rPr>
-      </w:pPr>
-    </w:p>
-    <w:p>
-      <w:pPr>
         <w:pStyle w:val="Nadpis1"/>
       </w:pPr>
       <w:bookmarkStart w:id="0" w:name="_Toc83838775"/>
       <w:bookmarkStart w:id="1" w:name="_Toc85991563"/>
       <w:r>
+        <w:lastRenderedPageBreak/>
         <w:t>Úvod</w:t>
       </w:r>
       <w:bookmarkEnd w:id="0"/>
@@ -1168,7 +1248,39 @@
           <w:sz w:val="24"/>
           <w:szCs w:val="24"/>
         </w:rPr>
-        <w:t>V dobe kedy je potrebný účet pre každú službu ktorú používame sa viac a viac rozširujú tzv. Password Managers. Ide o programy, v ktor</w:t>
+        <w:t xml:space="preserve">V dobe kedy je potrebný účet pre každú službu ktorú používame sa viac a viac rozširujú tzv. </w:t>
+      </w:r>
+      <w:proofErr w:type="spellStart"/>
+      <w:r>
+        <w:rPr>
+          <w:sz w:val="24"/>
+          <w:szCs w:val="24"/>
+        </w:rPr>
+        <w:t>Password</w:t>
+      </w:r>
+      <w:proofErr w:type="spellEnd"/>
+      <w:r>
+        <w:rPr>
+          <w:sz w:val="24"/>
+          <w:szCs w:val="24"/>
+        </w:rPr>
+        <w:t xml:space="preserve"> </w:t>
+      </w:r>
+      <w:proofErr w:type="spellStart"/>
+      <w:r>
+        <w:rPr>
+          <w:sz w:val="24"/>
+          <w:szCs w:val="24"/>
+        </w:rPr>
+        <w:t>Managers</w:t>
+      </w:r>
+      <w:proofErr w:type="spellEnd"/>
+      <w:r>
+        <w:rPr>
+          <w:sz w:val="24"/>
+          <w:szCs w:val="24"/>
+        </w:rPr>
+        <w:t>. Ide o programy, v ktor</w:t>
       </w:r>
       <w:r>
         <w:rPr>
@@ -1182,7 +1294,39 @@
           <w:sz w:val="24"/>
           <w:szCs w:val="24"/>
         </w:rPr>
-        <w:t xml:space="preserve"> si môžeme uložiť heslá a dostať sa k nim pomocou jedného „master“ hesla. Vďaka takýmto programom môžeme zredukovať rôzne risky – môžeme používať komplexné heslá a nemusíme si ich pamätať, stačí nám master heslo. Tieto programy ponúkajú aj možnosť vygenerovať dlhé a bezpečné heslá a automaticky ich uložiť, takže užívateľ nemá dôvod používať to isté heslo na viac slu</w:t>
+        <w:t xml:space="preserve"> si môžeme uložiť heslá a dostať sa k nim pomocou jedného „</w:t>
+      </w:r>
+      <w:proofErr w:type="spellStart"/>
+      <w:r>
+        <w:rPr>
+          <w:sz w:val="24"/>
+          <w:szCs w:val="24"/>
+        </w:rPr>
+        <w:t>master</w:t>
+      </w:r>
+      <w:proofErr w:type="spellEnd"/>
+      <w:r>
+        <w:rPr>
+          <w:sz w:val="24"/>
+          <w:szCs w:val="24"/>
+        </w:rPr>
+        <w:t xml:space="preserve">“ hesla. Vďaka takýmto programom môžeme zredukovať rôzne risky – môžeme používať komplexné heslá a nemusíme si ich pamätať, stačí nám </w:t>
+      </w:r>
+      <w:proofErr w:type="spellStart"/>
+      <w:r>
+        <w:rPr>
+          <w:sz w:val="24"/>
+          <w:szCs w:val="24"/>
+        </w:rPr>
+        <w:t>master</w:t>
+      </w:r>
+      <w:proofErr w:type="spellEnd"/>
+      <w:r>
+        <w:rPr>
+          <w:sz w:val="24"/>
+          <w:szCs w:val="24"/>
+        </w:rPr>
+        <w:t xml:space="preserve"> heslo. Tieto programy ponúkajú aj možnosť vygenerovať dlhé a bezpečné heslá a automaticky ich uložiť, takže užívateľ nemá dôvod používať to isté heslo na viac slu</w:t>
       </w:r>
       <w:r>
         <w:rPr>
@@ -1244,6 +1388,1703 @@
         <w:t>Ciele projektu</w:t>
       </w:r>
       <w:bookmarkEnd w:id="2"/>
+    </w:p>
+    <w:p/>
+    <w:p>
+      <w:pPr>
+        <w:rPr>
+          <w:sz w:val="24"/>
+          <w:szCs w:val="24"/>
+        </w:rPr>
+      </w:pPr>
+      <w:proofErr w:type="spellStart"/>
+      <w:r>
+        <w:rPr>
+          <w:sz w:val="24"/>
+          <w:szCs w:val="24"/>
+        </w:rPr>
+        <w:t>Cílem</w:t>
+      </w:r>
+      <w:proofErr w:type="spellEnd"/>
+      <w:r>
+        <w:rPr>
+          <w:sz w:val="24"/>
+          <w:szCs w:val="24"/>
+        </w:rPr>
+        <w:t xml:space="preserve"> </w:t>
+      </w:r>
+      <w:proofErr w:type="spellStart"/>
+      <w:r>
+        <w:rPr>
+          <w:sz w:val="24"/>
+          <w:szCs w:val="24"/>
+        </w:rPr>
+        <w:t>našeho</w:t>
+      </w:r>
+      <w:proofErr w:type="spellEnd"/>
+      <w:r>
+        <w:rPr>
+          <w:sz w:val="24"/>
+          <w:szCs w:val="24"/>
+        </w:rPr>
+        <w:t xml:space="preserve"> projektu je </w:t>
+      </w:r>
+      <w:proofErr w:type="spellStart"/>
+      <w:r>
+        <w:rPr>
+          <w:sz w:val="24"/>
+          <w:szCs w:val="24"/>
+        </w:rPr>
+        <w:t>dosažení</w:t>
+      </w:r>
+      <w:proofErr w:type="spellEnd"/>
+      <w:r>
+        <w:rPr>
+          <w:sz w:val="24"/>
+          <w:szCs w:val="24"/>
+        </w:rPr>
+        <w:t xml:space="preserve"> </w:t>
+      </w:r>
+      <w:proofErr w:type="spellStart"/>
+      <w:r>
+        <w:rPr>
+          <w:sz w:val="24"/>
+          <w:szCs w:val="24"/>
+        </w:rPr>
+        <w:t>plně</w:t>
+      </w:r>
+      <w:proofErr w:type="spellEnd"/>
+      <w:r>
+        <w:rPr>
+          <w:sz w:val="24"/>
+          <w:szCs w:val="24"/>
+        </w:rPr>
+        <w:t xml:space="preserve"> funkční </w:t>
+      </w:r>
+      <w:proofErr w:type="spellStart"/>
+      <w:r>
+        <w:rPr>
+          <w:sz w:val="24"/>
+          <w:szCs w:val="24"/>
+        </w:rPr>
+        <w:t>aplikace</w:t>
+      </w:r>
+      <w:proofErr w:type="spellEnd"/>
+      <w:r>
+        <w:rPr>
+          <w:sz w:val="24"/>
+          <w:szCs w:val="24"/>
+        </w:rPr>
+        <w:t xml:space="preserve">, </w:t>
+      </w:r>
+      <w:proofErr w:type="spellStart"/>
+      <w:r>
+        <w:rPr>
+          <w:sz w:val="24"/>
+          <w:szCs w:val="24"/>
+        </w:rPr>
+        <w:t>napsané</w:t>
+      </w:r>
+      <w:proofErr w:type="spellEnd"/>
+      <w:r>
+        <w:rPr>
+          <w:sz w:val="24"/>
+          <w:szCs w:val="24"/>
+        </w:rPr>
+        <w:t xml:space="preserve"> v programovacím </w:t>
+      </w:r>
+      <w:proofErr w:type="spellStart"/>
+      <w:r>
+        <w:rPr>
+          <w:sz w:val="24"/>
+          <w:szCs w:val="24"/>
+        </w:rPr>
+        <w:t>jazyce</w:t>
+      </w:r>
+      <w:proofErr w:type="spellEnd"/>
+      <w:r>
+        <w:rPr>
+          <w:sz w:val="24"/>
+          <w:szCs w:val="24"/>
+        </w:rPr>
+        <w:t xml:space="preserve"> </w:t>
+      </w:r>
+      <w:proofErr w:type="spellStart"/>
+      <w:r>
+        <w:rPr>
+          <w:sz w:val="24"/>
+          <w:szCs w:val="24"/>
+        </w:rPr>
+        <w:t>Python</w:t>
+      </w:r>
+      <w:proofErr w:type="spellEnd"/>
+      <w:r>
+        <w:rPr>
+          <w:sz w:val="24"/>
+          <w:szCs w:val="24"/>
+        </w:rPr>
+        <w:t xml:space="preserve">. </w:t>
+      </w:r>
+      <w:proofErr w:type="spellStart"/>
+      <w:r>
+        <w:rPr>
+          <w:sz w:val="24"/>
+          <w:szCs w:val="24"/>
+        </w:rPr>
+        <w:t>Aplikace</w:t>
+      </w:r>
+      <w:proofErr w:type="spellEnd"/>
+      <w:r>
+        <w:rPr>
+          <w:sz w:val="24"/>
+          <w:szCs w:val="24"/>
+        </w:rPr>
+        <w:t xml:space="preserve"> bude </w:t>
+      </w:r>
+      <w:proofErr w:type="spellStart"/>
+      <w:r>
+        <w:rPr>
+          <w:sz w:val="24"/>
+          <w:szCs w:val="24"/>
+        </w:rPr>
+        <w:t>sloužit</w:t>
+      </w:r>
+      <w:proofErr w:type="spellEnd"/>
+      <w:r>
+        <w:rPr>
+          <w:sz w:val="24"/>
+          <w:szCs w:val="24"/>
+        </w:rPr>
+        <w:t xml:space="preserve"> k </w:t>
+      </w:r>
+      <w:proofErr w:type="spellStart"/>
+      <w:r>
+        <w:rPr>
+          <w:sz w:val="24"/>
+          <w:szCs w:val="24"/>
+        </w:rPr>
+        <w:t>úschově</w:t>
+      </w:r>
+      <w:proofErr w:type="spellEnd"/>
+      <w:r>
+        <w:rPr>
+          <w:sz w:val="24"/>
+          <w:szCs w:val="24"/>
+        </w:rPr>
+        <w:t xml:space="preserve"> </w:t>
+      </w:r>
+      <w:proofErr w:type="spellStart"/>
+      <w:r>
+        <w:rPr>
+          <w:sz w:val="24"/>
+          <w:szCs w:val="24"/>
+        </w:rPr>
+        <w:t>hesel</w:t>
+      </w:r>
+      <w:proofErr w:type="spellEnd"/>
+      <w:r>
+        <w:rPr>
+          <w:sz w:val="24"/>
+          <w:szCs w:val="24"/>
+        </w:rPr>
+        <w:t xml:space="preserve"> a bude </w:t>
+      </w:r>
+      <w:proofErr w:type="spellStart"/>
+      <w:r>
+        <w:rPr>
+          <w:sz w:val="24"/>
+          <w:szCs w:val="24"/>
+        </w:rPr>
+        <w:t>využívat</w:t>
+      </w:r>
+      <w:proofErr w:type="spellEnd"/>
+      <w:r>
+        <w:rPr>
+          <w:sz w:val="24"/>
+          <w:szCs w:val="24"/>
+        </w:rPr>
+        <w:t xml:space="preserve"> </w:t>
+      </w:r>
+      <w:proofErr w:type="spellStart"/>
+      <w:r>
+        <w:rPr>
+          <w:sz w:val="24"/>
+          <w:szCs w:val="24"/>
+        </w:rPr>
+        <w:t>dvoufaktorovou</w:t>
+      </w:r>
+      <w:proofErr w:type="spellEnd"/>
+      <w:r>
+        <w:rPr>
+          <w:sz w:val="24"/>
+          <w:szCs w:val="24"/>
+        </w:rPr>
+        <w:t xml:space="preserve"> </w:t>
+      </w:r>
+      <w:proofErr w:type="spellStart"/>
+      <w:r>
+        <w:rPr>
+          <w:sz w:val="24"/>
+          <w:szCs w:val="24"/>
+        </w:rPr>
+        <w:t>autentizaci</w:t>
+      </w:r>
+      <w:proofErr w:type="spellEnd"/>
+      <w:r>
+        <w:rPr>
+          <w:sz w:val="24"/>
+          <w:szCs w:val="24"/>
+        </w:rPr>
+        <w:t xml:space="preserve"> pro </w:t>
+      </w:r>
+      <w:proofErr w:type="spellStart"/>
+      <w:r>
+        <w:rPr>
+          <w:sz w:val="24"/>
+          <w:szCs w:val="24"/>
+        </w:rPr>
+        <w:t>přístup</w:t>
+      </w:r>
+      <w:proofErr w:type="spellEnd"/>
+      <w:r>
+        <w:rPr>
+          <w:sz w:val="24"/>
+          <w:szCs w:val="24"/>
+        </w:rPr>
+        <w:t xml:space="preserve"> k uloženým </w:t>
+      </w:r>
+      <w:proofErr w:type="spellStart"/>
+      <w:r>
+        <w:rPr>
+          <w:sz w:val="24"/>
+          <w:szCs w:val="24"/>
+        </w:rPr>
+        <w:t>heslům</w:t>
+      </w:r>
+      <w:proofErr w:type="spellEnd"/>
+      <w:r>
+        <w:rPr>
+          <w:sz w:val="24"/>
+          <w:szCs w:val="24"/>
+        </w:rPr>
+        <w:t xml:space="preserve">. </w:t>
+      </w:r>
+      <w:proofErr w:type="spellStart"/>
+      <w:r>
+        <w:rPr>
+          <w:sz w:val="24"/>
+          <w:szCs w:val="24"/>
+        </w:rPr>
+        <w:t>Jedním</w:t>
+      </w:r>
+      <w:proofErr w:type="spellEnd"/>
+      <w:r>
+        <w:rPr>
+          <w:sz w:val="24"/>
+          <w:szCs w:val="24"/>
+        </w:rPr>
+        <w:t xml:space="preserve"> z </w:t>
+      </w:r>
+      <w:proofErr w:type="spellStart"/>
+      <w:r>
+        <w:rPr>
+          <w:sz w:val="24"/>
+          <w:szCs w:val="24"/>
+        </w:rPr>
+        <w:t>ideálních</w:t>
+      </w:r>
+      <w:proofErr w:type="spellEnd"/>
+      <w:r>
+        <w:rPr>
+          <w:sz w:val="24"/>
+          <w:szCs w:val="24"/>
+        </w:rPr>
+        <w:t xml:space="preserve"> </w:t>
+      </w:r>
+      <w:proofErr w:type="spellStart"/>
+      <w:r>
+        <w:rPr>
+          <w:sz w:val="24"/>
+          <w:szCs w:val="24"/>
+        </w:rPr>
+        <w:t>typů</w:t>
+      </w:r>
+      <w:proofErr w:type="spellEnd"/>
+      <w:r>
+        <w:rPr>
+          <w:sz w:val="24"/>
+          <w:szCs w:val="24"/>
+        </w:rPr>
+        <w:t xml:space="preserve"> </w:t>
+      </w:r>
+      <w:proofErr w:type="spellStart"/>
+      <w:r>
+        <w:rPr>
+          <w:sz w:val="24"/>
+          <w:szCs w:val="24"/>
+        </w:rPr>
+        <w:t>dvoufaktorové</w:t>
+      </w:r>
+      <w:proofErr w:type="spellEnd"/>
+      <w:r>
+        <w:rPr>
+          <w:sz w:val="24"/>
+          <w:szCs w:val="24"/>
+        </w:rPr>
+        <w:t xml:space="preserve"> </w:t>
+      </w:r>
+      <w:proofErr w:type="spellStart"/>
+      <w:r>
+        <w:rPr>
+          <w:sz w:val="24"/>
+          <w:szCs w:val="24"/>
+        </w:rPr>
+        <w:t>autorizace</w:t>
+      </w:r>
+      <w:proofErr w:type="spellEnd"/>
+      <w:r>
+        <w:rPr>
+          <w:sz w:val="24"/>
+          <w:szCs w:val="24"/>
+        </w:rPr>
+        <w:t xml:space="preserve"> je využití </w:t>
+      </w:r>
+      <w:proofErr w:type="spellStart"/>
+      <w:r>
+        <w:rPr>
+          <w:sz w:val="24"/>
+          <w:szCs w:val="24"/>
+        </w:rPr>
+        <w:t>aplikace</w:t>
+      </w:r>
+      <w:proofErr w:type="spellEnd"/>
+      <w:r>
+        <w:rPr>
+          <w:sz w:val="24"/>
+          <w:szCs w:val="24"/>
+        </w:rPr>
+        <w:t xml:space="preserve"> od </w:t>
+      </w:r>
+      <w:proofErr w:type="spellStart"/>
+      <w:r>
+        <w:rPr>
+          <w:sz w:val="24"/>
+          <w:szCs w:val="24"/>
+        </w:rPr>
+        <w:t>společnosti</w:t>
+      </w:r>
+      <w:proofErr w:type="spellEnd"/>
+      <w:r>
+        <w:rPr>
+          <w:sz w:val="24"/>
+          <w:szCs w:val="24"/>
+        </w:rPr>
+        <w:t xml:space="preserve"> Google, </w:t>
+      </w:r>
+      <w:proofErr w:type="spellStart"/>
+      <w:r>
+        <w:rPr>
+          <w:sz w:val="24"/>
+          <w:szCs w:val="24"/>
+        </w:rPr>
+        <w:t>tedy</w:t>
+      </w:r>
+      <w:proofErr w:type="spellEnd"/>
+      <w:r>
+        <w:rPr>
+          <w:sz w:val="24"/>
+          <w:szCs w:val="24"/>
+        </w:rPr>
+        <w:t xml:space="preserve"> </w:t>
+      </w:r>
+      <w:proofErr w:type="spellStart"/>
+      <w:r>
+        <w:rPr>
+          <w:sz w:val="24"/>
+          <w:szCs w:val="24"/>
+        </w:rPr>
+        <w:t>jejich</w:t>
+      </w:r>
+      <w:proofErr w:type="spellEnd"/>
+      <w:r>
+        <w:rPr>
+          <w:sz w:val="24"/>
+          <w:szCs w:val="24"/>
+        </w:rPr>
+        <w:t xml:space="preserve"> </w:t>
+      </w:r>
+      <w:proofErr w:type="spellStart"/>
+      <w:r>
+        <w:rPr>
+          <w:sz w:val="24"/>
+          <w:szCs w:val="24"/>
+        </w:rPr>
+        <w:t>autentizátor</w:t>
+      </w:r>
+      <w:proofErr w:type="spellEnd"/>
+      <w:r>
+        <w:rPr>
+          <w:sz w:val="24"/>
+          <w:szCs w:val="24"/>
+        </w:rPr>
+        <w:t xml:space="preserve">, </w:t>
+      </w:r>
+      <w:proofErr w:type="spellStart"/>
+      <w:r>
+        <w:rPr>
+          <w:sz w:val="24"/>
+          <w:szCs w:val="24"/>
+        </w:rPr>
+        <w:t>který</w:t>
+      </w:r>
+      <w:proofErr w:type="spellEnd"/>
+      <w:r>
+        <w:rPr>
+          <w:sz w:val="24"/>
+          <w:szCs w:val="24"/>
+        </w:rPr>
+        <w:t xml:space="preserve"> po </w:t>
+      </w:r>
+      <w:proofErr w:type="spellStart"/>
+      <w:r>
+        <w:rPr>
+          <w:sz w:val="24"/>
+          <w:szCs w:val="24"/>
+        </w:rPr>
+        <w:t>přidání</w:t>
+      </w:r>
+      <w:proofErr w:type="spellEnd"/>
+      <w:r>
+        <w:rPr>
+          <w:sz w:val="24"/>
+          <w:szCs w:val="24"/>
+        </w:rPr>
+        <w:t xml:space="preserve"> </w:t>
+      </w:r>
+      <w:proofErr w:type="spellStart"/>
+      <w:r>
+        <w:rPr>
+          <w:sz w:val="24"/>
+          <w:szCs w:val="24"/>
+        </w:rPr>
+        <w:t>aplikace</w:t>
+      </w:r>
+      <w:proofErr w:type="spellEnd"/>
+      <w:r>
+        <w:rPr>
+          <w:sz w:val="24"/>
+          <w:szCs w:val="24"/>
+        </w:rPr>
+        <w:t xml:space="preserve"> do </w:t>
+      </w:r>
+      <w:proofErr w:type="spellStart"/>
+      <w:r>
+        <w:rPr>
+          <w:sz w:val="24"/>
+          <w:szCs w:val="24"/>
+        </w:rPr>
+        <w:t>telefonu</w:t>
+      </w:r>
+      <w:proofErr w:type="spellEnd"/>
+      <w:r>
+        <w:rPr>
+          <w:sz w:val="24"/>
+          <w:szCs w:val="24"/>
+        </w:rPr>
+        <w:t xml:space="preserve"> nebo počítače vygeneruje náhodný kód, </w:t>
+      </w:r>
+      <w:proofErr w:type="spellStart"/>
+      <w:r>
+        <w:rPr>
+          <w:sz w:val="24"/>
+          <w:szCs w:val="24"/>
+        </w:rPr>
+        <w:t>kterým</w:t>
+      </w:r>
+      <w:proofErr w:type="spellEnd"/>
+      <w:r>
+        <w:rPr>
+          <w:sz w:val="24"/>
+          <w:szCs w:val="24"/>
+        </w:rPr>
+        <w:t xml:space="preserve"> </w:t>
+      </w:r>
+      <w:proofErr w:type="spellStart"/>
+      <w:r>
+        <w:rPr>
+          <w:sz w:val="24"/>
+          <w:szCs w:val="24"/>
+        </w:rPr>
+        <w:t>se</w:t>
+      </w:r>
+      <w:proofErr w:type="spellEnd"/>
+      <w:r>
+        <w:rPr>
+          <w:sz w:val="24"/>
+          <w:szCs w:val="24"/>
+        </w:rPr>
+        <w:t xml:space="preserve"> </w:t>
+      </w:r>
+      <w:proofErr w:type="spellStart"/>
+      <w:r>
+        <w:rPr>
+          <w:sz w:val="24"/>
+          <w:szCs w:val="24"/>
+        </w:rPr>
+        <w:t>provede</w:t>
+      </w:r>
+      <w:proofErr w:type="spellEnd"/>
+      <w:r>
+        <w:rPr>
+          <w:sz w:val="24"/>
+          <w:szCs w:val="24"/>
+        </w:rPr>
+        <w:t xml:space="preserve"> </w:t>
+      </w:r>
+      <w:proofErr w:type="spellStart"/>
+      <w:r>
+        <w:rPr>
+          <w:sz w:val="24"/>
+          <w:szCs w:val="24"/>
+        </w:rPr>
+        <w:t>autorizace</w:t>
+      </w:r>
+      <w:proofErr w:type="spellEnd"/>
+      <w:r>
+        <w:rPr>
+          <w:sz w:val="24"/>
+          <w:szCs w:val="24"/>
+        </w:rPr>
+        <w:t xml:space="preserve">. </w:t>
+      </w:r>
+      <w:proofErr w:type="spellStart"/>
+      <w:r>
+        <w:rPr>
+          <w:sz w:val="24"/>
+          <w:szCs w:val="24"/>
+        </w:rPr>
+        <w:t>Dále</w:t>
+      </w:r>
+      <w:proofErr w:type="spellEnd"/>
+      <w:r>
+        <w:rPr>
+          <w:sz w:val="24"/>
+          <w:szCs w:val="24"/>
+        </w:rPr>
+        <w:t xml:space="preserve">, </w:t>
+      </w:r>
+      <w:proofErr w:type="spellStart"/>
+      <w:r>
+        <w:rPr>
+          <w:sz w:val="24"/>
+          <w:szCs w:val="24"/>
+        </w:rPr>
+        <w:t>všechny</w:t>
+      </w:r>
+      <w:proofErr w:type="spellEnd"/>
+      <w:r>
+        <w:rPr>
+          <w:sz w:val="24"/>
+          <w:szCs w:val="24"/>
+        </w:rPr>
+        <w:t xml:space="preserve"> uschované </w:t>
+      </w:r>
+      <w:proofErr w:type="spellStart"/>
+      <w:r>
+        <w:rPr>
+          <w:sz w:val="24"/>
+          <w:szCs w:val="24"/>
+        </w:rPr>
+        <w:t>soubory</w:t>
+      </w:r>
+      <w:proofErr w:type="spellEnd"/>
+      <w:r>
+        <w:rPr>
+          <w:sz w:val="24"/>
+          <w:szCs w:val="24"/>
+        </w:rPr>
+        <w:t xml:space="preserve"> s </w:t>
+      </w:r>
+      <w:proofErr w:type="spellStart"/>
+      <w:r>
+        <w:rPr>
+          <w:sz w:val="24"/>
+          <w:szCs w:val="24"/>
+        </w:rPr>
+        <w:t>hesly</w:t>
+      </w:r>
+      <w:proofErr w:type="spellEnd"/>
+      <w:r>
+        <w:rPr>
+          <w:sz w:val="24"/>
+          <w:szCs w:val="24"/>
+        </w:rPr>
+        <w:t xml:space="preserve"> </w:t>
+      </w:r>
+      <w:proofErr w:type="spellStart"/>
+      <w:r>
+        <w:rPr>
+          <w:sz w:val="24"/>
+          <w:szCs w:val="24"/>
+        </w:rPr>
+        <w:t>budou</w:t>
+      </w:r>
+      <w:proofErr w:type="spellEnd"/>
+      <w:r>
+        <w:rPr>
+          <w:sz w:val="24"/>
+          <w:szCs w:val="24"/>
+        </w:rPr>
+        <w:t xml:space="preserve"> </w:t>
+      </w:r>
+      <w:proofErr w:type="spellStart"/>
+      <w:r>
+        <w:rPr>
+          <w:sz w:val="24"/>
+          <w:szCs w:val="24"/>
+        </w:rPr>
+        <w:t>zabezpečeny</w:t>
+      </w:r>
+      <w:proofErr w:type="spellEnd"/>
+      <w:r>
+        <w:rPr>
+          <w:sz w:val="24"/>
+          <w:szCs w:val="24"/>
+        </w:rPr>
+        <w:t xml:space="preserve"> </w:t>
+      </w:r>
+      <w:proofErr w:type="spellStart"/>
+      <w:r>
+        <w:rPr>
+          <w:sz w:val="24"/>
+          <w:szCs w:val="24"/>
+        </w:rPr>
+        <w:t>dostatečně</w:t>
+      </w:r>
+      <w:proofErr w:type="spellEnd"/>
+      <w:r>
+        <w:rPr>
+          <w:sz w:val="24"/>
+          <w:szCs w:val="24"/>
+        </w:rPr>
+        <w:t xml:space="preserve"> silným </w:t>
+      </w:r>
+      <w:proofErr w:type="spellStart"/>
+      <w:r>
+        <w:rPr>
+          <w:sz w:val="24"/>
+          <w:szCs w:val="24"/>
+        </w:rPr>
+        <w:t>šifrováním</w:t>
+      </w:r>
+      <w:proofErr w:type="spellEnd"/>
+      <w:r>
+        <w:rPr>
+          <w:sz w:val="24"/>
+          <w:szCs w:val="24"/>
+        </w:rPr>
+        <w:t xml:space="preserve">. </w:t>
+      </w:r>
+      <w:proofErr w:type="spellStart"/>
+      <w:r>
+        <w:rPr>
+          <w:sz w:val="24"/>
+          <w:szCs w:val="24"/>
+        </w:rPr>
+        <w:t>Uživatel</w:t>
+      </w:r>
+      <w:proofErr w:type="spellEnd"/>
+      <w:r>
+        <w:rPr>
+          <w:sz w:val="24"/>
+          <w:szCs w:val="24"/>
+        </w:rPr>
+        <w:t xml:space="preserve"> bude </w:t>
+      </w:r>
+      <w:proofErr w:type="spellStart"/>
+      <w:r>
+        <w:rPr>
+          <w:sz w:val="24"/>
+          <w:szCs w:val="24"/>
+        </w:rPr>
+        <w:t>mít</w:t>
+      </w:r>
+      <w:proofErr w:type="spellEnd"/>
+      <w:r>
+        <w:rPr>
+          <w:sz w:val="24"/>
+          <w:szCs w:val="24"/>
+        </w:rPr>
+        <w:t xml:space="preserve"> na </w:t>
+      </w:r>
+      <w:proofErr w:type="spellStart"/>
+      <w:r>
+        <w:rPr>
+          <w:sz w:val="24"/>
+          <w:szCs w:val="24"/>
+        </w:rPr>
+        <w:t>výběr</w:t>
+      </w:r>
+      <w:proofErr w:type="spellEnd"/>
+      <w:r>
+        <w:rPr>
+          <w:sz w:val="24"/>
+          <w:szCs w:val="24"/>
+        </w:rPr>
+        <w:t xml:space="preserve"> </w:t>
+      </w:r>
+      <w:proofErr w:type="spellStart"/>
+      <w:r>
+        <w:rPr>
+          <w:sz w:val="24"/>
+          <w:szCs w:val="24"/>
+        </w:rPr>
+        <w:t>ze</w:t>
+      </w:r>
+      <w:proofErr w:type="spellEnd"/>
+      <w:r>
+        <w:rPr>
+          <w:sz w:val="24"/>
+          <w:szCs w:val="24"/>
+        </w:rPr>
+        <w:t xml:space="preserve"> </w:t>
+      </w:r>
+      <w:proofErr w:type="spellStart"/>
+      <w:r>
+        <w:rPr>
+          <w:sz w:val="24"/>
+          <w:szCs w:val="24"/>
+        </w:rPr>
+        <w:t>tří</w:t>
+      </w:r>
+      <w:proofErr w:type="spellEnd"/>
+      <w:r>
+        <w:rPr>
+          <w:sz w:val="24"/>
+          <w:szCs w:val="24"/>
+        </w:rPr>
+        <w:t xml:space="preserve"> </w:t>
+      </w:r>
+      <w:proofErr w:type="spellStart"/>
+      <w:r>
+        <w:rPr>
+          <w:sz w:val="24"/>
+          <w:szCs w:val="24"/>
+        </w:rPr>
+        <w:t>různých</w:t>
+      </w:r>
+      <w:proofErr w:type="spellEnd"/>
+      <w:r>
+        <w:rPr>
+          <w:sz w:val="24"/>
+          <w:szCs w:val="24"/>
+        </w:rPr>
+        <w:t xml:space="preserve"> šifrovacích </w:t>
+      </w:r>
+      <w:proofErr w:type="spellStart"/>
+      <w:r>
+        <w:rPr>
+          <w:sz w:val="24"/>
+          <w:szCs w:val="24"/>
+        </w:rPr>
+        <w:t>algoritmů</w:t>
+      </w:r>
+      <w:proofErr w:type="spellEnd"/>
+      <w:r>
+        <w:rPr>
+          <w:sz w:val="24"/>
+          <w:szCs w:val="24"/>
+        </w:rPr>
+        <w:t xml:space="preserve">, </w:t>
+      </w:r>
+      <w:proofErr w:type="spellStart"/>
+      <w:r>
+        <w:rPr>
+          <w:sz w:val="24"/>
+          <w:szCs w:val="24"/>
+        </w:rPr>
+        <w:t>které</w:t>
+      </w:r>
+      <w:proofErr w:type="spellEnd"/>
+      <w:r>
+        <w:rPr>
+          <w:sz w:val="24"/>
+          <w:szCs w:val="24"/>
+        </w:rPr>
+        <w:t xml:space="preserve"> </w:t>
+      </w:r>
+      <w:proofErr w:type="spellStart"/>
+      <w:r>
+        <w:rPr>
+          <w:sz w:val="24"/>
+          <w:szCs w:val="24"/>
+        </w:rPr>
+        <w:t>budou</w:t>
+      </w:r>
+      <w:proofErr w:type="spellEnd"/>
+      <w:r>
+        <w:rPr>
+          <w:sz w:val="24"/>
+          <w:szCs w:val="24"/>
+        </w:rPr>
+        <w:t xml:space="preserve"> </w:t>
+      </w:r>
+      <w:proofErr w:type="spellStart"/>
+      <w:r>
+        <w:rPr>
+          <w:sz w:val="24"/>
+          <w:szCs w:val="24"/>
+        </w:rPr>
+        <w:t>použity</w:t>
+      </w:r>
+      <w:proofErr w:type="spellEnd"/>
+      <w:r>
+        <w:rPr>
+          <w:sz w:val="24"/>
+          <w:szCs w:val="24"/>
+        </w:rPr>
+        <w:t xml:space="preserve"> pro </w:t>
+      </w:r>
+      <w:proofErr w:type="spellStart"/>
+      <w:r>
+        <w:rPr>
+          <w:sz w:val="24"/>
+          <w:szCs w:val="24"/>
+        </w:rPr>
+        <w:t>šifrování</w:t>
+      </w:r>
+      <w:proofErr w:type="spellEnd"/>
+      <w:r>
+        <w:rPr>
+          <w:sz w:val="24"/>
+          <w:szCs w:val="24"/>
+        </w:rPr>
+        <w:t xml:space="preserve"> </w:t>
+      </w:r>
+      <w:proofErr w:type="spellStart"/>
+      <w:r>
+        <w:rPr>
+          <w:sz w:val="24"/>
+          <w:szCs w:val="24"/>
+        </w:rPr>
+        <w:t>jím</w:t>
+      </w:r>
+      <w:proofErr w:type="spellEnd"/>
+      <w:r>
+        <w:rPr>
+          <w:sz w:val="24"/>
+          <w:szCs w:val="24"/>
+        </w:rPr>
+        <w:t xml:space="preserve"> požadovaných </w:t>
+      </w:r>
+      <w:proofErr w:type="spellStart"/>
+      <w:r>
+        <w:rPr>
+          <w:sz w:val="24"/>
+          <w:szCs w:val="24"/>
+        </w:rPr>
+        <w:t>hesel</w:t>
+      </w:r>
+      <w:proofErr w:type="spellEnd"/>
+      <w:r>
+        <w:rPr>
+          <w:sz w:val="24"/>
+          <w:szCs w:val="24"/>
+        </w:rPr>
+        <w:t xml:space="preserve">. </w:t>
+      </w:r>
+      <w:proofErr w:type="spellStart"/>
+      <w:r>
+        <w:rPr>
+          <w:sz w:val="24"/>
+          <w:szCs w:val="24"/>
+        </w:rPr>
+        <w:t>Všechny</w:t>
+      </w:r>
+      <w:proofErr w:type="spellEnd"/>
+      <w:r>
+        <w:rPr>
+          <w:sz w:val="24"/>
+          <w:szCs w:val="24"/>
+        </w:rPr>
+        <w:t xml:space="preserve"> </w:t>
+      </w:r>
+      <w:proofErr w:type="spellStart"/>
+      <w:r>
+        <w:rPr>
+          <w:sz w:val="24"/>
+          <w:szCs w:val="24"/>
+        </w:rPr>
+        <w:t>změny</w:t>
+      </w:r>
+      <w:proofErr w:type="spellEnd"/>
+      <w:r>
+        <w:rPr>
+          <w:sz w:val="24"/>
+          <w:szCs w:val="24"/>
+        </w:rPr>
+        <w:t xml:space="preserve"> </w:t>
+      </w:r>
+      <w:proofErr w:type="spellStart"/>
+      <w:r>
+        <w:rPr>
+          <w:sz w:val="24"/>
+          <w:szCs w:val="24"/>
+        </w:rPr>
+        <w:t>provedené</w:t>
+      </w:r>
+      <w:proofErr w:type="spellEnd"/>
+      <w:r>
+        <w:rPr>
+          <w:sz w:val="24"/>
+          <w:szCs w:val="24"/>
+        </w:rPr>
+        <w:t xml:space="preserve"> v </w:t>
+      </w:r>
+      <w:proofErr w:type="spellStart"/>
+      <w:r>
+        <w:rPr>
+          <w:sz w:val="24"/>
+          <w:szCs w:val="24"/>
+        </w:rPr>
+        <w:t>databázi</w:t>
+      </w:r>
+      <w:proofErr w:type="spellEnd"/>
+      <w:r>
+        <w:rPr>
+          <w:sz w:val="24"/>
+          <w:szCs w:val="24"/>
+        </w:rPr>
+        <w:t xml:space="preserve"> s </w:t>
+      </w:r>
+      <w:proofErr w:type="spellStart"/>
+      <w:r>
+        <w:rPr>
+          <w:sz w:val="24"/>
+          <w:szCs w:val="24"/>
+        </w:rPr>
+        <w:t>hesly</w:t>
+      </w:r>
+      <w:proofErr w:type="spellEnd"/>
+      <w:r>
+        <w:rPr>
+          <w:sz w:val="24"/>
+          <w:szCs w:val="24"/>
+        </w:rPr>
+        <w:t xml:space="preserve"> </w:t>
+      </w:r>
+      <w:proofErr w:type="spellStart"/>
+      <w:r>
+        <w:rPr>
+          <w:sz w:val="24"/>
+          <w:szCs w:val="24"/>
+        </w:rPr>
+        <w:t>budou</w:t>
+      </w:r>
+      <w:proofErr w:type="spellEnd"/>
+      <w:r>
+        <w:rPr>
+          <w:sz w:val="24"/>
+          <w:szCs w:val="24"/>
+        </w:rPr>
+        <w:t xml:space="preserve"> </w:t>
+      </w:r>
+      <w:proofErr w:type="spellStart"/>
+      <w:r>
+        <w:rPr>
+          <w:sz w:val="24"/>
+          <w:szCs w:val="24"/>
+        </w:rPr>
+        <w:t>logovány</w:t>
+      </w:r>
+      <w:proofErr w:type="spellEnd"/>
+      <w:r>
+        <w:rPr>
+          <w:sz w:val="24"/>
+          <w:szCs w:val="24"/>
+        </w:rPr>
+        <w:t xml:space="preserve"> (bude </w:t>
+      </w:r>
+      <w:proofErr w:type="spellStart"/>
+      <w:r>
+        <w:rPr>
+          <w:sz w:val="24"/>
+          <w:szCs w:val="24"/>
+        </w:rPr>
+        <w:t>uchováván</w:t>
+      </w:r>
+      <w:proofErr w:type="spellEnd"/>
+      <w:r>
+        <w:rPr>
+          <w:sz w:val="24"/>
+          <w:szCs w:val="24"/>
+        </w:rPr>
+        <w:t xml:space="preserve"> záznam) a v určitých časových </w:t>
+      </w:r>
+      <w:proofErr w:type="spellStart"/>
+      <w:r>
+        <w:rPr>
+          <w:sz w:val="24"/>
+          <w:szCs w:val="24"/>
+        </w:rPr>
+        <w:t>intervalech</w:t>
+      </w:r>
+      <w:proofErr w:type="spellEnd"/>
+      <w:r>
+        <w:rPr>
+          <w:sz w:val="24"/>
+          <w:szCs w:val="24"/>
+        </w:rPr>
+        <w:t xml:space="preserve"> bude </w:t>
+      </w:r>
+      <w:proofErr w:type="spellStart"/>
+      <w:r>
+        <w:rPr>
+          <w:sz w:val="24"/>
+          <w:szCs w:val="24"/>
+        </w:rPr>
+        <w:t>prováděna</w:t>
+      </w:r>
+      <w:proofErr w:type="spellEnd"/>
+      <w:r>
+        <w:rPr>
+          <w:sz w:val="24"/>
+          <w:szCs w:val="24"/>
+        </w:rPr>
+        <w:t xml:space="preserve"> integrita zašifrovaných </w:t>
+      </w:r>
+      <w:proofErr w:type="spellStart"/>
+      <w:r>
+        <w:rPr>
+          <w:sz w:val="24"/>
+          <w:szCs w:val="24"/>
+        </w:rPr>
+        <w:t>souborů</w:t>
+      </w:r>
+      <w:proofErr w:type="spellEnd"/>
+      <w:r>
+        <w:rPr>
+          <w:sz w:val="24"/>
+          <w:szCs w:val="24"/>
+        </w:rPr>
+        <w:t xml:space="preserve"> za pomocí </w:t>
+      </w:r>
+      <w:proofErr w:type="spellStart"/>
+      <w:r>
+        <w:rPr>
+          <w:sz w:val="24"/>
+          <w:szCs w:val="24"/>
+        </w:rPr>
+        <w:t>hashovacích</w:t>
+      </w:r>
+      <w:proofErr w:type="spellEnd"/>
+      <w:r>
+        <w:rPr>
+          <w:sz w:val="24"/>
+          <w:szCs w:val="24"/>
+        </w:rPr>
+        <w:t xml:space="preserve"> </w:t>
+      </w:r>
+      <w:proofErr w:type="spellStart"/>
+      <w:r>
+        <w:rPr>
+          <w:sz w:val="24"/>
+          <w:szCs w:val="24"/>
+        </w:rPr>
+        <w:t>funkcí</w:t>
+      </w:r>
+      <w:proofErr w:type="spellEnd"/>
+      <w:r>
+        <w:rPr>
+          <w:sz w:val="24"/>
+          <w:szCs w:val="24"/>
+        </w:rPr>
+        <w:t>. V </w:t>
+      </w:r>
+      <w:proofErr w:type="spellStart"/>
+      <w:r>
+        <w:rPr>
+          <w:sz w:val="24"/>
+          <w:szCs w:val="24"/>
+        </w:rPr>
+        <w:t>případě</w:t>
+      </w:r>
+      <w:proofErr w:type="spellEnd"/>
+      <w:r>
+        <w:rPr>
+          <w:sz w:val="24"/>
+          <w:szCs w:val="24"/>
+        </w:rPr>
+        <w:t xml:space="preserve"> </w:t>
+      </w:r>
+      <w:proofErr w:type="spellStart"/>
+      <w:r>
+        <w:rPr>
+          <w:sz w:val="24"/>
+          <w:szCs w:val="24"/>
+        </w:rPr>
+        <w:t>efektivního</w:t>
+      </w:r>
+      <w:proofErr w:type="spellEnd"/>
+      <w:r>
+        <w:rPr>
+          <w:sz w:val="24"/>
+          <w:szCs w:val="24"/>
+        </w:rPr>
+        <w:t xml:space="preserve"> </w:t>
+      </w:r>
+      <w:proofErr w:type="spellStart"/>
+      <w:r>
+        <w:rPr>
+          <w:sz w:val="24"/>
+          <w:szCs w:val="24"/>
+        </w:rPr>
+        <w:t>vypracování</w:t>
+      </w:r>
+      <w:proofErr w:type="spellEnd"/>
+      <w:r>
+        <w:rPr>
+          <w:sz w:val="24"/>
+          <w:szCs w:val="24"/>
+        </w:rPr>
+        <w:t xml:space="preserve"> </w:t>
+      </w:r>
+      <w:proofErr w:type="spellStart"/>
+      <w:r>
+        <w:rPr>
+          <w:sz w:val="24"/>
+          <w:szCs w:val="24"/>
+        </w:rPr>
+        <w:t>této</w:t>
+      </w:r>
+      <w:proofErr w:type="spellEnd"/>
+      <w:r>
+        <w:rPr>
+          <w:sz w:val="24"/>
+          <w:szCs w:val="24"/>
+        </w:rPr>
+        <w:t xml:space="preserve"> </w:t>
+      </w:r>
+      <w:proofErr w:type="spellStart"/>
+      <w:r>
+        <w:rPr>
+          <w:sz w:val="24"/>
+          <w:szCs w:val="24"/>
+        </w:rPr>
+        <w:t>aplikace</w:t>
+      </w:r>
+      <w:proofErr w:type="spellEnd"/>
+      <w:r>
+        <w:rPr>
+          <w:sz w:val="24"/>
+          <w:szCs w:val="24"/>
+        </w:rPr>
+        <w:t xml:space="preserve"> také plánujeme </w:t>
+      </w:r>
+      <w:proofErr w:type="spellStart"/>
+      <w:r>
+        <w:rPr>
+          <w:sz w:val="24"/>
+          <w:szCs w:val="24"/>
+        </w:rPr>
+        <w:t>implementovat</w:t>
+      </w:r>
+      <w:proofErr w:type="spellEnd"/>
+      <w:r>
+        <w:rPr>
+          <w:sz w:val="24"/>
+          <w:szCs w:val="24"/>
+        </w:rPr>
+        <w:t xml:space="preserve"> GUI, </w:t>
+      </w:r>
+      <w:proofErr w:type="spellStart"/>
+      <w:r>
+        <w:rPr>
+          <w:sz w:val="24"/>
+          <w:szCs w:val="24"/>
+        </w:rPr>
+        <w:t>které</w:t>
+      </w:r>
+      <w:proofErr w:type="spellEnd"/>
+      <w:r>
+        <w:rPr>
+          <w:sz w:val="24"/>
+          <w:szCs w:val="24"/>
+        </w:rPr>
+        <w:t xml:space="preserve"> </w:t>
+      </w:r>
+      <w:proofErr w:type="spellStart"/>
+      <w:r>
+        <w:rPr>
+          <w:sz w:val="24"/>
+          <w:szCs w:val="24"/>
+        </w:rPr>
+        <w:t>ulehčí</w:t>
+      </w:r>
+      <w:proofErr w:type="spellEnd"/>
+      <w:r>
+        <w:rPr>
+          <w:sz w:val="24"/>
+          <w:szCs w:val="24"/>
+        </w:rPr>
+        <w:t xml:space="preserve"> práci.</w:t>
+      </w:r>
+    </w:p>
+    <w:p>
+      <w:pPr>
+        <w:rPr>
+          <w:sz w:val="24"/>
+          <w:szCs w:val="24"/>
+        </w:rPr>
+      </w:pPr>
+      <w:proofErr w:type="spellStart"/>
+      <w:r>
+        <w:rPr>
+          <w:sz w:val="24"/>
+          <w:szCs w:val="24"/>
+        </w:rPr>
+        <w:t>Shrnuli</w:t>
+      </w:r>
+      <w:proofErr w:type="spellEnd"/>
+      <w:r>
+        <w:rPr>
+          <w:sz w:val="24"/>
+          <w:szCs w:val="24"/>
+        </w:rPr>
+        <w:t xml:space="preserve">, </w:t>
+      </w:r>
+      <w:proofErr w:type="spellStart"/>
+      <w:r>
+        <w:rPr>
+          <w:sz w:val="24"/>
+          <w:szCs w:val="24"/>
+        </w:rPr>
+        <w:t>tedy</w:t>
+      </w:r>
+      <w:proofErr w:type="spellEnd"/>
+      <w:r>
+        <w:rPr>
+          <w:sz w:val="24"/>
+          <w:szCs w:val="24"/>
+        </w:rPr>
+        <w:t xml:space="preserve"> </w:t>
+      </w:r>
+      <w:proofErr w:type="spellStart"/>
+      <w:r>
+        <w:rPr>
+          <w:sz w:val="24"/>
+          <w:szCs w:val="24"/>
+        </w:rPr>
+        <w:t>všechny</w:t>
+      </w:r>
+      <w:proofErr w:type="spellEnd"/>
+      <w:r>
+        <w:rPr>
+          <w:sz w:val="24"/>
+          <w:szCs w:val="24"/>
+        </w:rPr>
+        <w:t xml:space="preserve"> </w:t>
+      </w:r>
+      <w:proofErr w:type="spellStart"/>
+      <w:r>
+        <w:rPr>
+          <w:sz w:val="24"/>
+          <w:szCs w:val="24"/>
+        </w:rPr>
+        <w:t>tyto</w:t>
+      </w:r>
+      <w:proofErr w:type="spellEnd"/>
+      <w:r>
+        <w:rPr>
+          <w:sz w:val="24"/>
+          <w:szCs w:val="24"/>
+        </w:rPr>
+        <w:t xml:space="preserve"> body, tak naším </w:t>
+      </w:r>
+      <w:proofErr w:type="spellStart"/>
+      <w:r>
+        <w:rPr>
+          <w:sz w:val="24"/>
+          <w:szCs w:val="24"/>
+        </w:rPr>
+        <w:t>hlavním</w:t>
+      </w:r>
+      <w:proofErr w:type="spellEnd"/>
+      <w:r>
+        <w:rPr>
+          <w:sz w:val="24"/>
+          <w:szCs w:val="24"/>
+        </w:rPr>
+        <w:t xml:space="preserve"> </w:t>
+      </w:r>
+      <w:proofErr w:type="spellStart"/>
+      <w:r>
+        <w:rPr>
+          <w:sz w:val="24"/>
+          <w:szCs w:val="24"/>
+        </w:rPr>
+        <w:t>cílem</w:t>
+      </w:r>
+      <w:proofErr w:type="spellEnd"/>
+      <w:r>
+        <w:rPr>
+          <w:sz w:val="24"/>
+          <w:szCs w:val="24"/>
+        </w:rPr>
+        <w:t xml:space="preserve"> je </w:t>
+      </w:r>
+      <w:proofErr w:type="spellStart"/>
+      <w:r>
+        <w:rPr>
+          <w:sz w:val="24"/>
+          <w:szCs w:val="24"/>
+        </w:rPr>
+        <w:t>dosažení</w:t>
+      </w:r>
+      <w:proofErr w:type="spellEnd"/>
+      <w:r>
+        <w:rPr>
+          <w:sz w:val="24"/>
+          <w:szCs w:val="24"/>
+        </w:rPr>
+        <w:t xml:space="preserve"> </w:t>
+      </w:r>
+      <w:proofErr w:type="spellStart"/>
+      <w:r>
+        <w:rPr>
+          <w:sz w:val="24"/>
+          <w:szCs w:val="24"/>
+        </w:rPr>
+        <w:t>aplikace</w:t>
+      </w:r>
+      <w:proofErr w:type="spellEnd"/>
+      <w:r>
+        <w:rPr>
+          <w:sz w:val="24"/>
+          <w:szCs w:val="24"/>
+        </w:rPr>
+        <w:t xml:space="preserve">, </w:t>
+      </w:r>
+      <w:proofErr w:type="spellStart"/>
+      <w:r>
+        <w:rPr>
+          <w:sz w:val="24"/>
+          <w:szCs w:val="24"/>
+        </w:rPr>
+        <w:t>která</w:t>
+      </w:r>
+      <w:proofErr w:type="spellEnd"/>
+      <w:r>
+        <w:rPr>
+          <w:sz w:val="24"/>
+          <w:szCs w:val="24"/>
+        </w:rPr>
+        <w:t xml:space="preserve"> </w:t>
+      </w:r>
+      <w:proofErr w:type="spellStart"/>
+      <w:r>
+        <w:rPr>
+          <w:sz w:val="24"/>
+          <w:szCs w:val="24"/>
+        </w:rPr>
+        <w:t>efektivně</w:t>
+      </w:r>
+      <w:proofErr w:type="spellEnd"/>
+      <w:r>
+        <w:rPr>
+          <w:sz w:val="24"/>
+          <w:szCs w:val="24"/>
+        </w:rPr>
+        <w:t xml:space="preserve"> a </w:t>
+      </w:r>
+      <w:proofErr w:type="spellStart"/>
+      <w:r>
+        <w:rPr>
+          <w:sz w:val="24"/>
+          <w:szCs w:val="24"/>
+        </w:rPr>
+        <w:t>bezpečně</w:t>
+      </w:r>
+      <w:proofErr w:type="spellEnd"/>
+      <w:r>
+        <w:rPr>
+          <w:sz w:val="24"/>
+          <w:szCs w:val="24"/>
+        </w:rPr>
+        <w:t xml:space="preserve"> </w:t>
+      </w:r>
+      <w:proofErr w:type="spellStart"/>
+      <w:r>
+        <w:rPr>
+          <w:sz w:val="24"/>
+          <w:szCs w:val="24"/>
+        </w:rPr>
+        <w:t>uchovává</w:t>
+      </w:r>
+      <w:proofErr w:type="spellEnd"/>
+      <w:r>
+        <w:rPr>
+          <w:sz w:val="24"/>
+          <w:szCs w:val="24"/>
+        </w:rPr>
+        <w:t xml:space="preserve"> </w:t>
+      </w:r>
+      <w:proofErr w:type="spellStart"/>
+      <w:r>
+        <w:rPr>
+          <w:sz w:val="24"/>
+          <w:szCs w:val="24"/>
+        </w:rPr>
+        <w:t>všechna</w:t>
+      </w:r>
+      <w:proofErr w:type="spellEnd"/>
+      <w:r>
+        <w:rPr>
+          <w:sz w:val="24"/>
+          <w:szCs w:val="24"/>
+        </w:rPr>
+        <w:t xml:space="preserve"> hesla, </w:t>
+      </w:r>
+      <w:proofErr w:type="spellStart"/>
+      <w:r>
+        <w:rPr>
+          <w:sz w:val="24"/>
+          <w:szCs w:val="24"/>
+        </w:rPr>
+        <w:t>která</w:t>
+      </w:r>
+      <w:proofErr w:type="spellEnd"/>
+      <w:r>
+        <w:rPr>
+          <w:sz w:val="24"/>
+          <w:szCs w:val="24"/>
+        </w:rPr>
+        <w:t xml:space="preserve"> </w:t>
+      </w:r>
+      <w:proofErr w:type="spellStart"/>
+      <w:r>
+        <w:rPr>
+          <w:sz w:val="24"/>
+          <w:szCs w:val="24"/>
+        </w:rPr>
+        <w:t>se</w:t>
+      </w:r>
+      <w:proofErr w:type="spellEnd"/>
+      <w:r>
+        <w:rPr>
+          <w:sz w:val="24"/>
+          <w:szCs w:val="24"/>
+        </w:rPr>
+        <w:t xml:space="preserve"> </w:t>
+      </w:r>
+      <w:proofErr w:type="spellStart"/>
+      <w:r>
+        <w:rPr>
+          <w:sz w:val="24"/>
+          <w:szCs w:val="24"/>
+        </w:rPr>
+        <w:t>dostanou</w:t>
+      </w:r>
+      <w:proofErr w:type="spellEnd"/>
+      <w:r>
+        <w:rPr>
+          <w:sz w:val="24"/>
+          <w:szCs w:val="24"/>
+        </w:rPr>
+        <w:t xml:space="preserve"> do databáze tohoto programu. </w:t>
+      </w:r>
+      <w:proofErr w:type="spellStart"/>
+      <w:r>
+        <w:rPr>
+          <w:sz w:val="24"/>
+          <w:szCs w:val="24"/>
+        </w:rPr>
+        <w:t>Přístup</w:t>
+      </w:r>
+      <w:proofErr w:type="spellEnd"/>
+      <w:r>
+        <w:rPr>
+          <w:sz w:val="24"/>
+          <w:szCs w:val="24"/>
+        </w:rPr>
+        <w:t xml:space="preserve"> do </w:t>
+      </w:r>
+      <w:proofErr w:type="spellStart"/>
+      <w:r>
+        <w:rPr>
+          <w:sz w:val="24"/>
+          <w:szCs w:val="24"/>
+        </w:rPr>
+        <w:t>této</w:t>
+      </w:r>
+      <w:proofErr w:type="spellEnd"/>
+      <w:r>
+        <w:rPr>
+          <w:sz w:val="24"/>
+          <w:szCs w:val="24"/>
+        </w:rPr>
+        <w:t xml:space="preserve"> </w:t>
+      </w:r>
+      <w:proofErr w:type="spellStart"/>
+      <w:r>
+        <w:rPr>
+          <w:sz w:val="24"/>
+          <w:szCs w:val="24"/>
+        </w:rPr>
+        <w:t>aplikace</w:t>
+      </w:r>
+      <w:proofErr w:type="spellEnd"/>
+      <w:r>
+        <w:rPr>
+          <w:sz w:val="24"/>
+          <w:szCs w:val="24"/>
+        </w:rPr>
+        <w:t xml:space="preserve"> bude </w:t>
+      </w:r>
+      <w:proofErr w:type="spellStart"/>
+      <w:r>
+        <w:rPr>
+          <w:sz w:val="24"/>
+          <w:szCs w:val="24"/>
+        </w:rPr>
+        <w:t>chráněn</w:t>
+      </w:r>
+      <w:proofErr w:type="spellEnd"/>
+      <w:r>
+        <w:rPr>
+          <w:sz w:val="24"/>
+          <w:szCs w:val="24"/>
+        </w:rPr>
+        <w:t xml:space="preserve"> </w:t>
+      </w:r>
+      <w:proofErr w:type="spellStart"/>
+      <w:r>
+        <w:rPr>
+          <w:sz w:val="24"/>
+          <w:szCs w:val="24"/>
+        </w:rPr>
+        <w:t>dvoufaktorovou</w:t>
+      </w:r>
+      <w:proofErr w:type="spellEnd"/>
+      <w:r>
+        <w:rPr>
+          <w:sz w:val="24"/>
+          <w:szCs w:val="24"/>
+        </w:rPr>
+        <w:t xml:space="preserve"> </w:t>
+      </w:r>
+      <w:proofErr w:type="spellStart"/>
+      <w:r>
+        <w:rPr>
+          <w:sz w:val="24"/>
+          <w:szCs w:val="24"/>
+        </w:rPr>
+        <w:t>autentizací</w:t>
+      </w:r>
+      <w:proofErr w:type="spellEnd"/>
+      <w:r>
+        <w:rPr>
+          <w:sz w:val="24"/>
+          <w:szCs w:val="24"/>
+        </w:rPr>
+        <w:t xml:space="preserve">, kde si </w:t>
+      </w:r>
+      <w:proofErr w:type="spellStart"/>
+      <w:r>
+        <w:rPr>
+          <w:sz w:val="24"/>
+          <w:szCs w:val="24"/>
+        </w:rPr>
+        <w:t>uživatel</w:t>
+      </w:r>
+      <w:proofErr w:type="spellEnd"/>
+      <w:r>
+        <w:rPr>
+          <w:sz w:val="24"/>
+          <w:szCs w:val="24"/>
+        </w:rPr>
+        <w:t xml:space="preserve"> bude moci </w:t>
+      </w:r>
+      <w:proofErr w:type="spellStart"/>
+      <w:r>
+        <w:rPr>
+          <w:sz w:val="24"/>
+          <w:szCs w:val="24"/>
+        </w:rPr>
+        <w:t>vybrat</w:t>
+      </w:r>
+      <w:proofErr w:type="spellEnd"/>
+      <w:r>
+        <w:rPr>
+          <w:sz w:val="24"/>
+          <w:szCs w:val="24"/>
+        </w:rPr>
+        <w:t xml:space="preserve"> z </w:t>
+      </w:r>
+      <w:proofErr w:type="spellStart"/>
+      <w:r>
+        <w:rPr>
+          <w:sz w:val="24"/>
+          <w:szCs w:val="24"/>
+        </w:rPr>
+        <w:t>několika</w:t>
+      </w:r>
+      <w:proofErr w:type="spellEnd"/>
+      <w:r>
+        <w:rPr>
+          <w:sz w:val="24"/>
+          <w:szCs w:val="24"/>
+        </w:rPr>
+        <w:t xml:space="preserve"> možných variant a použití </w:t>
+      </w:r>
+      <w:proofErr w:type="spellStart"/>
+      <w:r>
+        <w:rPr>
+          <w:sz w:val="24"/>
+          <w:szCs w:val="24"/>
+        </w:rPr>
+        <w:t>hashovací</w:t>
+      </w:r>
+      <w:proofErr w:type="spellEnd"/>
+      <w:r>
+        <w:rPr>
+          <w:sz w:val="24"/>
+          <w:szCs w:val="24"/>
+        </w:rPr>
+        <w:t xml:space="preserve"> </w:t>
+      </w:r>
+      <w:proofErr w:type="spellStart"/>
+      <w:r>
+        <w:rPr>
+          <w:sz w:val="24"/>
+          <w:szCs w:val="24"/>
+        </w:rPr>
+        <w:t>funkce</w:t>
+      </w:r>
+      <w:proofErr w:type="spellEnd"/>
+      <w:r>
+        <w:rPr>
+          <w:sz w:val="24"/>
+          <w:szCs w:val="24"/>
+        </w:rPr>
+        <w:t xml:space="preserve"> SHA-256 pro kontrolu integrity a narušení uložených </w:t>
+      </w:r>
+      <w:proofErr w:type="spellStart"/>
+      <w:r>
+        <w:rPr>
+          <w:sz w:val="24"/>
+          <w:szCs w:val="24"/>
+        </w:rPr>
+        <w:t>souborů</w:t>
+      </w:r>
+      <w:proofErr w:type="spellEnd"/>
+      <w:r>
+        <w:rPr>
+          <w:sz w:val="24"/>
+          <w:szCs w:val="24"/>
+        </w:rPr>
+        <w:t>.</w:t>
+      </w:r>
     </w:p>
     <w:p>
       <w:pPr>
@@ -1336,7 +3177,23 @@
           <w:sz w:val="24"/>
           <w:szCs w:val="24"/>
         </w:rPr>
-        <w:t xml:space="preserve">Národný úrad štandardov a technológií (NIST) v smernici v roku 2016 zavrhoval SMS kódy ako validný spôsob overenia, avšak rok na to boli vo finalizovanej smernici považované za bezpečné. </w:t>
+        <w:t xml:space="preserve">Národný úrad štandardov a technológií (NIST) v smernici v roku 2016 zavrhoval SMS kódy ako </w:t>
+      </w:r>
+      <w:proofErr w:type="spellStart"/>
+      <w:r>
+        <w:rPr>
+          <w:sz w:val="24"/>
+          <w:szCs w:val="24"/>
+        </w:rPr>
+        <w:t>validný</w:t>
+      </w:r>
+      <w:proofErr w:type="spellEnd"/>
+      <w:r>
+        <w:rPr>
+          <w:sz w:val="24"/>
+          <w:szCs w:val="24"/>
+        </w:rPr>
+        <w:t xml:space="preserve"> spôsob overenia, avšak rok na to boli vo finalizovanej smernici považované za bezpečné. </w:t>
       </w:r>
       <w:r>
         <w:rPr>
@@ -1397,46 +3254,760 @@
           <w:lang w:val="en-US"/>
         </w:rPr>
       </w:pPr>
-      <w:r>
-        <w:rPr>
-          <w:sz w:val="24"/>
-          <w:szCs w:val="24"/>
-          <w:lang w:val="en-US"/>
-        </w:rPr>
-        <w:t xml:space="preserve">Jeden z krokov pri ukladaní hesla v kryptografii je použitie hashovacej funkcie. </w:t>
-      </w:r>
-      <w:r>
-        <w:rPr>
-          <w:sz w:val="24"/>
-          <w:szCs w:val="24"/>
-          <w:lang w:val="en-US"/>
-        </w:rPr>
-        <w:t>Je to veľmi rýchla operácia, ktorá vytvorí z pôvodného vstupu výstup fixnej dĺžky.</w:t>
-      </w:r>
-      <w:r>
-        <w:rPr>
-          <w:sz w:val="24"/>
-          <w:szCs w:val="24"/>
-          <w:lang w:val="en-US"/>
-        </w:rPr>
-        <w:t xml:space="preserve"> Hashovacia funkcia je užitočná najmä pre rýchlejšie vyhľadávanie určitých dát a najmä pri ukladaní hesiel výrazne zbezpečňuje celý proces.</w:t>
-      </w:r>
-      <w:r>
-        <w:rPr>
-          <w:sz w:val="24"/>
-          <w:szCs w:val="24"/>
-          <w:lang w:val="en-US"/>
-        </w:rPr>
-        <w:t xml:space="preserve"> </w:t>
-      </w:r>
-      <w:r>
-        <w:rPr>
-          <w:sz w:val="24"/>
-          <w:szCs w:val="24"/>
-          <w:lang w:val="en-US"/>
-        </w:rPr>
-        <w:t>Hashovacia funkcia musí spĺňať určité vlastnosti</w:t>
-      </w:r>
+      <w:proofErr w:type="spellStart"/>
+      <w:r>
+        <w:rPr>
+          <w:sz w:val="24"/>
+          <w:szCs w:val="24"/>
+          <w:lang w:val="en-US"/>
+        </w:rPr>
+        <w:t>Jeden</w:t>
+      </w:r>
+      <w:proofErr w:type="spellEnd"/>
+      <w:r>
+        <w:rPr>
+          <w:sz w:val="24"/>
+          <w:szCs w:val="24"/>
+          <w:lang w:val="en-US"/>
+        </w:rPr>
+        <w:t xml:space="preserve"> z </w:t>
+      </w:r>
+      <w:proofErr w:type="spellStart"/>
+      <w:r>
+        <w:rPr>
+          <w:sz w:val="24"/>
+          <w:szCs w:val="24"/>
+          <w:lang w:val="en-US"/>
+        </w:rPr>
+        <w:t>krokov</w:t>
+      </w:r>
+      <w:proofErr w:type="spellEnd"/>
+      <w:r>
+        <w:rPr>
+          <w:sz w:val="24"/>
+          <w:szCs w:val="24"/>
+          <w:lang w:val="en-US"/>
+        </w:rPr>
+        <w:t xml:space="preserve"> </w:t>
+      </w:r>
+      <w:proofErr w:type="spellStart"/>
+      <w:r>
+        <w:rPr>
+          <w:sz w:val="24"/>
+          <w:szCs w:val="24"/>
+          <w:lang w:val="en-US"/>
+        </w:rPr>
+        <w:t>pri</w:t>
+      </w:r>
+      <w:proofErr w:type="spellEnd"/>
+      <w:r>
+        <w:rPr>
+          <w:sz w:val="24"/>
+          <w:szCs w:val="24"/>
+          <w:lang w:val="en-US"/>
+        </w:rPr>
+        <w:t xml:space="preserve"> </w:t>
+      </w:r>
+      <w:proofErr w:type="spellStart"/>
+      <w:r>
+        <w:rPr>
+          <w:sz w:val="24"/>
+          <w:szCs w:val="24"/>
+          <w:lang w:val="en-US"/>
+        </w:rPr>
+        <w:t>ukladaní</w:t>
+      </w:r>
+      <w:proofErr w:type="spellEnd"/>
+      <w:r>
+        <w:rPr>
+          <w:sz w:val="24"/>
+          <w:szCs w:val="24"/>
+          <w:lang w:val="en-US"/>
+        </w:rPr>
+        <w:t xml:space="preserve"> </w:t>
+      </w:r>
+      <w:proofErr w:type="spellStart"/>
+      <w:r>
+        <w:rPr>
+          <w:sz w:val="24"/>
+          <w:szCs w:val="24"/>
+          <w:lang w:val="en-US"/>
+        </w:rPr>
+        <w:t>hesla</w:t>
+      </w:r>
+      <w:proofErr w:type="spellEnd"/>
+      <w:r>
+        <w:rPr>
+          <w:sz w:val="24"/>
+          <w:szCs w:val="24"/>
+          <w:lang w:val="en-US"/>
+        </w:rPr>
+        <w:t xml:space="preserve"> v </w:t>
+      </w:r>
+      <w:proofErr w:type="spellStart"/>
+      <w:r>
+        <w:rPr>
+          <w:sz w:val="24"/>
+          <w:szCs w:val="24"/>
+          <w:lang w:val="en-US"/>
+        </w:rPr>
+        <w:t>kryptografii</w:t>
+      </w:r>
+      <w:proofErr w:type="spellEnd"/>
+      <w:r>
+        <w:rPr>
+          <w:sz w:val="24"/>
+          <w:szCs w:val="24"/>
+          <w:lang w:val="en-US"/>
+        </w:rPr>
+        <w:t xml:space="preserve"> je </w:t>
+      </w:r>
+      <w:proofErr w:type="spellStart"/>
+      <w:r>
+        <w:rPr>
+          <w:sz w:val="24"/>
+          <w:szCs w:val="24"/>
+          <w:lang w:val="en-US"/>
+        </w:rPr>
+        <w:t>použitie</w:t>
+      </w:r>
+      <w:proofErr w:type="spellEnd"/>
+      <w:r>
+        <w:rPr>
+          <w:sz w:val="24"/>
+          <w:szCs w:val="24"/>
+          <w:lang w:val="en-US"/>
+        </w:rPr>
+        <w:t xml:space="preserve"> </w:t>
+      </w:r>
+      <w:proofErr w:type="spellStart"/>
+      <w:r>
+        <w:rPr>
+          <w:sz w:val="24"/>
+          <w:szCs w:val="24"/>
+          <w:lang w:val="en-US"/>
+        </w:rPr>
+        <w:t>hashovacej</w:t>
+      </w:r>
+      <w:proofErr w:type="spellEnd"/>
+      <w:r>
+        <w:rPr>
+          <w:sz w:val="24"/>
+          <w:szCs w:val="24"/>
+          <w:lang w:val="en-US"/>
+        </w:rPr>
+        <w:t xml:space="preserve"> </w:t>
+      </w:r>
+      <w:proofErr w:type="spellStart"/>
+      <w:r>
+        <w:rPr>
+          <w:sz w:val="24"/>
+          <w:szCs w:val="24"/>
+          <w:lang w:val="en-US"/>
+        </w:rPr>
+        <w:t>funkcie</w:t>
+      </w:r>
+      <w:proofErr w:type="spellEnd"/>
+      <w:r>
+        <w:rPr>
+          <w:sz w:val="24"/>
+          <w:szCs w:val="24"/>
+          <w:lang w:val="en-US"/>
+        </w:rPr>
+        <w:t xml:space="preserve">. </w:t>
+      </w:r>
+      <w:r>
+        <w:rPr>
+          <w:sz w:val="24"/>
+          <w:szCs w:val="24"/>
+          <w:lang w:val="en-US"/>
+        </w:rPr>
+        <w:t xml:space="preserve">Je to </w:t>
+      </w:r>
+      <w:proofErr w:type="spellStart"/>
+      <w:r>
+        <w:rPr>
+          <w:sz w:val="24"/>
+          <w:szCs w:val="24"/>
+          <w:lang w:val="en-US"/>
+        </w:rPr>
+        <w:t>veľmi</w:t>
+      </w:r>
+      <w:proofErr w:type="spellEnd"/>
+      <w:r>
+        <w:rPr>
+          <w:sz w:val="24"/>
+          <w:szCs w:val="24"/>
+          <w:lang w:val="en-US"/>
+        </w:rPr>
+        <w:t xml:space="preserve"> </w:t>
+      </w:r>
+      <w:proofErr w:type="spellStart"/>
+      <w:r>
+        <w:rPr>
+          <w:sz w:val="24"/>
+          <w:szCs w:val="24"/>
+          <w:lang w:val="en-US"/>
+        </w:rPr>
+        <w:t>rýchla</w:t>
+      </w:r>
+      <w:proofErr w:type="spellEnd"/>
+      <w:r>
+        <w:rPr>
+          <w:sz w:val="24"/>
+          <w:szCs w:val="24"/>
+          <w:lang w:val="en-US"/>
+        </w:rPr>
+        <w:t xml:space="preserve"> </w:t>
+      </w:r>
+      <w:proofErr w:type="spellStart"/>
+      <w:r>
+        <w:rPr>
+          <w:sz w:val="24"/>
+          <w:szCs w:val="24"/>
+          <w:lang w:val="en-US"/>
+        </w:rPr>
+        <w:t>operácia</w:t>
+      </w:r>
+      <w:proofErr w:type="spellEnd"/>
+      <w:r>
+        <w:rPr>
+          <w:sz w:val="24"/>
+          <w:szCs w:val="24"/>
+          <w:lang w:val="en-US"/>
+        </w:rPr>
+        <w:t xml:space="preserve">, </w:t>
+      </w:r>
+      <w:proofErr w:type="spellStart"/>
+      <w:r>
+        <w:rPr>
+          <w:sz w:val="24"/>
+          <w:szCs w:val="24"/>
+          <w:lang w:val="en-US"/>
+        </w:rPr>
+        <w:t>ktorá</w:t>
+      </w:r>
+      <w:proofErr w:type="spellEnd"/>
+      <w:r>
+        <w:rPr>
+          <w:sz w:val="24"/>
+          <w:szCs w:val="24"/>
+          <w:lang w:val="en-US"/>
+        </w:rPr>
+        <w:t xml:space="preserve"> </w:t>
+      </w:r>
+      <w:proofErr w:type="spellStart"/>
+      <w:r>
+        <w:rPr>
+          <w:sz w:val="24"/>
+          <w:szCs w:val="24"/>
+          <w:lang w:val="en-US"/>
+        </w:rPr>
+        <w:t>vytvorí</w:t>
+      </w:r>
+      <w:proofErr w:type="spellEnd"/>
+      <w:r>
+        <w:rPr>
+          <w:sz w:val="24"/>
+          <w:szCs w:val="24"/>
+          <w:lang w:val="en-US"/>
+        </w:rPr>
+        <w:t xml:space="preserve"> z </w:t>
+      </w:r>
+      <w:proofErr w:type="spellStart"/>
+      <w:r>
+        <w:rPr>
+          <w:sz w:val="24"/>
+          <w:szCs w:val="24"/>
+          <w:lang w:val="en-US"/>
+        </w:rPr>
+        <w:t>pôvodného</w:t>
+      </w:r>
+      <w:proofErr w:type="spellEnd"/>
+      <w:r>
+        <w:rPr>
+          <w:sz w:val="24"/>
+          <w:szCs w:val="24"/>
+          <w:lang w:val="en-US"/>
+        </w:rPr>
+        <w:t xml:space="preserve"> </w:t>
+      </w:r>
+      <w:proofErr w:type="spellStart"/>
+      <w:r>
+        <w:rPr>
+          <w:sz w:val="24"/>
+          <w:szCs w:val="24"/>
+          <w:lang w:val="en-US"/>
+        </w:rPr>
+        <w:t>vstupu</w:t>
+      </w:r>
+      <w:proofErr w:type="spellEnd"/>
+      <w:r>
+        <w:rPr>
+          <w:sz w:val="24"/>
+          <w:szCs w:val="24"/>
+          <w:lang w:val="en-US"/>
+        </w:rPr>
+        <w:t xml:space="preserve"> </w:t>
+      </w:r>
+      <w:proofErr w:type="spellStart"/>
+      <w:r>
+        <w:rPr>
+          <w:sz w:val="24"/>
+          <w:szCs w:val="24"/>
+          <w:lang w:val="en-US"/>
+        </w:rPr>
+        <w:t>výstup</w:t>
+      </w:r>
+      <w:proofErr w:type="spellEnd"/>
+      <w:r>
+        <w:rPr>
+          <w:sz w:val="24"/>
+          <w:szCs w:val="24"/>
+          <w:lang w:val="en-US"/>
+        </w:rPr>
+        <w:t xml:space="preserve"> </w:t>
+      </w:r>
+      <w:proofErr w:type="spellStart"/>
+      <w:r>
+        <w:rPr>
+          <w:sz w:val="24"/>
+          <w:szCs w:val="24"/>
+          <w:lang w:val="en-US"/>
+        </w:rPr>
+        <w:t>fixnej</w:t>
+      </w:r>
+      <w:proofErr w:type="spellEnd"/>
+      <w:r>
+        <w:rPr>
+          <w:sz w:val="24"/>
+          <w:szCs w:val="24"/>
+          <w:lang w:val="en-US"/>
+        </w:rPr>
+        <w:t xml:space="preserve"> </w:t>
+      </w:r>
+      <w:proofErr w:type="spellStart"/>
+      <w:r>
+        <w:rPr>
+          <w:sz w:val="24"/>
+          <w:szCs w:val="24"/>
+          <w:lang w:val="en-US"/>
+        </w:rPr>
+        <w:t>dĺžky</w:t>
+      </w:r>
+      <w:proofErr w:type="spellEnd"/>
+      <w:r>
+        <w:rPr>
+          <w:sz w:val="24"/>
+          <w:szCs w:val="24"/>
+          <w:lang w:val="en-US"/>
+        </w:rPr>
+        <w:t>.</w:t>
+      </w:r>
+      <w:r>
+        <w:rPr>
+          <w:sz w:val="24"/>
+          <w:szCs w:val="24"/>
+          <w:lang w:val="en-US"/>
+        </w:rPr>
+        <w:t xml:space="preserve"> </w:t>
+      </w:r>
+      <w:proofErr w:type="spellStart"/>
+      <w:r>
+        <w:rPr>
+          <w:sz w:val="24"/>
+          <w:szCs w:val="24"/>
+          <w:lang w:val="en-US"/>
+        </w:rPr>
+        <w:t>Hashovacia</w:t>
+      </w:r>
+      <w:proofErr w:type="spellEnd"/>
+      <w:r>
+        <w:rPr>
+          <w:sz w:val="24"/>
+          <w:szCs w:val="24"/>
+          <w:lang w:val="en-US"/>
+        </w:rPr>
+        <w:t xml:space="preserve"> </w:t>
+      </w:r>
+      <w:proofErr w:type="spellStart"/>
+      <w:r>
+        <w:rPr>
+          <w:sz w:val="24"/>
+          <w:szCs w:val="24"/>
+          <w:lang w:val="en-US"/>
+        </w:rPr>
+        <w:t>funkcia</w:t>
+      </w:r>
+      <w:proofErr w:type="spellEnd"/>
+      <w:r>
+        <w:rPr>
+          <w:sz w:val="24"/>
+          <w:szCs w:val="24"/>
+          <w:lang w:val="en-US"/>
+        </w:rPr>
+        <w:t xml:space="preserve"> je </w:t>
+      </w:r>
+      <w:proofErr w:type="spellStart"/>
+      <w:r>
+        <w:rPr>
+          <w:sz w:val="24"/>
+          <w:szCs w:val="24"/>
+          <w:lang w:val="en-US"/>
+        </w:rPr>
+        <w:t>užitočná</w:t>
+      </w:r>
+      <w:proofErr w:type="spellEnd"/>
+      <w:r>
+        <w:rPr>
+          <w:sz w:val="24"/>
+          <w:szCs w:val="24"/>
+          <w:lang w:val="en-US"/>
+        </w:rPr>
+        <w:t xml:space="preserve"> </w:t>
+      </w:r>
+      <w:proofErr w:type="spellStart"/>
+      <w:r>
+        <w:rPr>
+          <w:sz w:val="24"/>
+          <w:szCs w:val="24"/>
+          <w:lang w:val="en-US"/>
+        </w:rPr>
+        <w:t>najmä</w:t>
+      </w:r>
+      <w:proofErr w:type="spellEnd"/>
+      <w:r>
+        <w:rPr>
+          <w:sz w:val="24"/>
+          <w:szCs w:val="24"/>
+          <w:lang w:val="en-US"/>
+        </w:rPr>
+        <w:t xml:space="preserve"> pre </w:t>
+      </w:r>
+      <w:proofErr w:type="spellStart"/>
+      <w:r>
+        <w:rPr>
+          <w:sz w:val="24"/>
+          <w:szCs w:val="24"/>
+          <w:lang w:val="en-US"/>
+        </w:rPr>
+        <w:t>rýchlejšie</w:t>
+      </w:r>
+      <w:proofErr w:type="spellEnd"/>
+      <w:r>
+        <w:rPr>
+          <w:sz w:val="24"/>
+          <w:szCs w:val="24"/>
+          <w:lang w:val="en-US"/>
+        </w:rPr>
+        <w:t xml:space="preserve"> </w:t>
+      </w:r>
+      <w:proofErr w:type="spellStart"/>
+      <w:r>
+        <w:rPr>
+          <w:sz w:val="24"/>
+          <w:szCs w:val="24"/>
+          <w:lang w:val="en-US"/>
+        </w:rPr>
+        <w:t>vyhľadávanie</w:t>
+      </w:r>
+      <w:proofErr w:type="spellEnd"/>
+      <w:r>
+        <w:rPr>
+          <w:sz w:val="24"/>
+          <w:szCs w:val="24"/>
+          <w:lang w:val="en-US"/>
+        </w:rPr>
+        <w:t xml:space="preserve"> </w:t>
+      </w:r>
+      <w:proofErr w:type="spellStart"/>
+      <w:r>
+        <w:rPr>
+          <w:sz w:val="24"/>
+          <w:szCs w:val="24"/>
+          <w:lang w:val="en-US"/>
+        </w:rPr>
+        <w:t>určitých</w:t>
+      </w:r>
+      <w:proofErr w:type="spellEnd"/>
+      <w:r>
+        <w:rPr>
+          <w:sz w:val="24"/>
+          <w:szCs w:val="24"/>
+          <w:lang w:val="en-US"/>
+        </w:rPr>
+        <w:t xml:space="preserve"> </w:t>
+      </w:r>
+      <w:proofErr w:type="spellStart"/>
+      <w:r>
+        <w:rPr>
+          <w:sz w:val="24"/>
+          <w:szCs w:val="24"/>
+          <w:lang w:val="en-US"/>
+        </w:rPr>
+        <w:t>dát</w:t>
+      </w:r>
+      <w:proofErr w:type="spellEnd"/>
+      <w:r>
+        <w:rPr>
+          <w:sz w:val="24"/>
+          <w:szCs w:val="24"/>
+          <w:lang w:val="en-US"/>
+        </w:rPr>
+        <w:t xml:space="preserve"> a </w:t>
+      </w:r>
+      <w:proofErr w:type="spellStart"/>
+      <w:r>
+        <w:rPr>
+          <w:sz w:val="24"/>
+          <w:szCs w:val="24"/>
+          <w:lang w:val="en-US"/>
+        </w:rPr>
+        <w:t>najmä</w:t>
+      </w:r>
+      <w:proofErr w:type="spellEnd"/>
+      <w:r>
+        <w:rPr>
+          <w:sz w:val="24"/>
+          <w:szCs w:val="24"/>
+          <w:lang w:val="en-US"/>
+        </w:rPr>
+        <w:t xml:space="preserve"> </w:t>
+      </w:r>
+      <w:proofErr w:type="spellStart"/>
+      <w:r>
+        <w:rPr>
+          <w:sz w:val="24"/>
+          <w:szCs w:val="24"/>
+          <w:lang w:val="en-US"/>
+        </w:rPr>
+        <w:t>pri</w:t>
+      </w:r>
+      <w:proofErr w:type="spellEnd"/>
+      <w:r>
+        <w:rPr>
+          <w:sz w:val="24"/>
+          <w:szCs w:val="24"/>
+          <w:lang w:val="en-US"/>
+        </w:rPr>
+        <w:t xml:space="preserve"> </w:t>
+      </w:r>
+      <w:proofErr w:type="spellStart"/>
+      <w:r>
+        <w:rPr>
+          <w:sz w:val="24"/>
+          <w:szCs w:val="24"/>
+          <w:lang w:val="en-US"/>
+        </w:rPr>
+        <w:t>ukladaní</w:t>
+      </w:r>
+      <w:proofErr w:type="spellEnd"/>
+      <w:r>
+        <w:rPr>
+          <w:sz w:val="24"/>
+          <w:szCs w:val="24"/>
+          <w:lang w:val="en-US"/>
+        </w:rPr>
+        <w:t xml:space="preserve"> </w:t>
+      </w:r>
+      <w:proofErr w:type="spellStart"/>
+      <w:r>
+        <w:rPr>
+          <w:sz w:val="24"/>
+          <w:szCs w:val="24"/>
+          <w:lang w:val="en-US"/>
+        </w:rPr>
+        <w:t>hesiel</w:t>
+      </w:r>
+      <w:proofErr w:type="spellEnd"/>
+      <w:r>
+        <w:rPr>
+          <w:sz w:val="24"/>
+          <w:szCs w:val="24"/>
+          <w:lang w:val="en-US"/>
+        </w:rPr>
+        <w:t xml:space="preserve"> </w:t>
+      </w:r>
+      <w:proofErr w:type="spellStart"/>
+      <w:r>
+        <w:rPr>
+          <w:sz w:val="24"/>
+          <w:szCs w:val="24"/>
+          <w:lang w:val="en-US"/>
+        </w:rPr>
+        <w:t>výrazne</w:t>
+      </w:r>
+      <w:proofErr w:type="spellEnd"/>
+      <w:r>
+        <w:rPr>
+          <w:sz w:val="24"/>
+          <w:szCs w:val="24"/>
+          <w:lang w:val="en-US"/>
+        </w:rPr>
+        <w:t xml:space="preserve"> </w:t>
+      </w:r>
+      <w:proofErr w:type="spellStart"/>
+      <w:r>
+        <w:rPr>
+          <w:sz w:val="24"/>
+          <w:szCs w:val="24"/>
+          <w:lang w:val="en-US"/>
+        </w:rPr>
+        <w:t>zbezpečňuje</w:t>
+      </w:r>
+      <w:proofErr w:type="spellEnd"/>
+      <w:r>
+        <w:rPr>
+          <w:sz w:val="24"/>
+          <w:szCs w:val="24"/>
+          <w:lang w:val="en-US"/>
+        </w:rPr>
+        <w:t xml:space="preserve"> </w:t>
+      </w:r>
+      <w:proofErr w:type="spellStart"/>
+      <w:r>
+        <w:rPr>
+          <w:sz w:val="24"/>
+          <w:szCs w:val="24"/>
+          <w:lang w:val="en-US"/>
+        </w:rPr>
+        <w:t>celý</w:t>
+      </w:r>
+      <w:proofErr w:type="spellEnd"/>
+      <w:r>
+        <w:rPr>
+          <w:sz w:val="24"/>
+          <w:szCs w:val="24"/>
+          <w:lang w:val="en-US"/>
+        </w:rPr>
+        <w:t xml:space="preserve"> </w:t>
+      </w:r>
+      <w:proofErr w:type="spellStart"/>
+      <w:r>
+        <w:rPr>
+          <w:sz w:val="24"/>
+          <w:szCs w:val="24"/>
+          <w:lang w:val="en-US"/>
+        </w:rPr>
+        <w:t>proces</w:t>
+      </w:r>
+      <w:proofErr w:type="spellEnd"/>
+      <w:r>
+        <w:rPr>
+          <w:sz w:val="24"/>
+          <w:szCs w:val="24"/>
+          <w:lang w:val="en-US"/>
+        </w:rPr>
+        <w:t>.</w:t>
+      </w:r>
+      <w:r>
+        <w:rPr>
+          <w:sz w:val="24"/>
+          <w:szCs w:val="24"/>
+          <w:lang w:val="en-US"/>
+        </w:rPr>
+        <w:t xml:space="preserve"> </w:t>
+      </w:r>
+      <w:proofErr w:type="spellStart"/>
+      <w:r>
+        <w:rPr>
+          <w:sz w:val="24"/>
+          <w:szCs w:val="24"/>
+          <w:lang w:val="en-US"/>
+        </w:rPr>
+        <w:t>Hashovacia</w:t>
+      </w:r>
+      <w:proofErr w:type="spellEnd"/>
+      <w:r>
+        <w:rPr>
+          <w:sz w:val="24"/>
+          <w:szCs w:val="24"/>
+          <w:lang w:val="en-US"/>
+        </w:rPr>
+        <w:t xml:space="preserve"> </w:t>
+      </w:r>
+      <w:proofErr w:type="spellStart"/>
+      <w:r>
+        <w:rPr>
+          <w:sz w:val="24"/>
+          <w:szCs w:val="24"/>
+          <w:lang w:val="en-US"/>
+        </w:rPr>
+        <w:t>funkcia</w:t>
+      </w:r>
+      <w:proofErr w:type="spellEnd"/>
+      <w:r>
+        <w:rPr>
+          <w:sz w:val="24"/>
+          <w:szCs w:val="24"/>
+          <w:lang w:val="en-US"/>
+        </w:rPr>
+        <w:t xml:space="preserve"> </w:t>
+      </w:r>
+      <w:proofErr w:type="spellStart"/>
+      <w:r>
+        <w:rPr>
+          <w:sz w:val="24"/>
+          <w:szCs w:val="24"/>
+          <w:lang w:val="en-US"/>
+        </w:rPr>
+        <w:t>musí</w:t>
+      </w:r>
+      <w:proofErr w:type="spellEnd"/>
+      <w:r>
+        <w:rPr>
+          <w:sz w:val="24"/>
+          <w:szCs w:val="24"/>
+          <w:lang w:val="en-US"/>
+        </w:rPr>
+        <w:t xml:space="preserve"> </w:t>
+      </w:r>
+      <w:proofErr w:type="spellStart"/>
+      <w:r>
+        <w:rPr>
+          <w:sz w:val="24"/>
+          <w:szCs w:val="24"/>
+          <w:lang w:val="en-US"/>
+        </w:rPr>
+        <w:t>spĺňať</w:t>
+      </w:r>
+      <w:proofErr w:type="spellEnd"/>
+      <w:r>
+        <w:rPr>
+          <w:sz w:val="24"/>
+          <w:szCs w:val="24"/>
+          <w:lang w:val="en-US"/>
+        </w:rPr>
+        <w:t xml:space="preserve"> </w:t>
+      </w:r>
+      <w:proofErr w:type="spellStart"/>
+      <w:r>
+        <w:rPr>
+          <w:sz w:val="24"/>
+          <w:szCs w:val="24"/>
+          <w:lang w:val="en-US"/>
+        </w:rPr>
+        <w:t>určité</w:t>
+      </w:r>
+      <w:proofErr w:type="spellEnd"/>
+      <w:r>
+        <w:rPr>
+          <w:sz w:val="24"/>
+          <w:szCs w:val="24"/>
+          <w:lang w:val="en-US"/>
+        </w:rPr>
+        <w:t xml:space="preserve"> </w:t>
+      </w:r>
+      <w:proofErr w:type="spellStart"/>
+      <w:r>
+        <w:rPr>
+          <w:sz w:val="24"/>
+          <w:szCs w:val="24"/>
+          <w:lang w:val="en-US"/>
+        </w:rPr>
+        <w:t>vlastnosti</w:t>
+      </w:r>
+      <w:proofErr w:type="spellEnd"/>
       <w:r>
         <w:rPr>
           <w:sz w:val="24"/>
@@ -1468,6 +4039,7 @@
           <w:lang w:val="en-US"/>
         </w:rPr>
       </w:pPr>
+      <w:proofErr w:type="spellStart"/>
       <w:r>
         <w:rPr>
           <w:sz w:val="24"/>
@@ -1476,14 +4048,79 @@
         </w:rPr>
         <w:t>Odolnosť</w:t>
       </w:r>
-      <w:r>
-        <w:rPr>
-          <w:sz w:val="24"/>
-          <w:szCs w:val="24"/>
-          <w:lang w:val="en-US"/>
-        </w:rPr>
-        <w:t xml:space="preserve"> voči získaniu pôvodnej správy</w:t>
-      </w:r>
+      <w:proofErr w:type="spellEnd"/>
+      <w:r>
+        <w:rPr>
+          <w:sz w:val="24"/>
+          <w:szCs w:val="24"/>
+          <w:lang w:val="en-US"/>
+        </w:rPr>
+        <w:t xml:space="preserve"> </w:t>
+      </w:r>
+      <w:proofErr w:type="spellStart"/>
+      <w:r>
+        <w:rPr>
+          <w:sz w:val="24"/>
+          <w:szCs w:val="24"/>
+          <w:lang w:val="en-US"/>
+        </w:rPr>
+        <w:t>voči</w:t>
+      </w:r>
+      <w:proofErr w:type="spellEnd"/>
+      <w:r>
+        <w:rPr>
+          <w:sz w:val="24"/>
+          <w:szCs w:val="24"/>
+          <w:lang w:val="en-US"/>
+        </w:rPr>
+        <w:t xml:space="preserve"> </w:t>
+      </w:r>
+      <w:proofErr w:type="spellStart"/>
+      <w:r>
+        <w:rPr>
+          <w:sz w:val="24"/>
+          <w:szCs w:val="24"/>
+          <w:lang w:val="en-US"/>
+        </w:rPr>
+        <w:t>získaniu</w:t>
+      </w:r>
+      <w:proofErr w:type="spellEnd"/>
+      <w:r>
+        <w:rPr>
+          <w:sz w:val="24"/>
+          <w:szCs w:val="24"/>
+          <w:lang w:val="en-US"/>
+        </w:rPr>
+        <w:t xml:space="preserve"> </w:t>
+      </w:r>
+      <w:proofErr w:type="spellStart"/>
+      <w:r>
+        <w:rPr>
+          <w:sz w:val="24"/>
+          <w:szCs w:val="24"/>
+          <w:lang w:val="en-US"/>
+        </w:rPr>
+        <w:t>pôvodnej</w:t>
+      </w:r>
+      <w:proofErr w:type="spellEnd"/>
+      <w:r>
+        <w:rPr>
+          <w:sz w:val="24"/>
+          <w:szCs w:val="24"/>
+          <w:lang w:val="en-US"/>
+        </w:rPr>
+        <w:t xml:space="preserve"> </w:t>
+      </w:r>
+      <w:proofErr w:type="spellStart"/>
+      <w:r>
+        <w:rPr>
+          <w:sz w:val="24"/>
+          <w:szCs w:val="24"/>
+          <w:lang w:val="en-US"/>
+        </w:rPr>
+        <w:t>správy</w:t>
+      </w:r>
+      <w:proofErr w:type="spellEnd"/>
     </w:p>
     <w:p>
       <w:pPr>
@@ -1498,6 +4135,7 @@
           <w:lang w:val="en-US"/>
         </w:rPr>
       </w:pPr>
+      <w:proofErr w:type="spellStart"/>
       <w:r>
         <w:rPr>
           <w:sz w:val="24"/>
@@ -1522,14 +4160,79 @@
         </w:rPr>
         <w:t>osť</w:t>
       </w:r>
-      <w:r>
-        <w:rPr>
-          <w:sz w:val="24"/>
-          <w:szCs w:val="24"/>
-          <w:lang w:val="en-US"/>
-        </w:rPr>
-        <w:t xml:space="preserve"> voči získaniu inej predlohy</w:t>
-      </w:r>
+      <w:proofErr w:type="spellEnd"/>
+      <w:r>
+        <w:rPr>
+          <w:sz w:val="24"/>
+          <w:szCs w:val="24"/>
+          <w:lang w:val="en-US"/>
+        </w:rPr>
+        <w:t xml:space="preserve"> </w:t>
+      </w:r>
+      <w:proofErr w:type="spellStart"/>
+      <w:r>
+        <w:rPr>
+          <w:sz w:val="24"/>
+          <w:szCs w:val="24"/>
+          <w:lang w:val="en-US"/>
+        </w:rPr>
+        <w:t>voči</w:t>
+      </w:r>
+      <w:proofErr w:type="spellEnd"/>
+      <w:r>
+        <w:rPr>
+          <w:sz w:val="24"/>
+          <w:szCs w:val="24"/>
+          <w:lang w:val="en-US"/>
+        </w:rPr>
+        <w:t xml:space="preserve"> </w:t>
+      </w:r>
+      <w:proofErr w:type="spellStart"/>
+      <w:r>
+        <w:rPr>
+          <w:sz w:val="24"/>
+          <w:szCs w:val="24"/>
+          <w:lang w:val="en-US"/>
+        </w:rPr>
+        <w:t>získaniu</w:t>
+      </w:r>
+      <w:proofErr w:type="spellEnd"/>
+      <w:r>
+        <w:rPr>
+          <w:sz w:val="24"/>
+          <w:szCs w:val="24"/>
+          <w:lang w:val="en-US"/>
+        </w:rPr>
+        <w:t xml:space="preserve"> </w:t>
+      </w:r>
+      <w:proofErr w:type="spellStart"/>
+      <w:r>
+        <w:rPr>
+          <w:sz w:val="24"/>
+          <w:szCs w:val="24"/>
+          <w:lang w:val="en-US"/>
+        </w:rPr>
+        <w:t>inej</w:t>
+      </w:r>
+      <w:proofErr w:type="spellEnd"/>
+      <w:r>
+        <w:rPr>
+          <w:sz w:val="24"/>
+          <w:szCs w:val="24"/>
+          <w:lang w:val="en-US"/>
+        </w:rPr>
+        <w:t xml:space="preserve"> </w:t>
+      </w:r>
+      <w:proofErr w:type="spellStart"/>
+      <w:r>
+        <w:rPr>
+          <w:sz w:val="24"/>
+          <w:szCs w:val="24"/>
+          <w:lang w:val="en-US"/>
+        </w:rPr>
+        <w:t>predlohy</w:t>
+      </w:r>
+      <w:proofErr w:type="spellEnd"/>
     </w:p>
     <w:p>
       <w:pPr>
@@ -1544,6 +4247,7 @@
           <w:lang w:val="en-US"/>
         </w:rPr>
       </w:pPr>
+      <w:proofErr w:type="spellStart"/>
       <w:r>
         <w:rPr>
           <w:sz w:val="24"/>
@@ -1558,7 +4262,250 @@
           <w:szCs w:val="24"/>
           <w:lang w:val="en-US"/>
         </w:rPr>
-        <w:t>olnosť voči kolízii, v zmysle hashovania myslené ako dva odlišné vstupy ktoré vyprodukujú rovnaký výstup. [2]</w:t>
+        <w:t>olnosť</w:t>
+      </w:r>
+      <w:proofErr w:type="spellEnd"/>
+      <w:r>
+        <w:rPr>
+          <w:sz w:val="24"/>
+          <w:szCs w:val="24"/>
+          <w:lang w:val="en-US"/>
+        </w:rPr>
+        <w:t xml:space="preserve"> </w:t>
+      </w:r>
+      <w:proofErr w:type="spellStart"/>
+      <w:r>
+        <w:rPr>
+          <w:sz w:val="24"/>
+          <w:szCs w:val="24"/>
+          <w:lang w:val="en-US"/>
+        </w:rPr>
+        <w:t>voči</w:t>
+      </w:r>
+      <w:proofErr w:type="spellEnd"/>
+      <w:r>
+        <w:rPr>
+          <w:sz w:val="24"/>
+          <w:szCs w:val="24"/>
+          <w:lang w:val="en-US"/>
+        </w:rPr>
+        <w:t xml:space="preserve"> </w:t>
+      </w:r>
+      <w:proofErr w:type="spellStart"/>
+      <w:r>
+        <w:rPr>
+          <w:sz w:val="24"/>
+          <w:szCs w:val="24"/>
+          <w:lang w:val="en-US"/>
+        </w:rPr>
+        <w:t>kolízii</w:t>
+      </w:r>
+      <w:proofErr w:type="spellEnd"/>
+      <w:r>
+        <w:rPr>
+          <w:sz w:val="24"/>
+          <w:szCs w:val="24"/>
+          <w:lang w:val="en-US"/>
+        </w:rPr>
+        <w:t xml:space="preserve">, v </w:t>
+      </w:r>
+      <w:proofErr w:type="spellStart"/>
+      <w:r>
+        <w:rPr>
+          <w:sz w:val="24"/>
+          <w:szCs w:val="24"/>
+          <w:lang w:val="en-US"/>
+        </w:rPr>
+        <w:t>zmysle</w:t>
+      </w:r>
+      <w:proofErr w:type="spellEnd"/>
+      <w:r>
+        <w:rPr>
+          <w:sz w:val="24"/>
+          <w:szCs w:val="24"/>
+          <w:lang w:val="en-US"/>
+        </w:rPr>
+        <w:t xml:space="preserve"> </w:t>
+      </w:r>
+      <w:proofErr w:type="spellStart"/>
+      <w:r>
+        <w:rPr>
+          <w:sz w:val="24"/>
+          <w:szCs w:val="24"/>
+          <w:lang w:val="en-US"/>
+        </w:rPr>
+        <w:t>hashovania</w:t>
+      </w:r>
+      <w:proofErr w:type="spellEnd"/>
+      <w:r>
+        <w:rPr>
+          <w:sz w:val="24"/>
+          <w:szCs w:val="24"/>
+          <w:lang w:val="en-US"/>
+        </w:rPr>
+        <w:t xml:space="preserve"> </w:t>
+      </w:r>
+      <w:proofErr w:type="spellStart"/>
+      <w:r>
+        <w:rPr>
+          <w:sz w:val="24"/>
+          <w:szCs w:val="24"/>
+          <w:lang w:val="en-US"/>
+        </w:rPr>
+        <w:t>myslené</w:t>
+      </w:r>
+      <w:proofErr w:type="spellEnd"/>
+      <w:r>
+        <w:rPr>
+          <w:sz w:val="24"/>
+          <w:szCs w:val="24"/>
+          <w:lang w:val="en-US"/>
+        </w:rPr>
+        <w:t xml:space="preserve"> </w:t>
+      </w:r>
+      <w:proofErr w:type="spellStart"/>
+      <w:r>
+        <w:rPr>
+          <w:sz w:val="24"/>
+          <w:szCs w:val="24"/>
+          <w:lang w:val="en-US"/>
+        </w:rPr>
+        <w:t>ako</w:t>
+      </w:r>
+      <w:proofErr w:type="spellEnd"/>
+      <w:r>
+        <w:rPr>
+          <w:sz w:val="24"/>
+          <w:szCs w:val="24"/>
+          <w:lang w:val="en-US"/>
+        </w:rPr>
+        <w:t xml:space="preserve"> </w:t>
+      </w:r>
+      <w:proofErr w:type="spellStart"/>
+      <w:r>
+        <w:rPr>
+          <w:sz w:val="24"/>
+          <w:szCs w:val="24"/>
+          <w:lang w:val="en-US"/>
+        </w:rPr>
+        <w:t>dva</w:t>
+      </w:r>
+      <w:proofErr w:type="spellEnd"/>
+      <w:r>
+        <w:rPr>
+          <w:sz w:val="24"/>
+          <w:szCs w:val="24"/>
+          <w:lang w:val="en-US"/>
+        </w:rPr>
+        <w:t xml:space="preserve"> </w:t>
+      </w:r>
+      <w:proofErr w:type="spellStart"/>
+      <w:r>
+        <w:rPr>
+          <w:sz w:val="24"/>
+          <w:szCs w:val="24"/>
+          <w:lang w:val="en-US"/>
+        </w:rPr>
+        <w:t>odlišné</w:t>
+      </w:r>
+      <w:proofErr w:type="spellEnd"/>
+      <w:r>
+        <w:rPr>
+          <w:sz w:val="24"/>
+          <w:szCs w:val="24"/>
+          <w:lang w:val="en-US"/>
+        </w:rPr>
+        <w:t xml:space="preserve"> </w:t>
+      </w:r>
+      <w:proofErr w:type="spellStart"/>
+      <w:r>
+        <w:rPr>
+          <w:sz w:val="24"/>
+          <w:szCs w:val="24"/>
+          <w:lang w:val="en-US"/>
+        </w:rPr>
+        <w:t>vstupy</w:t>
+      </w:r>
+      <w:proofErr w:type="spellEnd"/>
+      <w:r>
+        <w:rPr>
+          <w:sz w:val="24"/>
+          <w:szCs w:val="24"/>
+          <w:lang w:val="en-US"/>
+        </w:rPr>
+        <w:t xml:space="preserve"> </w:t>
+      </w:r>
+      <w:proofErr w:type="spellStart"/>
+      <w:r>
+        <w:rPr>
+          <w:sz w:val="24"/>
+          <w:szCs w:val="24"/>
+          <w:lang w:val="en-US"/>
+        </w:rPr>
+        <w:t>ktoré</w:t>
+      </w:r>
+      <w:proofErr w:type="spellEnd"/>
+      <w:r>
+        <w:rPr>
+          <w:sz w:val="24"/>
+          <w:szCs w:val="24"/>
+          <w:lang w:val="en-US"/>
+        </w:rPr>
+        <w:t xml:space="preserve"> </w:t>
+      </w:r>
+      <w:proofErr w:type="spellStart"/>
+      <w:r>
+        <w:rPr>
+          <w:sz w:val="24"/>
+          <w:szCs w:val="24"/>
+          <w:lang w:val="en-US"/>
+        </w:rPr>
+        <w:t>vyprodukujú</w:t>
+      </w:r>
+      <w:proofErr w:type="spellEnd"/>
+      <w:r>
+        <w:rPr>
+          <w:sz w:val="24"/>
+          <w:szCs w:val="24"/>
+          <w:lang w:val="en-US"/>
+        </w:rPr>
+        <w:t xml:space="preserve"> </w:t>
+      </w:r>
+      <w:proofErr w:type="spellStart"/>
+      <w:r>
+        <w:rPr>
+          <w:sz w:val="24"/>
+          <w:szCs w:val="24"/>
+          <w:lang w:val="en-US"/>
+        </w:rPr>
+        <w:t>rovnaký</w:t>
+      </w:r>
+      <w:proofErr w:type="spellEnd"/>
+      <w:r>
+        <w:rPr>
+          <w:sz w:val="24"/>
+          <w:szCs w:val="24"/>
+          <w:lang w:val="en-US"/>
+        </w:rPr>
+        <w:t xml:space="preserve"> </w:t>
+      </w:r>
+      <w:proofErr w:type="spellStart"/>
+      <w:r>
+        <w:rPr>
+          <w:sz w:val="24"/>
+          <w:szCs w:val="24"/>
+          <w:lang w:val="en-US"/>
+        </w:rPr>
+        <w:t>výstup</w:t>
+      </w:r>
+      <w:proofErr w:type="spellEnd"/>
+      <w:r>
+        <w:rPr>
+          <w:sz w:val="24"/>
+          <w:szCs w:val="24"/>
+          <w:lang w:val="en-US"/>
+        </w:rPr>
+        <w:t>. [2]</w:t>
       </w:r>
     </w:p>
     <w:p>
@@ -1585,7 +4532,187 @@
           <w:szCs w:val="24"/>
           <w:lang w:val="en-US"/>
         </w:rPr>
-        <w:t>V histórii sa používali rôzne hashovacie funkcie, napríklad LM Hash používaný v operačnom systéme Microsoft Windows</w:t>
+        <w:t xml:space="preserve">V </w:t>
+      </w:r>
+      <w:proofErr w:type="spellStart"/>
+      <w:r>
+        <w:rPr>
+          <w:sz w:val="24"/>
+          <w:szCs w:val="24"/>
+          <w:lang w:val="en-US"/>
+        </w:rPr>
+        <w:t>histórii</w:t>
+      </w:r>
+      <w:proofErr w:type="spellEnd"/>
+      <w:r>
+        <w:rPr>
+          <w:sz w:val="24"/>
+          <w:szCs w:val="24"/>
+          <w:lang w:val="en-US"/>
+        </w:rPr>
+        <w:t xml:space="preserve"> </w:t>
+      </w:r>
+      <w:proofErr w:type="spellStart"/>
+      <w:r>
+        <w:rPr>
+          <w:sz w:val="24"/>
+          <w:szCs w:val="24"/>
+          <w:lang w:val="en-US"/>
+        </w:rPr>
+        <w:t>sa</w:t>
+      </w:r>
+      <w:proofErr w:type="spellEnd"/>
+      <w:r>
+        <w:rPr>
+          <w:sz w:val="24"/>
+          <w:szCs w:val="24"/>
+          <w:lang w:val="en-US"/>
+        </w:rPr>
+        <w:t xml:space="preserve"> </w:t>
+      </w:r>
+      <w:proofErr w:type="spellStart"/>
+      <w:r>
+        <w:rPr>
+          <w:sz w:val="24"/>
+          <w:szCs w:val="24"/>
+          <w:lang w:val="en-US"/>
+        </w:rPr>
+        <w:t>používali</w:t>
+      </w:r>
+      <w:proofErr w:type="spellEnd"/>
+      <w:r>
+        <w:rPr>
+          <w:sz w:val="24"/>
+          <w:szCs w:val="24"/>
+          <w:lang w:val="en-US"/>
+        </w:rPr>
+        <w:t xml:space="preserve"> </w:t>
+      </w:r>
+      <w:proofErr w:type="spellStart"/>
+      <w:r>
+        <w:rPr>
+          <w:sz w:val="24"/>
+          <w:szCs w:val="24"/>
+          <w:lang w:val="en-US"/>
+        </w:rPr>
+        <w:t>rôzne</w:t>
+      </w:r>
+      <w:proofErr w:type="spellEnd"/>
+      <w:r>
+        <w:rPr>
+          <w:sz w:val="24"/>
+          <w:szCs w:val="24"/>
+          <w:lang w:val="en-US"/>
+        </w:rPr>
+        <w:t xml:space="preserve"> </w:t>
+      </w:r>
+      <w:proofErr w:type="spellStart"/>
+      <w:r>
+        <w:rPr>
+          <w:sz w:val="24"/>
+          <w:szCs w:val="24"/>
+          <w:lang w:val="en-US"/>
+        </w:rPr>
+        <w:t>hashovacie</w:t>
+      </w:r>
+      <w:proofErr w:type="spellEnd"/>
+      <w:r>
+        <w:rPr>
+          <w:sz w:val="24"/>
+          <w:szCs w:val="24"/>
+          <w:lang w:val="en-US"/>
+        </w:rPr>
+        <w:t xml:space="preserve"> </w:t>
+      </w:r>
+      <w:proofErr w:type="spellStart"/>
+      <w:r>
+        <w:rPr>
+          <w:sz w:val="24"/>
+          <w:szCs w:val="24"/>
+          <w:lang w:val="en-US"/>
+        </w:rPr>
+        <w:t>funkcie</w:t>
+      </w:r>
+      <w:proofErr w:type="spellEnd"/>
+      <w:r>
+        <w:rPr>
+          <w:sz w:val="24"/>
+          <w:szCs w:val="24"/>
+          <w:lang w:val="en-US"/>
+        </w:rPr>
+        <w:t xml:space="preserve">, </w:t>
+      </w:r>
+      <w:proofErr w:type="spellStart"/>
+      <w:r>
+        <w:rPr>
+          <w:sz w:val="24"/>
+          <w:szCs w:val="24"/>
+          <w:lang w:val="en-US"/>
+        </w:rPr>
+        <w:t>napríklad</w:t>
+      </w:r>
+      <w:proofErr w:type="spellEnd"/>
+      <w:r>
+        <w:rPr>
+          <w:sz w:val="24"/>
+          <w:szCs w:val="24"/>
+          <w:lang w:val="en-US"/>
+        </w:rPr>
+        <w:t xml:space="preserve"> LM Hash </w:t>
+      </w:r>
+      <w:proofErr w:type="spellStart"/>
+      <w:r>
+        <w:rPr>
+          <w:sz w:val="24"/>
+          <w:szCs w:val="24"/>
+          <w:lang w:val="en-US"/>
+        </w:rPr>
+        <w:t>používaný</w:t>
+      </w:r>
+      <w:proofErr w:type="spellEnd"/>
+      <w:r>
+        <w:rPr>
+          <w:sz w:val="24"/>
+          <w:szCs w:val="24"/>
+          <w:lang w:val="en-US"/>
+        </w:rPr>
+        <w:t xml:space="preserve"> v </w:t>
+      </w:r>
+      <w:proofErr w:type="spellStart"/>
+      <w:r>
+        <w:rPr>
+          <w:sz w:val="24"/>
+          <w:szCs w:val="24"/>
+          <w:lang w:val="en-US"/>
+        </w:rPr>
+        <w:t>operačnom</w:t>
+      </w:r>
+      <w:proofErr w:type="spellEnd"/>
+      <w:r>
+        <w:rPr>
+          <w:sz w:val="24"/>
+          <w:szCs w:val="24"/>
+          <w:lang w:val="en-US"/>
+        </w:rPr>
+        <w:t xml:space="preserve"> </w:t>
+      </w:r>
+      <w:proofErr w:type="spellStart"/>
+      <w:r>
+        <w:rPr>
+          <w:sz w:val="24"/>
+          <w:szCs w:val="24"/>
+          <w:lang w:val="en-US"/>
+        </w:rPr>
+        <w:t>systéme</w:t>
+      </w:r>
+      <w:proofErr w:type="spellEnd"/>
+      <w:r>
+        <w:rPr>
+          <w:sz w:val="24"/>
+          <w:szCs w:val="24"/>
+          <w:lang w:val="en-US"/>
+        </w:rPr>
+        <w:t xml:space="preserve"> Microsoft Windows</w:t>
       </w:r>
       <w:r>
         <w:rPr>
@@ -1617,7 +4744,439 @@
           <w:szCs w:val="24"/>
           <w:lang w:val="en-US"/>
         </w:rPr>
-        <w:t xml:space="preserve">de o hash ktorý je už dávno prelomený. Jeden z dôvodov prelomenia bolo obmedzenie hesla na iba 14 znakov a každé heslo nad 7 znakov bolo rozdelené do dvoch blokov, čo výrazne znižovalo zložitosť prelomenia. </w:t>
+        <w:t xml:space="preserve">de o hash </w:t>
+      </w:r>
+      <w:proofErr w:type="spellStart"/>
+      <w:r>
+        <w:rPr>
+          <w:sz w:val="24"/>
+          <w:szCs w:val="24"/>
+          <w:lang w:val="en-US"/>
+        </w:rPr>
+        <w:t>ktorý</w:t>
+      </w:r>
+      <w:proofErr w:type="spellEnd"/>
+      <w:r>
+        <w:rPr>
+          <w:sz w:val="24"/>
+          <w:szCs w:val="24"/>
+          <w:lang w:val="en-US"/>
+        </w:rPr>
+        <w:t xml:space="preserve"> je </w:t>
+      </w:r>
+      <w:proofErr w:type="spellStart"/>
+      <w:r>
+        <w:rPr>
+          <w:sz w:val="24"/>
+          <w:szCs w:val="24"/>
+          <w:lang w:val="en-US"/>
+        </w:rPr>
+        <w:t>už</w:t>
+      </w:r>
+      <w:proofErr w:type="spellEnd"/>
+      <w:r>
+        <w:rPr>
+          <w:sz w:val="24"/>
+          <w:szCs w:val="24"/>
+          <w:lang w:val="en-US"/>
+        </w:rPr>
+        <w:t xml:space="preserve"> </w:t>
+      </w:r>
+      <w:proofErr w:type="spellStart"/>
+      <w:r>
+        <w:rPr>
+          <w:sz w:val="24"/>
+          <w:szCs w:val="24"/>
+          <w:lang w:val="en-US"/>
+        </w:rPr>
+        <w:t>dávno</w:t>
+      </w:r>
+      <w:proofErr w:type="spellEnd"/>
+      <w:r>
+        <w:rPr>
+          <w:sz w:val="24"/>
+          <w:szCs w:val="24"/>
+          <w:lang w:val="en-US"/>
+        </w:rPr>
+        <w:t xml:space="preserve"> </w:t>
+      </w:r>
+      <w:proofErr w:type="spellStart"/>
+      <w:r>
+        <w:rPr>
+          <w:sz w:val="24"/>
+          <w:szCs w:val="24"/>
+          <w:lang w:val="en-US"/>
+        </w:rPr>
+        <w:t>prelomený</w:t>
+      </w:r>
+      <w:proofErr w:type="spellEnd"/>
+      <w:r>
+        <w:rPr>
+          <w:sz w:val="24"/>
+          <w:szCs w:val="24"/>
+          <w:lang w:val="en-US"/>
+        </w:rPr>
+        <w:t xml:space="preserve">. </w:t>
+      </w:r>
+      <w:proofErr w:type="spellStart"/>
+      <w:r>
+        <w:rPr>
+          <w:sz w:val="24"/>
+          <w:szCs w:val="24"/>
+          <w:lang w:val="en-US"/>
+        </w:rPr>
+        <w:t>Jeden</w:t>
+      </w:r>
+      <w:proofErr w:type="spellEnd"/>
+      <w:r>
+        <w:rPr>
+          <w:sz w:val="24"/>
+          <w:szCs w:val="24"/>
+          <w:lang w:val="en-US"/>
+        </w:rPr>
+        <w:t xml:space="preserve"> z </w:t>
+      </w:r>
+      <w:proofErr w:type="spellStart"/>
+      <w:r>
+        <w:rPr>
+          <w:sz w:val="24"/>
+          <w:szCs w:val="24"/>
+          <w:lang w:val="en-US"/>
+        </w:rPr>
+        <w:t>dôvodov</w:t>
+      </w:r>
+      <w:proofErr w:type="spellEnd"/>
+      <w:r>
+        <w:rPr>
+          <w:sz w:val="24"/>
+          <w:szCs w:val="24"/>
+          <w:lang w:val="en-US"/>
+        </w:rPr>
+        <w:t xml:space="preserve"> </w:t>
+      </w:r>
+      <w:proofErr w:type="spellStart"/>
+      <w:r>
+        <w:rPr>
+          <w:sz w:val="24"/>
+          <w:szCs w:val="24"/>
+          <w:lang w:val="en-US"/>
+        </w:rPr>
+        <w:t>prelomenia</w:t>
+      </w:r>
+      <w:proofErr w:type="spellEnd"/>
+      <w:r>
+        <w:rPr>
+          <w:sz w:val="24"/>
+          <w:szCs w:val="24"/>
+          <w:lang w:val="en-US"/>
+        </w:rPr>
+        <w:t xml:space="preserve"> bolo </w:t>
+      </w:r>
+      <w:proofErr w:type="spellStart"/>
+      <w:r>
+        <w:rPr>
+          <w:sz w:val="24"/>
+          <w:szCs w:val="24"/>
+          <w:lang w:val="en-US"/>
+        </w:rPr>
+        <w:t>obmedzenie</w:t>
+      </w:r>
+      <w:proofErr w:type="spellEnd"/>
+      <w:r>
+        <w:rPr>
+          <w:sz w:val="24"/>
+          <w:szCs w:val="24"/>
+          <w:lang w:val="en-US"/>
+        </w:rPr>
+        <w:t xml:space="preserve"> </w:t>
+      </w:r>
+      <w:proofErr w:type="spellStart"/>
+      <w:r>
+        <w:rPr>
+          <w:sz w:val="24"/>
+          <w:szCs w:val="24"/>
+          <w:lang w:val="en-US"/>
+        </w:rPr>
+        <w:t>hesla</w:t>
+      </w:r>
+      <w:proofErr w:type="spellEnd"/>
+      <w:r>
+        <w:rPr>
+          <w:sz w:val="24"/>
+          <w:szCs w:val="24"/>
+          <w:lang w:val="en-US"/>
+        </w:rPr>
+        <w:t xml:space="preserve"> </w:t>
+      </w:r>
+      <w:proofErr w:type="spellStart"/>
+      <w:r>
+        <w:rPr>
+          <w:sz w:val="24"/>
+          <w:szCs w:val="24"/>
+          <w:lang w:val="en-US"/>
+        </w:rPr>
+        <w:t>na</w:t>
+      </w:r>
+      <w:proofErr w:type="spellEnd"/>
+      <w:r>
+        <w:rPr>
+          <w:sz w:val="24"/>
+          <w:szCs w:val="24"/>
+          <w:lang w:val="en-US"/>
+        </w:rPr>
+        <w:t xml:space="preserve"> </w:t>
+      </w:r>
+      <w:proofErr w:type="spellStart"/>
+      <w:r>
+        <w:rPr>
+          <w:sz w:val="24"/>
+          <w:szCs w:val="24"/>
+          <w:lang w:val="en-US"/>
+        </w:rPr>
+        <w:t>iba</w:t>
+      </w:r>
+      <w:proofErr w:type="spellEnd"/>
+      <w:r>
+        <w:rPr>
+          <w:sz w:val="24"/>
+          <w:szCs w:val="24"/>
+          <w:lang w:val="en-US"/>
+        </w:rPr>
+        <w:t xml:space="preserve"> 14 </w:t>
+      </w:r>
+      <w:proofErr w:type="spellStart"/>
+      <w:r>
+        <w:rPr>
+          <w:sz w:val="24"/>
+          <w:szCs w:val="24"/>
+          <w:lang w:val="en-US"/>
+        </w:rPr>
+        <w:t>znakov</w:t>
+      </w:r>
+      <w:proofErr w:type="spellEnd"/>
+      <w:r>
+        <w:rPr>
+          <w:sz w:val="24"/>
+          <w:szCs w:val="24"/>
+          <w:lang w:val="en-US"/>
+        </w:rPr>
+        <w:t xml:space="preserve"> a </w:t>
+      </w:r>
+      <w:proofErr w:type="spellStart"/>
+      <w:r>
+        <w:rPr>
+          <w:sz w:val="24"/>
+          <w:szCs w:val="24"/>
+          <w:lang w:val="en-US"/>
+        </w:rPr>
+        <w:t>každé</w:t>
+      </w:r>
+      <w:proofErr w:type="spellEnd"/>
+      <w:r>
+        <w:rPr>
+          <w:sz w:val="24"/>
+          <w:szCs w:val="24"/>
+          <w:lang w:val="en-US"/>
+        </w:rPr>
+        <w:t xml:space="preserve"> </w:t>
+      </w:r>
+      <w:proofErr w:type="spellStart"/>
+      <w:r>
+        <w:rPr>
+          <w:sz w:val="24"/>
+          <w:szCs w:val="24"/>
+          <w:lang w:val="en-US"/>
+        </w:rPr>
+        <w:t>heslo</w:t>
+      </w:r>
+      <w:proofErr w:type="spellEnd"/>
+      <w:r>
+        <w:rPr>
+          <w:sz w:val="24"/>
+          <w:szCs w:val="24"/>
+          <w:lang w:val="en-US"/>
+        </w:rPr>
+        <w:t xml:space="preserve"> </w:t>
+      </w:r>
+      <w:proofErr w:type="spellStart"/>
+      <w:r>
+        <w:rPr>
+          <w:sz w:val="24"/>
+          <w:szCs w:val="24"/>
+          <w:lang w:val="en-US"/>
+        </w:rPr>
+        <w:t>nad</w:t>
+      </w:r>
+      <w:proofErr w:type="spellEnd"/>
+      <w:r>
+        <w:rPr>
+          <w:sz w:val="24"/>
+          <w:szCs w:val="24"/>
+          <w:lang w:val="en-US"/>
+        </w:rPr>
+        <w:t xml:space="preserve"> 7 </w:t>
+      </w:r>
+      <w:proofErr w:type="spellStart"/>
+      <w:r>
+        <w:rPr>
+          <w:sz w:val="24"/>
+          <w:szCs w:val="24"/>
+          <w:lang w:val="en-US"/>
+        </w:rPr>
+        <w:t>znakov</w:t>
+      </w:r>
+      <w:proofErr w:type="spellEnd"/>
+      <w:r>
+        <w:rPr>
+          <w:sz w:val="24"/>
+          <w:szCs w:val="24"/>
+          <w:lang w:val="en-US"/>
+        </w:rPr>
+        <w:t xml:space="preserve"> bolo </w:t>
+      </w:r>
+      <w:proofErr w:type="spellStart"/>
+      <w:r>
+        <w:rPr>
+          <w:sz w:val="24"/>
+          <w:szCs w:val="24"/>
+          <w:lang w:val="en-US"/>
+        </w:rPr>
+        <w:t>rozdelené</w:t>
+      </w:r>
+      <w:proofErr w:type="spellEnd"/>
+      <w:r>
+        <w:rPr>
+          <w:sz w:val="24"/>
+          <w:szCs w:val="24"/>
+          <w:lang w:val="en-US"/>
+        </w:rPr>
+        <w:t xml:space="preserve"> do </w:t>
+      </w:r>
+      <w:proofErr w:type="spellStart"/>
+      <w:r>
+        <w:rPr>
+          <w:sz w:val="24"/>
+          <w:szCs w:val="24"/>
+          <w:lang w:val="en-US"/>
+        </w:rPr>
+        <w:t>dvoch</w:t>
+      </w:r>
+      <w:proofErr w:type="spellEnd"/>
+      <w:r>
+        <w:rPr>
+          <w:sz w:val="24"/>
+          <w:szCs w:val="24"/>
+          <w:lang w:val="en-US"/>
+        </w:rPr>
+        <w:t xml:space="preserve"> </w:t>
+      </w:r>
+      <w:proofErr w:type="spellStart"/>
+      <w:r>
+        <w:rPr>
+          <w:sz w:val="24"/>
+          <w:szCs w:val="24"/>
+          <w:lang w:val="en-US"/>
+        </w:rPr>
+        <w:t>blokov</w:t>
+      </w:r>
+      <w:proofErr w:type="spellEnd"/>
+      <w:r>
+        <w:rPr>
+          <w:sz w:val="24"/>
+          <w:szCs w:val="24"/>
+          <w:lang w:val="en-US"/>
+        </w:rPr>
+        <w:t xml:space="preserve">, </w:t>
+      </w:r>
+      <w:proofErr w:type="spellStart"/>
+      <w:r>
+        <w:rPr>
+          <w:sz w:val="24"/>
+          <w:szCs w:val="24"/>
+          <w:lang w:val="en-US"/>
+        </w:rPr>
+        <w:t>čo</w:t>
+      </w:r>
+      <w:proofErr w:type="spellEnd"/>
+      <w:r>
+        <w:rPr>
+          <w:sz w:val="24"/>
+          <w:szCs w:val="24"/>
+          <w:lang w:val="en-US"/>
+        </w:rPr>
+        <w:t xml:space="preserve"> </w:t>
+      </w:r>
+      <w:proofErr w:type="spellStart"/>
+      <w:r>
+        <w:rPr>
+          <w:sz w:val="24"/>
+          <w:szCs w:val="24"/>
+          <w:lang w:val="en-US"/>
+        </w:rPr>
+        <w:t>výrazne</w:t>
+      </w:r>
+      <w:proofErr w:type="spellEnd"/>
+      <w:r>
+        <w:rPr>
+          <w:sz w:val="24"/>
+          <w:szCs w:val="24"/>
+          <w:lang w:val="en-US"/>
+        </w:rPr>
+        <w:t xml:space="preserve"> </w:t>
+      </w:r>
+      <w:proofErr w:type="spellStart"/>
+      <w:r>
+        <w:rPr>
+          <w:sz w:val="24"/>
+          <w:szCs w:val="24"/>
+          <w:lang w:val="en-US"/>
+        </w:rPr>
+        <w:t>znižovalo</w:t>
+      </w:r>
+      <w:proofErr w:type="spellEnd"/>
+      <w:r>
+        <w:rPr>
+          <w:sz w:val="24"/>
+          <w:szCs w:val="24"/>
+          <w:lang w:val="en-US"/>
+        </w:rPr>
+        <w:t xml:space="preserve"> </w:t>
+      </w:r>
+      <w:proofErr w:type="spellStart"/>
+      <w:r>
+        <w:rPr>
+          <w:sz w:val="24"/>
+          <w:szCs w:val="24"/>
+          <w:lang w:val="en-US"/>
+        </w:rPr>
+        <w:t>zložitosť</w:t>
+      </w:r>
+      <w:proofErr w:type="spellEnd"/>
+      <w:r>
+        <w:rPr>
+          <w:sz w:val="24"/>
+          <w:szCs w:val="24"/>
+          <w:lang w:val="en-US"/>
+        </w:rPr>
+        <w:t xml:space="preserve"> </w:t>
+      </w:r>
+      <w:proofErr w:type="spellStart"/>
+      <w:r>
+        <w:rPr>
+          <w:sz w:val="24"/>
+          <w:szCs w:val="24"/>
+          <w:lang w:val="en-US"/>
+        </w:rPr>
+        <w:t>prelomenia</w:t>
+      </w:r>
+      <w:proofErr w:type="spellEnd"/>
+      <w:r>
+        <w:rPr>
+          <w:sz w:val="24"/>
+          <w:szCs w:val="24"/>
+          <w:lang w:val="en-US"/>
+        </w:rPr>
+        <w:t xml:space="preserve">. </w:t>
       </w:r>
     </w:p>
     <w:p>
@@ -1634,39 +5193,355 @@
           <w:szCs w:val="24"/>
           <w:lang w:val="en-US"/>
         </w:rPr>
-        <w:t>V dnešnej dobe je jedna</w:t>
-      </w:r>
-      <w:r>
-        <w:rPr>
-          <w:sz w:val="24"/>
-          <w:szCs w:val="24"/>
-          <w:lang w:val="en-US"/>
-        </w:rPr>
-        <w:t xml:space="preserve"> z najpoužívanejších hashovacích funkcia SHA-256</w:t>
-      </w:r>
-      <w:r>
-        <w:rPr>
-          <w:sz w:val="24"/>
-          <w:szCs w:val="24"/>
-          <w:lang w:val="en-US"/>
-        </w:rPr>
-        <w:t xml:space="preserve"> (Secure Hashing Alogirthm)</w:t>
-      </w:r>
-      <w:r>
-        <w:rPr>
-          <w:sz w:val="24"/>
-          <w:szCs w:val="24"/>
-          <w:lang w:val="en-US"/>
-        </w:rPr>
-        <w:t>, patriaca do rodiny SHA-2</w:t>
-      </w:r>
-      <w:r>
-        <w:rPr>
-          <w:sz w:val="24"/>
-          <w:szCs w:val="24"/>
-          <w:lang w:val="en-US"/>
-        </w:rPr>
-        <w:t>. Ide o rodinu hashovacích funkcí, ktorá je zatiaľ považavaná za bezpečnú. Je nástupcom prelomenej SHA-1.</w:t>
+        <w:t xml:space="preserve">V </w:t>
+      </w:r>
+      <w:proofErr w:type="spellStart"/>
+      <w:r>
+        <w:rPr>
+          <w:sz w:val="24"/>
+          <w:szCs w:val="24"/>
+          <w:lang w:val="en-US"/>
+        </w:rPr>
+        <w:t>dnešnej</w:t>
+      </w:r>
+      <w:proofErr w:type="spellEnd"/>
+      <w:r>
+        <w:rPr>
+          <w:sz w:val="24"/>
+          <w:szCs w:val="24"/>
+          <w:lang w:val="en-US"/>
+        </w:rPr>
+        <w:t xml:space="preserve"> </w:t>
+      </w:r>
+      <w:proofErr w:type="spellStart"/>
+      <w:r>
+        <w:rPr>
+          <w:sz w:val="24"/>
+          <w:szCs w:val="24"/>
+          <w:lang w:val="en-US"/>
+        </w:rPr>
+        <w:t>dobe</w:t>
+      </w:r>
+      <w:proofErr w:type="spellEnd"/>
+      <w:r>
+        <w:rPr>
+          <w:sz w:val="24"/>
+          <w:szCs w:val="24"/>
+          <w:lang w:val="en-US"/>
+        </w:rPr>
+        <w:t xml:space="preserve"> je </w:t>
+      </w:r>
+      <w:proofErr w:type="spellStart"/>
+      <w:r>
+        <w:rPr>
+          <w:sz w:val="24"/>
+          <w:szCs w:val="24"/>
+          <w:lang w:val="en-US"/>
+        </w:rPr>
+        <w:t>jedna</w:t>
+      </w:r>
+      <w:proofErr w:type="spellEnd"/>
+      <w:r>
+        <w:rPr>
+          <w:sz w:val="24"/>
+          <w:szCs w:val="24"/>
+          <w:lang w:val="en-US"/>
+        </w:rPr>
+        <w:t xml:space="preserve"> z </w:t>
+      </w:r>
+      <w:proofErr w:type="spellStart"/>
+      <w:r>
+        <w:rPr>
+          <w:sz w:val="24"/>
+          <w:szCs w:val="24"/>
+          <w:lang w:val="en-US"/>
+        </w:rPr>
+        <w:t>najpoužívanejších</w:t>
+      </w:r>
+      <w:proofErr w:type="spellEnd"/>
+      <w:r>
+        <w:rPr>
+          <w:sz w:val="24"/>
+          <w:szCs w:val="24"/>
+          <w:lang w:val="en-US"/>
+        </w:rPr>
+        <w:t xml:space="preserve"> </w:t>
+      </w:r>
+      <w:proofErr w:type="spellStart"/>
+      <w:r>
+        <w:rPr>
+          <w:sz w:val="24"/>
+          <w:szCs w:val="24"/>
+          <w:lang w:val="en-US"/>
+        </w:rPr>
+        <w:t>hashovacích</w:t>
+      </w:r>
+      <w:proofErr w:type="spellEnd"/>
+      <w:r>
+        <w:rPr>
+          <w:sz w:val="24"/>
+          <w:szCs w:val="24"/>
+          <w:lang w:val="en-US"/>
+        </w:rPr>
+        <w:t xml:space="preserve"> </w:t>
+      </w:r>
+      <w:proofErr w:type="spellStart"/>
+      <w:r>
+        <w:rPr>
+          <w:sz w:val="24"/>
+          <w:szCs w:val="24"/>
+          <w:lang w:val="en-US"/>
+        </w:rPr>
+        <w:t>funkcia</w:t>
+      </w:r>
+      <w:proofErr w:type="spellEnd"/>
+      <w:r>
+        <w:rPr>
+          <w:sz w:val="24"/>
+          <w:szCs w:val="24"/>
+          <w:lang w:val="en-US"/>
+        </w:rPr>
+        <w:t xml:space="preserve"> SHA-256</w:t>
+      </w:r>
+      <w:r>
+        <w:rPr>
+          <w:sz w:val="24"/>
+          <w:szCs w:val="24"/>
+          <w:lang w:val="en-US"/>
+        </w:rPr>
+        <w:t xml:space="preserve"> (Secure Hashing </w:t>
+      </w:r>
+      <w:proofErr w:type="spellStart"/>
+      <w:r>
+        <w:rPr>
+          <w:sz w:val="24"/>
+          <w:szCs w:val="24"/>
+          <w:lang w:val="en-US"/>
+        </w:rPr>
+        <w:t>Alogirthm</w:t>
+      </w:r>
+      <w:proofErr w:type="spellEnd"/>
+      <w:r>
+        <w:rPr>
+          <w:sz w:val="24"/>
+          <w:szCs w:val="24"/>
+          <w:lang w:val="en-US"/>
+        </w:rPr>
+        <w:t>)</w:t>
+      </w:r>
+      <w:r>
+        <w:rPr>
+          <w:sz w:val="24"/>
+          <w:szCs w:val="24"/>
+          <w:lang w:val="en-US"/>
+        </w:rPr>
+        <w:t xml:space="preserve">, </w:t>
+      </w:r>
+      <w:proofErr w:type="spellStart"/>
+      <w:r>
+        <w:rPr>
+          <w:sz w:val="24"/>
+          <w:szCs w:val="24"/>
+          <w:lang w:val="en-US"/>
+        </w:rPr>
+        <w:t>patriaca</w:t>
+      </w:r>
+      <w:proofErr w:type="spellEnd"/>
+      <w:r>
+        <w:rPr>
+          <w:sz w:val="24"/>
+          <w:szCs w:val="24"/>
+          <w:lang w:val="en-US"/>
+        </w:rPr>
+        <w:t xml:space="preserve"> do </w:t>
+      </w:r>
+      <w:proofErr w:type="spellStart"/>
+      <w:r>
+        <w:rPr>
+          <w:sz w:val="24"/>
+          <w:szCs w:val="24"/>
+          <w:lang w:val="en-US"/>
+        </w:rPr>
+        <w:t>rodiny</w:t>
+      </w:r>
+      <w:proofErr w:type="spellEnd"/>
+      <w:r>
+        <w:rPr>
+          <w:sz w:val="24"/>
+          <w:szCs w:val="24"/>
+          <w:lang w:val="en-US"/>
+        </w:rPr>
+        <w:t xml:space="preserve"> SHA-2</w:t>
+      </w:r>
+      <w:r>
+        <w:rPr>
+          <w:sz w:val="24"/>
+          <w:szCs w:val="24"/>
+          <w:lang w:val="en-US"/>
+        </w:rPr>
+        <w:t xml:space="preserve">. Ide o </w:t>
+      </w:r>
+      <w:proofErr w:type="spellStart"/>
+      <w:r>
+        <w:rPr>
+          <w:sz w:val="24"/>
+          <w:szCs w:val="24"/>
+          <w:lang w:val="en-US"/>
+        </w:rPr>
+        <w:t>rodinu</w:t>
+      </w:r>
+      <w:proofErr w:type="spellEnd"/>
+      <w:r>
+        <w:rPr>
+          <w:sz w:val="24"/>
+          <w:szCs w:val="24"/>
+          <w:lang w:val="en-US"/>
+        </w:rPr>
+        <w:t xml:space="preserve"> </w:t>
+      </w:r>
+      <w:proofErr w:type="spellStart"/>
+      <w:r>
+        <w:rPr>
+          <w:sz w:val="24"/>
+          <w:szCs w:val="24"/>
+          <w:lang w:val="en-US"/>
+        </w:rPr>
+        <w:t>hashovacích</w:t>
+      </w:r>
+      <w:proofErr w:type="spellEnd"/>
+      <w:r>
+        <w:rPr>
+          <w:sz w:val="24"/>
+          <w:szCs w:val="24"/>
+          <w:lang w:val="en-US"/>
+        </w:rPr>
+        <w:t xml:space="preserve"> </w:t>
+      </w:r>
+      <w:proofErr w:type="spellStart"/>
+      <w:r>
+        <w:rPr>
+          <w:sz w:val="24"/>
+          <w:szCs w:val="24"/>
+          <w:lang w:val="en-US"/>
+        </w:rPr>
+        <w:t>funkcí</w:t>
+      </w:r>
+      <w:proofErr w:type="spellEnd"/>
+      <w:r>
+        <w:rPr>
+          <w:sz w:val="24"/>
+          <w:szCs w:val="24"/>
+          <w:lang w:val="en-US"/>
+        </w:rPr>
+        <w:t xml:space="preserve">, </w:t>
+      </w:r>
+      <w:proofErr w:type="spellStart"/>
+      <w:r>
+        <w:rPr>
+          <w:sz w:val="24"/>
+          <w:szCs w:val="24"/>
+          <w:lang w:val="en-US"/>
+        </w:rPr>
+        <w:t>ktorá</w:t>
+      </w:r>
+      <w:proofErr w:type="spellEnd"/>
+      <w:r>
+        <w:rPr>
+          <w:sz w:val="24"/>
+          <w:szCs w:val="24"/>
+          <w:lang w:val="en-US"/>
+        </w:rPr>
+        <w:t xml:space="preserve"> je </w:t>
+      </w:r>
+      <w:proofErr w:type="spellStart"/>
+      <w:r>
+        <w:rPr>
+          <w:sz w:val="24"/>
+          <w:szCs w:val="24"/>
+          <w:lang w:val="en-US"/>
+        </w:rPr>
+        <w:t>zatiaľ</w:t>
+      </w:r>
+      <w:proofErr w:type="spellEnd"/>
+      <w:r>
+        <w:rPr>
+          <w:sz w:val="24"/>
+          <w:szCs w:val="24"/>
+          <w:lang w:val="en-US"/>
+        </w:rPr>
+        <w:t xml:space="preserve"> </w:t>
+      </w:r>
+      <w:proofErr w:type="spellStart"/>
+      <w:r>
+        <w:rPr>
+          <w:sz w:val="24"/>
+          <w:szCs w:val="24"/>
+          <w:lang w:val="en-US"/>
+        </w:rPr>
+        <w:t>považavaná</w:t>
+      </w:r>
+      <w:proofErr w:type="spellEnd"/>
+      <w:r>
+        <w:rPr>
+          <w:sz w:val="24"/>
+          <w:szCs w:val="24"/>
+          <w:lang w:val="en-US"/>
+        </w:rPr>
+        <w:t xml:space="preserve"> za </w:t>
+      </w:r>
+      <w:proofErr w:type="spellStart"/>
+      <w:r>
+        <w:rPr>
+          <w:sz w:val="24"/>
+          <w:szCs w:val="24"/>
+          <w:lang w:val="en-US"/>
+        </w:rPr>
+        <w:t>bezpečnú</w:t>
+      </w:r>
+      <w:proofErr w:type="spellEnd"/>
+      <w:r>
+        <w:rPr>
+          <w:sz w:val="24"/>
+          <w:szCs w:val="24"/>
+          <w:lang w:val="en-US"/>
+        </w:rPr>
+        <w:t xml:space="preserve">. Je </w:t>
+      </w:r>
+      <w:proofErr w:type="spellStart"/>
+      <w:r>
+        <w:rPr>
+          <w:sz w:val="24"/>
+          <w:szCs w:val="24"/>
+          <w:lang w:val="en-US"/>
+        </w:rPr>
+        <w:t>nástupcom</w:t>
+      </w:r>
+      <w:proofErr w:type="spellEnd"/>
+      <w:r>
+        <w:rPr>
+          <w:sz w:val="24"/>
+          <w:szCs w:val="24"/>
+          <w:lang w:val="en-US"/>
+        </w:rPr>
+        <w:t xml:space="preserve"> </w:t>
+      </w:r>
+      <w:proofErr w:type="spellStart"/>
+      <w:r>
+        <w:rPr>
+          <w:sz w:val="24"/>
+          <w:szCs w:val="24"/>
+          <w:lang w:val="en-US"/>
+        </w:rPr>
+        <w:t>prelomenej</w:t>
+      </w:r>
+      <w:proofErr w:type="spellEnd"/>
+      <w:r>
+        <w:rPr>
+          <w:sz w:val="24"/>
+          <w:szCs w:val="24"/>
+          <w:lang w:val="en-US"/>
+        </w:rPr>
+        <w:t xml:space="preserve"> SHA-1.</w:t>
       </w:r>
       <w:r>
         <w:rPr>
@@ -1722,7 +5597,23 @@
           <w:sz w:val="24"/>
           <w:szCs w:val="24"/>
         </w:rPr>
-        <w:t>zšírenejších šifrových algoritmov. Ide o symetrickú blokovú šifru tj. Pracuje s blokmi rovnakej dĺžky</w:t>
+        <w:t xml:space="preserve">zšírenejších šifrových algoritmov. Ide o symetrickú blokovú šifru </w:t>
+      </w:r>
+      <w:proofErr w:type="spellStart"/>
+      <w:r>
+        <w:rPr>
+          <w:sz w:val="24"/>
+          <w:szCs w:val="24"/>
+        </w:rPr>
+        <w:t>tj</w:t>
+      </w:r>
+      <w:proofErr w:type="spellEnd"/>
+      <w:r>
+        <w:rPr>
+          <w:sz w:val="24"/>
+          <w:szCs w:val="24"/>
+        </w:rPr>
+        <w:t>. Pracuje s blokmi rovnakej dĺžky</w:t>
       </w:r>
       <w:r>
         <w:rPr>
@@ -1780,7 +5671,23 @@
           <w:szCs w:val="24"/>
         </w:rPr>
         <w:lastRenderedPageBreak/>
-        <w:t>Proces šifrovania pri AES sa skladá sa z 10 kôl, ktoré obsahujú rôzne matematické operácie. Na začiatku prevedieme operáciu XOR s časťou nášho kľúča a plaintextu. Poradie operácií kôl je nasledovné:</w:t>
+        <w:t>Proces šifrovania pri AES sa skladá sa z 10 kôl, ktoré obsahujú rôzne matematické operácie. Na začiatku prevedieme operáciu XOR s časťou nášho kľúča a </w:t>
+      </w:r>
+      <w:proofErr w:type="spellStart"/>
+      <w:r>
+        <w:rPr>
+          <w:sz w:val="24"/>
+          <w:szCs w:val="24"/>
+        </w:rPr>
+        <w:t>plaintextu</w:t>
+      </w:r>
+      <w:proofErr w:type="spellEnd"/>
+      <w:r>
+        <w:rPr>
+          <w:sz w:val="24"/>
+          <w:szCs w:val="24"/>
+        </w:rPr>
+        <w:t>. Poradie operácií kôl je nasledovné:</w:t>
       </w:r>
     </w:p>
     <w:p>
@@ -1803,13 +5710,31 @@
           <w:szCs w:val="24"/>
         </w:rPr>
       </w:pPr>
-      <w:r>
-        <w:rPr>
-          <w:sz w:val="24"/>
-          <w:szCs w:val="24"/>
-        </w:rPr>
-        <w:t>Substitute Bytes</w:t>
-      </w:r>
+      <w:proofErr w:type="spellStart"/>
+      <w:r>
+        <w:rPr>
+          <w:sz w:val="24"/>
+          <w:szCs w:val="24"/>
+        </w:rPr>
+        <w:t>Substitute</w:t>
+      </w:r>
+      <w:proofErr w:type="spellEnd"/>
+      <w:r>
+        <w:rPr>
+          <w:sz w:val="24"/>
+          <w:szCs w:val="24"/>
+        </w:rPr>
+        <w:t xml:space="preserve"> </w:t>
+      </w:r>
+      <w:proofErr w:type="spellStart"/>
+      <w:r>
+        <w:rPr>
+          <w:sz w:val="24"/>
+          <w:szCs w:val="24"/>
+        </w:rPr>
+        <w:t>Bytes</w:t>
+      </w:r>
+      <w:proofErr w:type="spellEnd"/>
       <w:r>
         <w:rPr>
           <w:sz w:val="24"/>
@@ -1830,13 +5755,31 @@
           <w:szCs w:val="24"/>
         </w:rPr>
       </w:pPr>
-      <w:r>
-        <w:rPr>
-          <w:sz w:val="24"/>
-          <w:szCs w:val="24"/>
-        </w:rPr>
-        <w:t>Shift Rows</w:t>
-      </w:r>
+      <w:proofErr w:type="spellStart"/>
+      <w:r>
+        <w:rPr>
+          <w:sz w:val="24"/>
+          <w:szCs w:val="24"/>
+        </w:rPr>
+        <w:t>Shift</w:t>
+      </w:r>
+      <w:proofErr w:type="spellEnd"/>
+      <w:r>
+        <w:rPr>
+          <w:sz w:val="24"/>
+          <w:szCs w:val="24"/>
+        </w:rPr>
+        <w:t xml:space="preserve"> </w:t>
+      </w:r>
+      <w:proofErr w:type="spellStart"/>
+      <w:r>
+        <w:rPr>
+          <w:sz w:val="24"/>
+          <w:szCs w:val="24"/>
+        </w:rPr>
+        <w:t>Rows</w:t>
+      </w:r>
+      <w:proofErr w:type="spellEnd"/>
       <w:r>
         <w:rPr>
           <w:sz w:val="24"/>
@@ -1862,8 +5805,17 @@
           <w:sz w:val="24"/>
           <w:szCs w:val="24"/>
         </w:rPr>
-        <w:t>Mix Columns</w:t>
-      </w:r>
+        <w:t xml:space="preserve">Mix </w:t>
+      </w:r>
+      <w:proofErr w:type="spellStart"/>
+      <w:r>
+        <w:rPr>
+          <w:sz w:val="24"/>
+          <w:szCs w:val="24"/>
+        </w:rPr>
+        <w:t>Columns</w:t>
+      </w:r>
+      <w:proofErr w:type="spellEnd"/>
       <w:r>
         <w:rPr>
           <w:sz w:val="24"/>
@@ -1891,13 +5843,47 @@
           <w:szCs w:val="24"/>
         </w:rPr>
       </w:pPr>
-      <w:r>
-        <w:rPr>
-          <w:sz w:val="24"/>
-          <w:szCs w:val="24"/>
-        </w:rPr>
-        <w:t>Add Round Key</w:t>
-      </w:r>
+      <w:proofErr w:type="spellStart"/>
+      <w:r>
+        <w:rPr>
+          <w:sz w:val="24"/>
+          <w:szCs w:val="24"/>
+        </w:rPr>
+        <w:t>Add</w:t>
+      </w:r>
+      <w:proofErr w:type="spellEnd"/>
+      <w:r>
+        <w:rPr>
+          <w:sz w:val="24"/>
+          <w:szCs w:val="24"/>
+        </w:rPr>
+        <w:t xml:space="preserve"> </w:t>
+      </w:r>
+      <w:proofErr w:type="spellStart"/>
+      <w:r>
+        <w:rPr>
+          <w:sz w:val="24"/>
+          <w:szCs w:val="24"/>
+        </w:rPr>
+        <w:t>Round</w:t>
+      </w:r>
+      <w:proofErr w:type="spellEnd"/>
+      <w:r>
+        <w:rPr>
+          <w:sz w:val="24"/>
+          <w:szCs w:val="24"/>
+        </w:rPr>
+        <w:t xml:space="preserve"> </w:t>
+      </w:r>
+      <w:proofErr w:type="spellStart"/>
+      <w:r>
+        <w:rPr>
+          <w:sz w:val="24"/>
+          <w:szCs w:val="24"/>
+        </w:rPr>
+        <w:t>Key</w:t>
+      </w:r>
+      <w:proofErr w:type="spellEnd"/>
       <w:r>
         <w:rPr>
           <w:sz w:val="24"/>
@@ -1927,8 +5913,13 @@
         <w:t xml:space="preserve"> proces</w:t>
       </w:r>
       <w:r>
-        <w:t xml:space="preserve"> MixColumns</w:t>
-      </w:r>
+        <w:t xml:space="preserve"> </w:t>
+      </w:r>
+      <w:proofErr w:type="spellStart"/>
+      <w:r>
+        <w:t>MixColumns</w:t>
+      </w:r>
+      <w:proofErr w:type="spellEnd"/>
       <w:r>
         <w:t>.</w:t>
       </w:r>
@@ -2152,8 +6143,54 @@
           <w:sz w:val="28"/>
           <w:szCs w:val="28"/>
         </w:rPr>
-        <w:t>NIST Softens Guidance on SMS Authentication</w:t>
-      </w:r>
+        <w:t xml:space="preserve">NIST </w:t>
+      </w:r>
+      <w:proofErr w:type="spellStart"/>
+      <w:r>
+        <w:rPr>
+          <w:rFonts w:cstheme="minorHAnsi"/>
+          <w:sz w:val="28"/>
+          <w:szCs w:val="28"/>
+        </w:rPr>
+        <w:t>Softens</w:t>
+      </w:r>
+      <w:proofErr w:type="spellEnd"/>
+      <w:r>
+        <w:rPr>
+          <w:rFonts w:cstheme="minorHAnsi"/>
+          <w:sz w:val="28"/>
+          <w:szCs w:val="28"/>
+        </w:rPr>
+        <w:t xml:space="preserve"> </w:t>
+      </w:r>
+      <w:proofErr w:type="spellStart"/>
+      <w:r>
+        <w:rPr>
+          <w:rFonts w:cstheme="minorHAnsi"/>
+          <w:sz w:val="28"/>
+          <w:szCs w:val="28"/>
+        </w:rPr>
+        <w:t>Guidance</w:t>
+      </w:r>
+      <w:proofErr w:type="spellEnd"/>
+      <w:r>
+        <w:rPr>
+          <w:rFonts w:cstheme="minorHAnsi"/>
+          <w:sz w:val="28"/>
+          <w:szCs w:val="28"/>
+        </w:rPr>
+        <w:t xml:space="preserve"> on SMS </w:t>
+      </w:r>
+      <w:proofErr w:type="spellStart"/>
+      <w:r>
+        <w:rPr>
+          <w:rFonts w:cstheme="minorHAnsi"/>
+          <w:sz w:val="28"/>
+          <w:szCs w:val="28"/>
+        </w:rPr>
+        <w:t>Authentication</w:t>
+      </w:r>
+      <w:proofErr w:type="spellEnd"/>
       <w:r>
         <w:rPr>
           <w:rFonts w:cstheme="minorHAnsi"/>
@@ -2231,14 +6268,52 @@
         </w:rPr>
         <w:t xml:space="preserve"> </w:t>
       </w:r>
+      <w:proofErr w:type="spellStart"/>
       <w:r>
         <w:rPr>
           <w:rFonts w:cstheme="minorHAnsi"/>
           <w:sz w:val="28"/>
           <w:szCs w:val="28"/>
         </w:rPr>
-        <w:t>Cryptographic hash function</w:t>
-      </w:r>
+        <w:t>Cryptographic</w:t>
+      </w:r>
+      <w:proofErr w:type="spellEnd"/>
+      <w:r>
+        <w:rPr>
+          <w:rFonts w:cstheme="minorHAnsi"/>
+          <w:sz w:val="28"/>
+          <w:szCs w:val="28"/>
+        </w:rPr>
+        <w:t xml:space="preserve"> </w:t>
+      </w:r>
+      <w:proofErr w:type="spellStart"/>
+      <w:r>
+        <w:rPr>
+          <w:rFonts w:cstheme="minorHAnsi"/>
+          <w:sz w:val="28"/>
+          <w:szCs w:val="28"/>
+        </w:rPr>
+        <w:t>hash</w:t>
+      </w:r>
+      <w:proofErr w:type="spellEnd"/>
+      <w:r>
+        <w:rPr>
+          <w:rFonts w:cstheme="minorHAnsi"/>
+          <w:sz w:val="28"/>
+          <w:szCs w:val="28"/>
+        </w:rPr>
+        <w:t xml:space="preserve"> </w:t>
+      </w:r>
+      <w:proofErr w:type="spellStart"/>
+      <w:r>
+        <w:rPr>
+          <w:rFonts w:cstheme="minorHAnsi"/>
+          <w:sz w:val="28"/>
+          <w:szCs w:val="28"/>
+        </w:rPr>
+        <w:t>function</w:t>
+      </w:r>
+      <w:proofErr w:type="spellEnd"/>
       <w:r>
         <w:rPr>
           <w:rFonts w:cstheme="minorHAnsi"/>

</xml_diff>

<commit_message>
Upravena teorie (nedokončená), přidán DES a 3DES a nadpis pro ChaCha20
</commit_message>
<xml_diff>
--- a/AKR-Sablona.docx
+++ b/AKR-Sablona.docx
@@ -115,6 +115,7 @@
           <w:szCs w:val="72"/>
         </w:rPr>
       </w:pPr>
+      <w:proofErr w:type="spellStart"/>
       <w:r>
         <w:rPr>
           <w:b/>
@@ -122,39 +123,100 @@
           <w:sz w:val="72"/>
           <w:szCs w:val="72"/>
         </w:rPr>
-        <w:t>Správce hesel s dvoufaktorovou autentizací</w:t>
-      </w:r>
-    </w:p>
-    <w:p>
-      <w:pPr>
-        <w:rPr>
+        <w:t>Správce</w:t>
+      </w:r>
+      <w:proofErr w:type="spellEnd"/>
+      <w:r>
+        <w:rPr>
+          <w:b/>
+          <w:bCs/>
           <w:sz w:val="72"/>
           <w:szCs w:val="72"/>
         </w:rPr>
-      </w:pPr>
-    </w:p>
-    <w:p>
-      <w:pPr>
-        <w:rPr>
+        <w:t xml:space="preserve"> </w:t>
+      </w:r>
+      <w:proofErr w:type="spellStart"/>
+      <w:r>
+        <w:rPr>
+          <w:b/>
+          <w:bCs/>
           <w:sz w:val="72"/>
           <w:szCs w:val="72"/>
         </w:rPr>
-      </w:pPr>
-    </w:p>
-    <w:p>
-      <w:pPr>
-        <w:rPr>
+        <w:t>hesel</w:t>
+      </w:r>
+      <w:proofErr w:type="spellEnd"/>
+      <w:r>
+        <w:rPr>
+          <w:b/>
+          <w:bCs/>
           <w:sz w:val="72"/>
           <w:szCs w:val="72"/>
         </w:rPr>
-      </w:pPr>
-    </w:p>
-    <w:p>
-      <w:pPr>
-        <w:rPr>
+        <w:t xml:space="preserve"> s </w:t>
+      </w:r>
+      <w:proofErr w:type="spellStart"/>
+      <w:r>
+        <w:rPr>
+          <w:b/>
+          <w:bCs/>
           <w:sz w:val="72"/>
           <w:szCs w:val="72"/>
         </w:rPr>
+        <w:t>dvoufaktorovou</w:t>
+      </w:r>
+      <w:proofErr w:type="spellEnd"/>
+      <w:r>
+        <w:rPr>
+          <w:b/>
+          <w:bCs/>
+          <w:sz w:val="72"/>
+          <w:szCs w:val="72"/>
+        </w:rPr>
+        <w:t xml:space="preserve"> </w:t>
+      </w:r>
+      <w:proofErr w:type="spellStart"/>
+      <w:r>
+        <w:rPr>
+          <w:b/>
+          <w:bCs/>
+          <w:sz w:val="72"/>
+          <w:szCs w:val="72"/>
+        </w:rPr>
+        <w:t>autentizací</w:t>
+      </w:r>
+      <w:proofErr w:type="spellEnd"/>
+    </w:p>
+    <w:p>
+      <w:pPr>
+        <w:rPr>
+          <w:sz w:val="72"/>
+          <w:szCs w:val="72"/>
+        </w:rPr>
+      </w:pPr>
+    </w:p>
+    <w:p>
+      <w:pPr>
+        <w:rPr>
+          <w:sz w:val="72"/>
+          <w:szCs w:val="72"/>
+        </w:rPr>
+      </w:pPr>
+    </w:p>
+    <w:p>
+      <w:pPr>
+        <w:rPr>
+          <w:sz w:val="72"/>
+          <w:szCs w:val="72"/>
+        </w:rPr>
+      </w:pPr>
+    </w:p>
+    <w:p>
+      <w:pPr>
+        <w:rPr>
+          <w:sz w:val="72"/>
+          <w:szCs w:val="72"/>
+        </w:rPr>
       </w:pPr>
     </w:p>
     <w:p/>
@@ -225,8 +287,17 @@
           <w:sz w:val="24"/>
           <w:szCs w:val="24"/>
         </w:rPr>
-        <w:t xml:space="preserve"> Michal Žernovič</w:t>
-      </w:r>
+        <w:t xml:space="preserve"> Michal </w:t>
+      </w:r>
+      <w:proofErr w:type="spellStart"/>
+      <w:r>
+        <w:rPr>
+          <w:sz w:val="24"/>
+          <w:szCs w:val="24"/>
+        </w:rPr>
+        <w:t>Žernovič</w:t>
+      </w:r>
+      <w:proofErr w:type="spellEnd"/>
       <w:r>
         <w:rPr>
           <w:sz w:val="24"/>
@@ -261,12 +332,37 @@
         </w:rPr>
         <w:t xml:space="preserve">, </w:t>
       </w:r>
-      <w:r>
-        <w:rPr>
-          <w:sz w:val="24"/>
-          <w:szCs w:val="24"/>
-        </w:rPr>
-        <w:t>Vojtěch Vaculík (</w:t>
+      <w:proofErr w:type="spellStart"/>
+      <w:r>
+        <w:rPr>
+          <w:sz w:val="24"/>
+          <w:szCs w:val="24"/>
+        </w:rPr>
+        <w:t>Vojtěch</w:t>
+      </w:r>
+      <w:proofErr w:type="spellEnd"/>
+      <w:r>
+        <w:rPr>
+          <w:sz w:val="24"/>
+          <w:szCs w:val="24"/>
+        </w:rPr>
+        <w:t xml:space="preserve"> </w:t>
+      </w:r>
+      <w:proofErr w:type="spellStart"/>
+      <w:r>
+        <w:rPr>
+          <w:sz w:val="24"/>
+          <w:szCs w:val="24"/>
+        </w:rPr>
+        <w:t>Vaculík</w:t>
+      </w:r>
+      <w:proofErr w:type="spellEnd"/>
+      <w:r>
+        <w:rPr>
+          <w:sz w:val="24"/>
+          <w:szCs w:val="24"/>
+        </w:rPr>
+        <w:t xml:space="preserve"> (</w:t>
       </w:r>
       <w:r>
         <w:rPr>
@@ -370,7 +466,7 @@
       <w:sdtContent>
         <w:p>
           <w:pPr>
-            <w:pStyle w:val="Hlavikaobsahu"/>
+            <w:pStyle w:val="Nadpisobsahu"/>
             <w:rPr>
               <w:sz w:val="56"/>
               <w:szCs w:val="44"/>
@@ -420,7 +516,7 @@
           <w:hyperlink w:anchor="_Toc85991563" w:history="1">
             <w:r>
               <w:rPr>
-                <w:rStyle w:val="Hypertextovprepojenie"/>
+                <w:rStyle w:val="Hypertextovodkaz"/>
                 <w:noProof/>
               </w:rPr>
               <w:t>Úvod</w:t>
@@ -490,7 +586,7 @@
           <w:hyperlink w:anchor="_Toc85991564" w:history="1">
             <w:r>
               <w:rPr>
-                <w:rStyle w:val="Hypertextovprepojenie"/>
+                <w:rStyle w:val="Hypertextovodkaz"/>
                 <w:noProof/>
               </w:rPr>
               <w:t>Ciele projektu</w:t>
@@ -560,7 +656,7 @@
           <w:hyperlink w:anchor="_Toc85991565" w:history="1">
             <w:r>
               <w:rPr>
-                <w:rStyle w:val="Hypertextovprepojenie"/>
+                <w:rStyle w:val="Hypertextovodkaz"/>
                 <w:noProof/>
               </w:rPr>
               <w:t>Teoretická časť</w:t>
@@ -630,7 +726,7 @@
           <w:hyperlink w:anchor="_Toc85991566" w:history="1">
             <w:r>
               <w:rPr>
-                <w:rStyle w:val="Hypertextovprepojenie"/>
+                <w:rStyle w:val="Hypertextovodkaz"/>
                 <w:noProof/>
               </w:rPr>
               <w:t>Dvojfázové overenie</w:t>
@@ -700,7 +796,7 @@
           <w:hyperlink w:anchor="_Toc85991567" w:history="1">
             <w:r>
               <w:rPr>
-                <w:rStyle w:val="Hypertextovprepojenie"/>
+                <w:rStyle w:val="Hypertextovodkaz"/>
                 <w:noProof/>
                 <w:lang w:val="en-US"/>
               </w:rPr>
@@ -771,7 +867,7 @@
           <w:hyperlink w:anchor="_Toc85991568" w:history="1">
             <w:r>
               <w:rPr>
-                <w:rStyle w:val="Hypertextovprepojenie"/>
+                <w:rStyle w:val="Hypertextovodkaz"/>
                 <w:noProof/>
               </w:rPr>
               <w:t>AES</w:t>
@@ -841,7 +937,7 @@
           <w:hyperlink w:anchor="_Toc85991569" w:history="1">
             <w:r>
               <w:rPr>
-                <w:rStyle w:val="Hypertextovprepojenie"/>
+                <w:rStyle w:val="Hypertextovodkaz"/>
                 <w:noProof/>
               </w:rPr>
               <w:t>Stav riešenia</w:t>
@@ -911,7 +1007,7 @@
           <w:hyperlink w:anchor="_Toc85991570" w:history="1">
             <w:r>
               <w:rPr>
-                <w:rStyle w:val="Hypertextovprepojenie"/>
+                <w:rStyle w:val="Hypertextovodkaz"/>
                 <w:noProof/>
               </w:rPr>
               <w:t>Autori</w:t>
@@ -981,7 +1077,7 @@
           <w:hyperlink w:anchor="_Toc85991571" w:history="1">
             <w:r>
               <w:rPr>
-                <w:rStyle w:val="Hypertextovprepojenie"/>
+                <w:rStyle w:val="Hypertextovodkaz"/>
                 <w:noProof/>
               </w:rPr>
               <w:t>Záver</w:t>
@@ -1051,7 +1147,7 @@
           <w:hyperlink w:anchor="_Toc85991572" w:history="1">
             <w:r>
               <w:rPr>
-                <w:rStyle w:val="Hypertextovprepojenie"/>
+                <w:rStyle w:val="Hypertextovodkaz"/>
                 <w:noProof/>
               </w:rPr>
               <w:t>Prílohy</w:t>
@@ -1161,7 +1257,39 @@
           <w:sz w:val="24"/>
           <w:szCs w:val="24"/>
         </w:rPr>
-        <w:t>V dobe kedy je potrebný účet pre každú službu ktorú používame sa viac a viac rozširujú tzv. Password Managers. Ide o programy, v ktor</w:t>
+        <w:t xml:space="preserve">V dobe kedy je potrebný účet pre každú službu ktorú používame sa viac a viac rozširujú tzv. </w:t>
+      </w:r>
+      <w:proofErr w:type="spellStart"/>
+      <w:r>
+        <w:rPr>
+          <w:sz w:val="24"/>
+          <w:szCs w:val="24"/>
+        </w:rPr>
+        <w:t>Password</w:t>
+      </w:r>
+      <w:proofErr w:type="spellEnd"/>
+      <w:r>
+        <w:rPr>
+          <w:sz w:val="24"/>
+          <w:szCs w:val="24"/>
+        </w:rPr>
+        <w:t xml:space="preserve"> </w:t>
+      </w:r>
+      <w:proofErr w:type="spellStart"/>
+      <w:r>
+        <w:rPr>
+          <w:sz w:val="24"/>
+          <w:szCs w:val="24"/>
+        </w:rPr>
+        <w:t>Managers</w:t>
+      </w:r>
+      <w:proofErr w:type="spellEnd"/>
+      <w:r>
+        <w:rPr>
+          <w:sz w:val="24"/>
+          <w:szCs w:val="24"/>
+        </w:rPr>
+        <w:t>. Ide o programy, v ktor</w:t>
       </w:r>
       <w:r>
         <w:rPr>
@@ -1175,7 +1303,39 @@
           <w:sz w:val="24"/>
           <w:szCs w:val="24"/>
         </w:rPr>
-        <w:t xml:space="preserve"> si môžeme uložiť heslá a dostať sa k nim pomocou jedného „master“ hesla. Vďaka takýmto programom môžeme zredukovať rôzne risky – môžeme používať komplexné heslá a nemusíme si ich pamätať, stačí nám master heslo. Tieto programy ponúkajú aj možnosť vygenerovať dlhé a bezpečné heslá a automaticky ich uložiť, takže užívateľ nemá dôvod používať to isté heslo na viac slu</w:t>
+        <w:t xml:space="preserve"> si môžeme uložiť heslá a dostať sa k nim pomocou jedného „</w:t>
+      </w:r>
+      <w:proofErr w:type="spellStart"/>
+      <w:r>
+        <w:rPr>
+          <w:sz w:val="24"/>
+          <w:szCs w:val="24"/>
+        </w:rPr>
+        <w:t>master</w:t>
+      </w:r>
+      <w:proofErr w:type="spellEnd"/>
+      <w:r>
+        <w:rPr>
+          <w:sz w:val="24"/>
+          <w:szCs w:val="24"/>
+        </w:rPr>
+        <w:t xml:space="preserve">“ hesla. Vďaka takýmto programom môžeme zredukovať rôzne risky – môžeme používať komplexné heslá a nemusíme si ich pamätať, stačí nám </w:t>
+      </w:r>
+      <w:proofErr w:type="spellStart"/>
+      <w:r>
+        <w:rPr>
+          <w:sz w:val="24"/>
+          <w:szCs w:val="24"/>
+        </w:rPr>
+        <w:t>master</w:t>
+      </w:r>
+      <w:proofErr w:type="spellEnd"/>
+      <w:r>
+        <w:rPr>
+          <w:sz w:val="24"/>
+          <w:szCs w:val="24"/>
+        </w:rPr>
+        <w:t xml:space="preserve"> heslo. Tieto programy ponúkajú aj možnosť vygenerovať dlhé a bezpečné heslá a automaticky ich uložiť, takže užívateľ nemá dôvod používať to isté heslo na viac slu</w:t>
       </w:r>
       <w:r>
         <w:rPr>
@@ -1246,27 +1406,1693 @@
           <w:szCs w:val="24"/>
         </w:rPr>
       </w:pPr>
-      <w:r>
-        <w:rPr>
-          <w:sz w:val="24"/>
-          <w:szCs w:val="24"/>
-        </w:rPr>
-        <w:t>Cílem našeho projektu je dosažení plně funkční aplikace, napsané v programovacím jazyce Python. Aplikace bude sloužit k úschově hesel a bude využívat dvoufaktorovou autentizaci pro přístup k uloženým heslům. Jedním z ideálních typů dvoufaktorové autorizace je využití aplikace od společnosti Google, tedy jejich autentizátor, který po přidání aplikace do telefonu nebo počítače vygeneruje náhodný kód, kterým se provede autorizace. Dále, všechny uschované soubory s hesly budou zabezpečeny dostatečně silným šifrováním. Uživatel bude mít na výběr ze tří různých šifrovacích algoritmů, které budou použity pro šifrování jím požadovaných hesel. Všechny změny provedené v databázi s hesly budou logovány (bude uchováván záznam) a v určitých časových intervalech bude prováděna integrita zašifrovaných souborů za pomocí hashovacích funkcí. V případě efektivního vypracování této aplikace také plánujeme implementovat GUI, které ulehčí práci.</w:t>
-      </w:r>
-    </w:p>
-    <w:p>
-      <w:pPr>
-        <w:rPr>
-          <w:sz w:val="24"/>
-          <w:szCs w:val="24"/>
-        </w:rPr>
-      </w:pPr>
-      <w:r>
-        <w:rPr>
-          <w:sz w:val="24"/>
-          <w:szCs w:val="24"/>
-        </w:rPr>
-        <w:t>Shrnuli, tedy všechny tyto body, tak naším hlavním cílem je dosažení aplikace, která efektivně a bezpečně uchovává všechna hesla, která se dostanou do databáze tohoto programu. Přístup do této aplikace bude chráněn dvoufaktorovou autentizací, kde si uživatel bude moci vybrat z několika možných variant a použití hashovací funkce SHA-256 pro kontrolu integrity a narušení uložených souborů.</w:t>
+      <w:proofErr w:type="spellStart"/>
+      <w:r>
+        <w:rPr>
+          <w:sz w:val="24"/>
+          <w:szCs w:val="24"/>
+        </w:rPr>
+        <w:t>Cílem</w:t>
+      </w:r>
+      <w:proofErr w:type="spellEnd"/>
+      <w:r>
+        <w:rPr>
+          <w:sz w:val="24"/>
+          <w:szCs w:val="24"/>
+        </w:rPr>
+        <w:t xml:space="preserve"> </w:t>
+      </w:r>
+      <w:proofErr w:type="spellStart"/>
+      <w:r>
+        <w:rPr>
+          <w:sz w:val="24"/>
+          <w:szCs w:val="24"/>
+        </w:rPr>
+        <w:t>našeho</w:t>
+      </w:r>
+      <w:proofErr w:type="spellEnd"/>
+      <w:r>
+        <w:rPr>
+          <w:sz w:val="24"/>
+          <w:szCs w:val="24"/>
+        </w:rPr>
+        <w:t xml:space="preserve"> projektu je </w:t>
+      </w:r>
+      <w:proofErr w:type="spellStart"/>
+      <w:r>
+        <w:rPr>
+          <w:sz w:val="24"/>
+          <w:szCs w:val="24"/>
+        </w:rPr>
+        <w:t>dosažení</w:t>
+      </w:r>
+      <w:proofErr w:type="spellEnd"/>
+      <w:r>
+        <w:rPr>
+          <w:sz w:val="24"/>
+          <w:szCs w:val="24"/>
+        </w:rPr>
+        <w:t xml:space="preserve"> </w:t>
+      </w:r>
+      <w:proofErr w:type="spellStart"/>
+      <w:r>
+        <w:rPr>
+          <w:sz w:val="24"/>
+          <w:szCs w:val="24"/>
+        </w:rPr>
+        <w:t>plně</w:t>
+      </w:r>
+      <w:proofErr w:type="spellEnd"/>
+      <w:r>
+        <w:rPr>
+          <w:sz w:val="24"/>
+          <w:szCs w:val="24"/>
+        </w:rPr>
+        <w:t xml:space="preserve"> funkční </w:t>
+      </w:r>
+      <w:proofErr w:type="spellStart"/>
+      <w:r>
+        <w:rPr>
+          <w:sz w:val="24"/>
+          <w:szCs w:val="24"/>
+        </w:rPr>
+        <w:t>aplikace</w:t>
+      </w:r>
+      <w:proofErr w:type="spellEnd"/>
+      <w:r>
+        <w:rPr>
+          <w:sz w:val="24"/>
+          <w:szCs w:val="24"/>
+        </w:rPr>
+        <w:t xml:space="preserve">, </w:t>
+      </w:r>
+      <w:proofErr w:type="spellStart"/>
+      <w:r>
+        <w:rPr>
+          <w:sz w:val="24"/>
+          <w:szCs w:val="24"/>
+        </w:rPr>
+        <w:t>napsané</w:t>
+      </w:r>
+      <w:proofErr w:type="spellEnd"/>
+      <w:r>
+        <w:rPr>
+          <w:sz w:val="24"/>
+          <w:szCs w:val="24"/>
+        </w:rPr>
+        <w:t xml:space="preserve"> v programovacím </w:t>
+      </w:r>
+      <w:proofErr w:type="spellStart"/>
+      <w:r>
+        <w:rPr>
+          <w:sz w:val="24"/>
+          <w:szCs w:val="24"/>
+        </w:rPr>
+        <w:t>jazyce</w:t>
+      </w:r>
+      <w:proofErr w:type="spellEnd"/>
+      <w:r>
+        <w:rPr>
+          <w:sz w:val="24"/>
+          <w:szCs w:val="24"/>
+        </w:rPr>
+        <w:t xml:space="preserve"> </w:t>
+      </w:r>
+      <w:proofErr w:type="spellStart"/>
+      <w:r>
+        <w:rPr>
+          <w:sz w:val="24"/>
+          <w:szCs w:val="24"/>
+        </w:rPr>
+        <w:t>Python</w:t>
+      </w:r>
+      <w:proofErr w:type="spellEnd"/>
+      <w:r>
+        <w:rPr>
+          <w:sz w:val="24"/>
+          <w:szCs w:val="24"/>
+        </w:rPr>
+        <w:t xml:space="preserve">. </w:t>
+      </w:r>
+      <w:proofErr w:type="spellStart"/>
+      <w:r>
+        <w:rPr>
+          <w:sz w:val="24"/>
+          <w:szCs w:val="24"/>
+        </w:rPr>
+        <w:t>Aplikace</w:t>
+      </w:r>
+      <w:proofErr w:type="spellEnd"/>
+      <w:r>
+        <w:rPr>
+          <w:sz w:val="24"/>
+          <w:szCs w:val="24"/>
+        </w:rPr>
+        <w:t xml:space="preserve"> bude </w:t>
+      </w:r>
+      <w:proofErr w:type="spellStart"/>
+      <w:r>
+        <w:rPr>
+          <w:sz w:val="24"/>
+          <w:szCs w:val="24"/>
+        </w:rPr>
+        <w:t>sloužit</w:t>
+      </w:r>
+      <w:proofErr w:type="spellEnd"/>
+      <w:r>
+        <w:rPr>
+          <w:sz w:val="24"/>
+          <w:szCs w:val="24"/>
+        </w:rPr>
+        <w:t xml:space="preserve"> k </w:t>
+      </w:r>
+      <w:proofErr w:type="spellStart"/>
+      <w:r>
+        <w:rPr>
+          <w:sz w:val="24"/>
+          <w:szCs w:val="24"/>
+        </w:rPr>
+        <w:t>úschově</w:t>
+      </w:r>
+      <w:proofErr w:type="spellEnd"/>
+      <w:r>
+        <w:rPr>
+          <w:sz w:val="24"/>
+          <w:szCs w:val="24"/>
+        </w:rPr>
+        <w:t xml:space="preserve"> </w:t>
+      </w:r>
+      <w:proofErr w:type="spellStart"/>
+      <w:r>
+        <w:rPr>
+          <w:sz w:val="24"/>
+          <w:szCs w:val="24"/>
+        </w:rPr>
+        <w:t>hesel</w:t>
+      </w:r>
+      <w:proofErr w:type="spellEnd"/>
+      <w:r>
+        <w:rPr>
+          <w:sz w:val="24"/>
+          <w:szCs w:val="24"/>
+        </w:rPr>
+        <w:t xml:space="preserve"> a bude </w:t>
+      </w:r>
+      <w:proofErr w:type="spellStart"/>
+      <w:r>
+        <w:rPr>
+          <w:sz w:val="24"/>
+          <w:szCs w:val="24"/>
+        </w:rPr>
+        <w:t>využívat</w:t>
+      </w:r>
+      <w:proofErr w:type="spellEnd"/>
+      <w:r>
+        <w:rPr>
+          <w:sz w:val="24"/>
+          <w:szCs w:val="24"/>
+        </w:rPr>
+        <w:t xml:space="preserve"> </w:t>
+      </w:r>
+      <w:proofErr w:type="spellStart"/>
+      <w:r>
+        <w:rPr>
+          <w:sz w:val="24"/>
+          <w:szCs w:val="24"/>
+        </w:rPr>
+        <w:t>dvoufaktorovou</w:t>
+      </w:r>
+      <w:proofErr w:type="spellEnd"/>
+      <w:r>
+        <w:rPr>
+          <w:sz w:val="24"/>
+          <w:szCs w:val="24"/>
+        </w:rPr>
+        <w:t xml:space="preserve"> </w:t>
+      </w:r>
+      <w:proofErr w:type="spellStart"/>
+      <w:r>
+        <w:rPr>
+          <w:sz w:val="24"/>
+          <w:szCs w:val="24"/>
+        </w:rPr>
+        <w:t>autentizaci</w:t>
+      </w:r>
+      <w:proofErr w:type="spellEnd"/>
+      <w:r>
+        <w:rPr>
+          <w:sz w:val="24"/>
+          <w:szCs w:val="24"/>
+        </w:rPr>
+        <w:t xml:space="preserve"> pro </w:t>
+      </w:r>
+      <w:proofErr w:type="spellStart"/>
+      <w:r>
+        <w:rPr>
+          <w:sz w:val="24"/>
+          <w:szCs w:val="24"/>
+        </w:rPr>
+        <w:t>přístup</w:t>
+      </w:r>
+      <w:proofErr w:type="spellEnd"/>
+      <w:r>
+        <w:rPr>
+          <w:sz w:val="24"/>
+          <w:szCs w:val="24"/>
+        </w:rPr>
+        <w:t xml:space="preserve"> k uloženým </w:t>
+      </w:r>
+      <w:proofErr w:type="spellStart"/>
+      <w:r>
+        <w:rPr>
+          <w:sz w:val="24"/>
+          <w:szCs w:val="24"/>
+        </w:rPr>
+        <w:t>heslům</w:t>
+      </w:r>
+      <w:proofErr w:type="spellEnd"/>
+      <w:r>
+        <w:rPr>
+          <w:sz w:val="24"/>
+          <w:szCs w:val="24"/>
+        </w:rPr>
+        <w:t xml:space="preserve">. </w:t>
+      </w:r>
+      <w:proofErr w:type="spellStart"/>
+      <w:r>
+        <w:rPr>
+          <w:sz w:val="24"/>
+          <w:szCs w:val="24"/>
+        </w:rPr>
+        <w:t>Jedním</w:t>
+      </w:r>
+      <w:proofErr w:type="spellEnd"/>
+      <w:r>
+        <w:rPr>
+          <w:sz w:val="24"/>
+          <w:szCs w:val="24"/>
+        </w:rPr>
+        <w:t xml:space="preserve"> z </w:t>
+      </w:r>
+      <w:proofErr w:type="spellStart"/>
+      <w:r>
+        <w:rPr>
+          <w:sz w:val="24"/>
+          <w:szCs w:val="24"/>
+        </w:rPr>
+        <w:t>ideálních</w:t>
+      </w:r>
+      <w:proofErr w:type="spellEnd"/>
+      <w:r>
+        <w:rPr>
+          <w:sz w:val="24"/>
+          <w:szCs w:val="24"/>
+        </w:rPr>
+        <w:t xml:space="preserve"> </w:t>
+      </w:r>
+      <w:proofErr w:type="spellStart"/>
+      <w:r>
+        <w:rPr>
+          <w:sz w:val="24"/>
+          <w:szCs w:val="24"/>
+        </w:rPr>
+        <w:t>typů</w:t>
+      </w:r>
+      <w:proofErr w:type="spellEnd"/>
+      <w:r>
+        <w:rPr>
+          <w:sz w:val="24"/>
+          <w:szCs w:val="24"/>
+        </w:rPr>
+        <w:t xml:space="preserve"> </w:t>
+      </w:r>
+      <w:proofErr w:type="spellStart"/>
+      <w:r>
+        <w:rPr>
+          <w:sz w:val="24"/>
+          <w:szCs w:val="24"/>
+        </w:rPr>
+        <w:t>dvoufaktorové</w:t>
+      </w:r>
+      <w:proofErr w:type="spellEnd"/>
+      <w:r>
+        <w:rPr>
+          <w:sz w:val="24"/>
+          <w:szCs w:val="24"/>
+        </w:rPr>
+        <w:t xml:space="preserve"> </w:t>
+      </w:r>
+      <w:proofErr w:type="spellStart"/>
+      <w:r>
+        <w:rPr>
+          <w:sz w:val="24"/>
+          <w:szCs w:val="24"/>
+        </w:rPr>
+        <w:t>autorizace</w:t>
+      </w:r>
+      <w:proofErr w:type="spellEnd"/>
+      <w:r>
+        <w:rPr>
+          <w:sz w:val="24"/>
+          <w:szCs w:val="24"/>
+        </w:rPr>
+        <w:t xml:space="preserve"> je využití </w:t>
+      </w:r>
+      <w:proofErr w:type="spellStart"/>
+      <w:r>
+        <w:rPr>
+          <w:sz w:val="24"/>
+          <w:szCs w:val="24"/>
+        </w:rPr>
+        <w:t>aplikace</w:t>
+      </w:r>
+      <w:proofErr w:type="spellEnd"/>
+      <w:r>
+        <w:rPr>
+          <w:sz w:val="24"/>
+          <w:szCs w:val="24"/>
+        </w:rPr>
+        <w:t xml:space="preserve"> od </w:t>
+      </w:r>
+      <w:proofErr w:type="spellStart"/>
+      <w:r>
+        <w:rPr>
+          <w:sz w:val="24"/>
+          <w:szCs w:val="24"/>
+        </w:rPr>
+        <w:t>společnosti</w:t>
+      </w:r>
+      <w:proofErr w:type="spellEnd"/>
+      <w:r>
+        <w:rPr>
+          <w:sz w:val="24"/>
+          <w:szCs w:val="24"/>
+        </w:rPr>
+        <w:t xml:space="preserve"> Google, </w:t>
+      </w:r>
+      <w:proofErr w:type="spellStart"/>
+      <w:r>
+        <w:rPr>
+          <w:sz w:val="24"/>
+          <w:szCs w:val="24"/>
+        </w:rPr>
+        <w:t>tedy</w:t>
+      </w:r>
+      <w:proofErr w:type="spellEnd"/>
+      <w:r>
+        <w:rPr>
+          <w:sz w:val="24"/>
+          <w:szCs w:val="24"/>
+        </w:rPr>
+        <w:t xml:space="preserve"> </w:t>
+      </w:r>
+      <w:proofErr w:type="spellStart"/>
+      <w:r>
+        <w:rPr>
+          <w:sz w:val="24"/>
+          <w:szCs w:val="24"/>
+        </w:rPr>
+        <w:t>jejich</w:t>
+      </w:r>
+      <w:proofErr w:type="spellEnd"/>
+      <w:r>
+        <w:rPr>
+          <w:sz w:val="24"/>
+          <w:szCs w:val="24"/>
+        </w:rPr>
+        <w:t xml:space="preserve"> </w:t>
+      </w:r>
+      <w:proofErr w:type="spellStart"/>
+      <w:r>
+        <w:rPr>
+          <w:sz w:val="24"/>
+          <w:szCs w:val="24"/>
+        </w:rPr>
+        <w:t>autentizátor</w:t>
+      </w:r>
+      <w:proofErr w:type="spellEnd"/>
+      <w:r>
+        <w:rPr>
+          <w:sz w:val="24"/>
+          <w:szCs w:val="24"/>
+        </w:rPr>
+        <w:t xml:space="preserve">, </w:t>
+      </w:r>
+      <w:proofErr w:type="spellStart"/>
+      <w:r>
+        <w:rPr>
+          <w:sz w:val="24"/>
+          <w:szCs w:val="24"/>
+        </w:rPr>
+        <w:t>který</w:t>
+      </w:r>
+      <w:proofErr w:type="spellEnd"/>
+      <w:r>
+        <w:rPr>
+          <w:sz w:val="24"/>
+          <w:szCs w:val="24"/>
+        </w:rPr>
+        <w:t xml:space="preserve"> po </w:t>
+      </w:r>
+      <w:proofErr w:type="spellStart"/>
+      <w:r>
+        <w:rPr>
+          <w:sz w:val="24"/>
+          <w:szCs w:val="24"/>
+        </w:rPr>
+        <w:t>přidání</w:t>
+      </w:r>
+      <w:proofErr w:type="spellEnd"/>
+      <w:r>
+        <w:rPr>
+          <w:sz w:val="24"/>
+          <w:szCs w:val="24"/>
+        </w:rPr>
+        <w:t xml:space="preserve"> </w:t>
+      </w:r>
+      <w:proofErr w:type="spellStart"/>
+      <w:r>
+        <w:rPr>
+          <w:sz w:val="24"/>
+          <w:szCs w:val="24"/>
+        </w:rPr>
+        <w:t>aplikace</w:t>
+      </w:r>
+      <w:proofErr w:type="spellEnd"/>
+      <w:r>
+        <w:rPr>
+          <w:sz w:val="24"/>
+          <w:szCs w:val="24"/>
+        </w:rPr>
+        <w:t xml:space="preserve"> do </w:t>
+      </w:r>
+      <w:proofErr w:type="spellStart"/>
+      <w:r>
+        <w:rPr>
+          <w:sz w:val="24"/>
+          <w:szCs w:val="24"/>
+        </w:rPr>
+        <w:t>telefonu</w:t>
+      </w:r>
+      <w:proofErr w:type="spellEnd"/>
+      <w:r>
+        <w:rPr>
+          <w:sz w:val="24"/>
+          <w:szCs w:val="24"/>
+        </w:rPr>
+        <w:t xml:space="preserve"> nebo počítače vygeneruje náhodný kód, </w:t>
+      </w:r>
+      <w:proofErr w:type="spellStart"/>
+      <w:r>
+        <w:rPr>
+          <w:sz w:val="24"/>
+          <w:szCs w:val="24"/>
+        </w:rPr>
+        <w:t>kterým</w:t>
+      </w:r>
+      <w:proofErr w:type="spellEnd"/>
+      <w:r>
+        <w:rPr>
+          <w:sz w:val="24"/>
+          <w:szCs w:val="24"/>
+        </w:rPr>
+        <w:t xml:space="preserve"> </w:t>
+      </w:r>
+      <w:proofErr w:type="spellStart"/>
+      <w:r>
+        <w:rPr>
+          <w:sz w:val="24"/>
+          <w:szCs w:val="24"/>
+        </w:rPr>
+        <w:t>se</w:t>
+      </w:r>
+      <w:proofErr w:type="spellEnd"/>
+      <w:r>
+        <w:rPr>
+          <w:sz w:val="24"/>
+          <w:szCs w:val="24"/>
+        </w:rPr>
+        <w:t xml:space="preserve"> </w:t>
+      </w:r>
+      <w:proofErr w:type="spellStart"/>
+      <w:r>
+        <w:rPr>
+          <w:sz w:val="24"/>
+          <w:szCs w:val="24"/>
+        </w:rPr>
+        <w:t>provede</w:t>
+      </w:r>
+      <w:proofErr w:type="spellEnd"/>
+      <w:r>
+        <w:rPr>
+          <w:sz w:val="24"/>
+          <w:szCs w:val="24"/>
+        </w:rPr>
+        <w:t xml:space="preserve"> </w:t>
+      </w:r>
+      <w:proofErr w:type="spellStart"/>
+      <w:r>
+        <w:rPr>
+          <w:sz w:val="24"/>
+          <w:szCs w:val="24"/>
+        </w:rPr>
+        <w:t>autorizace</w:t>
+      </w:r>
+      <w:proofErr w:type="spellEnd"/>
+      <w:r>
+        <w:rPr>
+          <w:sz w:val="24"/>
+          <w:szCs w:val="24"/>
+        </w:rPr>
+        <w:t xml:space="preserve">. </w:t>
+      </w:r>
+      <w:proofErr w:type="spellStart"/>
+      <w:r>
+        <w:rPr>
+          <w:sz w:val="24"/>
+          <w:szCs w:val="24"/>
+        </w:rPr>
+        <w:t>Dále</w:t>
+      </w:r>
+      <w:proofErr w:type="spellEnd"/>
+      <w:r>
+        <w:rPr>
+          <w:sz w:val="24"/>
+          <w:szCs w:val="24"/>
+        </w:rPr>
+        <w:t xml:space="preserve">, </w:t>
+      </w:r>
+      <w:proofErr w:type="spellStart"/>
+      <w:r>
+        <w:rPr>
+          <w:sz w:val="24"/>
+          <w:szCs w:val="24"/>
+        </w:rPr>
+        <w:t>všechny</w:t>
+      </w:r>
+      <w:proofErr w:type="spellEnd"/>
+      <w:r>
+        <w:rPr>
+          <w:sz w:val="24"/>
+          <w:szCs w:val="24"/>
+        </w:rPr>
+        <w:t xml:space="preserve"> uschované </w:t>
+      </w:r>
+      <w:proofErr w:type="spellStart"/>
+      <w:r>
+        <w:rPr>
+          <w:sz w:val="24"/>
+          <w:szCs w:val="24"/>
+        </w:rPr>
+        <w:t>soubory</w:t>
+      </w:r>
+      <w:proofErr w:type="spellEnd"/>
+      <w:r>
+        <w:rPr>
+          <w:sz w:val="24"/>
+          <w:szCs w:val="24"/>
+        </w:rPr>
+        <w:t xml:space="preserve"> s </w:t>
+      </w:r>
+      <w:proofErr w:type="spellStart"/>
+      <w:r>
+        <w:rPr>
+          <w:sz w:val="24"/>
+          <w:szCs w:val="24"/>
+        </w:rPr>
+        <w:t>hesly</w:t>
+      </w:r>
+      <w:proofErr w:type="spellEnd"/>
+      <w:r>
+        <w:rPr>
+          <w:sz w:val="24"/>
+          <w:szCs w:val="24"/>
+        </w:rPr>
+        <w:t xml:space="preserve"> </w:t>
+      </w:r>
+      <w:proofErr w:type="spellStart"/>
+      <w:r>
+        <w:rPr>
+          <w:sz w:val="24"/>
+          <w:szCs w:val="24"/>
+        </w:rPr>
+        <w:t>budou</w:t>
+      </w:r>
+      <w:proofErr w:type="spellEnd"/>
+      <w:r>
+        <w:rPr>
+          <w:sz w:val="24"/>
+          <w:szCs w:val="24"/>
+        </w:rPr>
+        <w:t xml:space="preserve"> </w:t>
+      </w:r>
+      <w:proofErr w:type="spellStart"/>
+      <w:r>
+        <w:rPr>
+          <w:sz w:val="24"/>
+          <w:szCs w:val="24"/>
+        </w:rPr>
+        <w:t>zabezpečeny</w:t>
+      </w:r>
+      <w:proofErr w:type="spellEnd"/>
+      <w:r>
+        <w:rPr>
+          <w:sz w:val="24"/>
+          <w:szCs w:val="24"/>
+        </w:rPr>
+        <w:t xml:space="preserve"> </w:t>
+      </w:r>
+      <w:proofErr w:type="spellStart"/>
+      <w:r>
+        <w:rPr>
+          <w:sz w:val="24"/>
+          <w:szCs w:val="24"/>
+        </w:rPr>
+        <w:t>dostatečně</w:t>
+      </w:r>
+      <w:proofErr w:type="spellEnd"/>
+      <w:r>
+        <w:rPr>
+          <w:sz w:val="24"/>
+          <w:szCs w:val="24"/>
+        </w:rPr>
+        <w:t xml:space="preserve"> silným </w:t>
+      </w:r>
+      <w:proofErr w:type="spellStart"/>
+      <w:r>
+        <w:rPr>
+          <w:sz w:val="24"/>
+          <w:szCs w:val="24"/>
+        </w:rPr>
+        <w:t>šifrováním</w:t>
+      </w:r>
+      <w:proofErr w:type="spellEnd"/>
+      <w:r>
+        <w:rPr>
+          <w:sz w:val="24"/>
+          <w:szCs w:val="24"/>
+        </w:rPr>
+        <w:t xml:space="preserve">. </w:t>
+      </w:r>
+      <w:proofErr w:type="spellStart"/>
+      <w:r>
+        <w:rPr>
+          <w:sz w:val="24"/>
+          <w:szCs w:val="24"/>
+        </w:rPr>
+        <w:t>Uživatel</w:t>
+      </w:r>
+      <w:proofErr w:type="spellEnd"/>
+      <w:r>
+        <w:rPr>
+          <w:sz w:val="24"/>
+          <w:szCs w:val="24"/>
+        </w:rPr>
+        <w:t xml:space="preserve"> bude </w:t>
+      </w:r>
+      <w:proofErr w:type="spellStart"/>
+      <w:r>
+        <w:rPr>
+          <w:sz w:val="24"/>
+          <w:szCs w:val="24"/>
+        </w:rPr>
+        <w:t>mít</w:t>
+      </w:r>
+      <w:proofErr w:type="spellEnd"/>
+      <w:r>
+        <w:rPr>
+          <w:sz w:val="24"/>
+          <w:szCs w:val="24"/>
+        </w:rPr>
+        <w:t xml:space="preserve"> na </w:t>
+      </w:r>
+      <w:proofErr w:type="spellStart"/>
+      <w:r>
+        <w:rPr>
+          <w:sz w:val="24"/>
+          <w:szCs w:val="24"/>
+        </w:rPr>
+        <w:t>výběr</w:t>
+      </w:r>
+      <w:proofErr w:type="spellEnd"/>
+      <w:r>
+        <w:rPr>
+          <w:sz w:val="24"/>
+          <w:szCs w:val="24"/>
+        </w:rPr>
+        <w:t xml:space="preserve"> </w:t>
+      </w:r>
+      <w:proofErr w:type="spellStart"/>
+      <w:r>
+        <w:rPr>
+          <w:sz w:val="24"/>
+          <w:szCs w:val="24"/>
+        </w:rPr>
+        <w:t>ze</w:t>
+      </w:r>
+      <w:proofErr w:type="spellEnd"/>
+      <w:r>
+        <w:rPr>
+          <w:sz w:val="24"/>
+          <w:szCs w:val="24"/>
+        </w:rPr>
+        <w:t xml:space="preserve"> </w:t>
+      </w:r>
+      <w:proofErr w:type="spellStart"/>
+      <w:r>
+        <w:rPr>
+          <w:sz w:val="24"/>
+          <w:szCs w:val="24"/>
+        </w:rPr>
+        <w:t>tří</w:t>
+      </w:r>
+      <w:proofErr w:type="spellEnd"/>
+      <w:r>
+        <w:rPr>
+          <w:sz w:val="24"/>
+          <w:szCs w:val="24"/>
+        </w:rPr>
+        <w:t xml:space="preserve"> </w:t>
+      </w:r>
+      <w:proofErr w:type="spellStart"/>
+      <w:r>
+        <w:rPr>
+          <w:sz w:val="24"/>
+          <w:szCs w:val="24"/>
+        </w:rPr>
+        <w:t>různých</w:t>
+      </w:r>
+      <w:proofErr w:type="spellEnd"/>
+      <w:r>
+        <w:rPr>
+          <w:sz w:val="24"/>
+          <w:szCs w:val="24"/>
+        </w:rPr>
+        <w:t xml:space="preserve"> šifrovacích </w:t>
+      </w:r>
+      <w:proofErr w:type="spellStart"/>
+      <w:r>
+        <w:rPr>
+          <w:sz w:val="24"/>
+          <w:szCs w:val="24"/>
+        </w:rPr>
+        <w:t>algoritmů</w:t>
+      </w:r>
+      <w:proofErr w:type="spellEnd"/>
+      <w:r>
+        <w:rPr>
+          <w:sz w:val="24"/>
+          <w:szCs w:val="24"/>
+        </w:rPr>
+        <w:t xml:space="preserve">, </w:t>
+      </w:r>
+      <w:proofErr w:type="spellStart"/>
+      <w:r>
+        <w:rPr>
+          <w:sz w:val="24"/>
+          <w:szCs w:val="24"/>
+        </w:rPr>
+        <w:t>které</w:t>
+      </w:r>
+      <w:proofErr w:type="spellEnd"/>
+      <w:r>
+        <w:rPr>
+          <w:sz w:val="24"/>
+          <w:szCs w:val="24"/>
+        </w:rPr>
+        <w:t xml:space="preserve"> </w:t>
+      </w:r>
+      <w:proofErr w:type="spellStart"/>
+      <w:r>
+        <w:rPr>
+          <w:sz w:val="24"/>
+          <w:szCs w:val="24"/>
+        </w:rPr>
+        <w:t>budou</w:t>
+      </w:r>
+      <w:proofErr w:type="spellEnd"/>
+      <w:r>
+        <w:rPr>
+          <w:sz w:val="24"/>
+          <w:szCs w:val="24"/>
+        </w:rPr>
+        <w:t xml:space="preserve"> </w:t>
+      </w:r>
+      <w:proofErr w:type="spellStart"/>
+      <w:r>
+        <w:rPr>
+          <w:sz w:val="24"/>
+          <w:szCs w:val="24"/>
+        </w:rPr>
+        <w:t>použity</w:t>
+      </w:r>
+      <w:proofErr w:type="spellEnd"/>
+      <w:r>
+        <w:rPr>
+          <w:sz w:val="24"/>
+          <w:szCs w:val="24"/>
+        </w:rPr>
+        <w:t xml:space="preserve"> pro </w:t>
+      </w:r>
+      <w:proofErr w:type="spellStart"/>
+      <w:r>
+        <w:rPr>
+          <w:sz w:val="24"/>
+          <w:szCs w:val="24"/>
+        </w:rPr>
+        <w:t>šifrování</w:t>
+      </w:r>
+      <w:proofErr w:type="spellEnd"/>
+      <w:r>
+        <w:rPr>
+          <w:sz w:val="24"/>
+          <w:szCs w:val="24"/>
+        </w:rPr>
+        <w:t xml:space="preserve"> </w:t>
+      </w:r>
+      <w:proofErr w:type="spellStart"/>
+      <w:r>
+        <w:rPr>
+          <w:sz w:val="24"/>
+          <w:szCs w:val="24"/>
+        </w:rPr>
+        <w:t>jím</w:t>
+      </w:r>
+      <w:proofErr w:type="spellEnd"/>
+      <w:r>
+        <w:rPr>
+          <w:sz w:val="24"/>
+          <w:szCs w:val="24"/>
+        </w:rPr>
+        <w:t xml:space="preserve"> požadovaných </w:t>
+      </w:r>
+      <w:proofErr w:type="spellStart"/>
+      <w:r>
+        <w:rPr>
+          <w:sz w:val="24"/>
+          <w:szCs w:val="24"/>
+        </w:rPr>
+        <w:t>hesel</w:t>
+      </w:r>
+      <w:proofErr w:type="spellEnd"/>
+      <w:r>
+        <w:rPr>
+          <w:sz w:val="24"/>
+          <w:szCs w:val="24"/>
+        </w:rPr>
+        <w:t xml:space="preserve">. </w:t>
+      </w:r>
+      <w:proofErr w:type="spellStart"/>
+      <w:r>
+        <w:rPr>
+          <w:sz w:val="24"/>
+          <w:szCs w:val="24"/>
+        </w:rPr>
+        <w:t>Všechny</w:t>
+      </w:r>
+      <w:proofErr w:type="spellEnd"/>
+      <w:r>
+        <w:rPr>
+          <w:sz w:val="24"/>
+          <w:szCs w:val="24"/>
+        </w:rPr>
+        <w:t xml:space="preserve"> </w:t>
+      </w:r>
+      <w:proofErr w:type="spellStart"/>
+      <w:r>
+        <w:rPr>
+          <w:sz w:val="24"/>
+          <w:szCs w:val="24"/>
+        </w:rPr>
+        <w:t>změny</w:t>
+      </w:r>
+      <w:proofErr w:type="spellEnd"/>
+      <w:r>
+        <w:rPr>
+          <w:sz w:val="24"/>
+          <w:szCs w:val="24"/>
+        </w:rPr>
+        <w:t xml:space="preserve"> </w:t>
+      </w:r>
+      <w:proofErr w:type="spellStart"/>
+      <w:r>
+        <w:rPr>
+          <w:sz w:val="24"/>
+          <w:szCs w:val="24"/>
+        </w:rPr>
+        <w:t>provedené</w:t>
+      </w:r>
+      <w:proofErr w:type="spellEnd"/>
+      <w:r>
+        <w:rPr>
+          <w:sz w:val="24"/>
+          <w:szCs w:val="24"/>
+        </w:rPr>
+        <w:t xml:space="preserve"> v </w:t>
+      </w:r>
+      <w:proofErr w:type="spellStart"/>
+      <w:r>
+        <w:rPr>
+          <w:sz w:val="24"/>
+          <w:szCs w:val="24"/>
+        </w:rPr>
+        <w:t>databázi</w:t>
+      </w:r>
+      <w:proofErr w:type="spellEnd"/>
+      <w:r>
+        <w:rPr>
+          <w:sz w:val="24"/>
+          <w:szCs w:val="24"/>
+        </w:rPr>
+        <w:t xml:space="preserve"> s </w:t>
+      </w:r>
+      <w:proofErr w:type="spellStart"/>
+      <w:r>
+        <w:rPr>
+          <w:sz w:val="24"/>
+          <w:szCs w:val="24"/>
+        </w:rPr>
+        <w:t>hesly</w:t>
+      </w:r>
+      <w:proofErr w:type="spellEnd"/>
+      <w:r>
+        <w:rPr>
+          <w:sz w:val="24"/>
+          <w:szCs w:val="24"/>
+        </w:rPr>
+        <w:t xml:space="preserve"> </w:t>
+      </w:r>
+      <w:proofErr w:type="spellStart"/>
+      <w:r>
+        <w:rPr>
+          <w:sz w:val="24"/>
+          <w:szCs w:val="24"/>
+        </w:rPr>
+        <w:t>budou</w:t>
+      </w:r>
+      <w:proofErr w:type="spellEnd"/>
+      <w:r>
+        <w:rPr>
+          <w:sz w:val="24"/>
+          <w:szCs w:val="24"/>
+        </w:rPr>
+        <w:t xml:space="preserve"> </w:t>
+      </w:r>
+      <w:proofErr w:type="spellStart"/>
+      <w:r>
+        <w:rPr>
+          <w:sz w:val="24"/>
+          <w:szCs w:val="24"/>
+        </w:rPr>
+        <w:t>logovány</w:t>
+      </w:r>
+      <w:proofErr w:type="spellEnd"/>
+      <w:r>
+        <w:rPr>
+          <w:sz w:val="24"/>
+          <w:szCs w:val="24"/>
+        </w:rPr>
+        <w:t xml:space="preserve"> (bude </w:t>
+      </w:r>
+      <w:proofErr w:type="spellStart"/>
+      <w:r>
+        <w:rPr>
+          <w:sz w:val="24"/>
+          <w:szCs w:val="24"/>
+        </w:rPr>
+        <w:t>uchováván</w:t>
+      </w:r>
+      <w:proofErr w:type="spellEnd"/>
+      <w:r>
+        <w:rPr>
+          <w:sz w:val="24"/>
+          <w:szCs w:val="24"/>
+        </w:rPr>
+        <w:t xml:space="preserve"> záznam) a v určitých časových </w:t>
+      </w:r>
+      <w:proofErr w:type="spellStart"/>
+      <w:r>
+        <w:rPr>
+          <w:sz w:val="24"/>
+          <w:szCs w:val="24"/>
+        </w:rPr>
+        <w:t>intervalech</w:t>
+      </w:r>
+      <w:proofErr w:type="spellEnd"/>
+      <w:r>
+        <w:rPr>
+          <w:sz w:val="24"/>
+          <w:szCs w:val="24"/>
+        </w:rPr>
+        <w:t xml:space="preserve"> bude </w:t>
+      </w:r>
+      <w:proofErr w:type="spellStart"/>
+      <w:r>
+        <w:rPr>
+          <w:sz w:val="24"/>
+          <w:szCs w:val="24"/>
+        </w:rPr>
+        <w:t>prováděna</w:t>
+      </w:r>
+      <w:proofErr w:type="spellEnd"/>
+      <w:r>
+        <w:rPr>
+          <w:sz w:val="24"/>
+          <w:szCs w:val="24"/>
+        </w:rPr>
+        <w:t xml:space="preserve"> integrita zašifrovaných </w:t>
+      </w:r>
+      <w:proofErr w:type="spellStart"/>
+      <w:r>
+        <w:rPr>
+          <w:sz w:val="24"/>
+          <w:szCs w:val="24"/>
+        </w:rPr>
+        <w:t>souborů</w:t>
+      </w:r>
+      <w:proofErr w:type="spellEnd"/>
+      <w:r>
+        <w:rPr>
+          <w:sz w:val="24"/>
+          <w:szCs w:val="24"/>
+        </w:rPr>
+        <w:t xml:space="preserve"> za pomocí </w:t>
+      </w:r>
+      <w:proofErr w:type="spellStart"/>
+      <w:r>
+        <w:rPr>
+          <w:sz w:val="24"/>
+          <w:szCs w:val="24"/>
+        </w:rPr>
+        <w:t>hashovacích</w:t>
+      </w:r>
+      <w:proofErr w:type="spellEnd"/>
+      <w:r>
+        <w:rPr>
+          <w:sz w:val="24"/>
+          <w:szCs w:val="24"/>
+        </w:rPr>
+        <w:t xml:space="preserve"> </w:t>
+      </w:r>
+      <w:proofErr w:type="spellStart"/>
+      <w:r>
+        <w:rPr>
+          <w:sz w:val="24"/>
+          <w:szCs w:val="24"/>
+        </w:rPr>
+        <w:t>funkcí</w:t>
+      </w:r>
+      <w:proofErr w:type="spellEnd"/>
+      <w:r>
+        <w:rPr>
+          <w:sz w:val="24"/>
+          <w:szCs w:val="24"/>
+        </w:rPr>
+        <w:t>. V </w:t>
+      </w:r>
+      <w:proofErr w:type="spellStart"/>
+      <w:r>
+        <w:rPr>
+          <w:sz w:val="24"/>
+          <w:szCs w:val="24"/>
+        </w:rPr>
+        <w:t>případě</w:t>
+      </w:r>
+      <w:proofErr w:type="spellEnd"/>
+      <w:r>
+        <w:rPr>
+          <w:sz w:val="24"/>
+          <w:szCs w:val="24"/>
+        </w:rPr>
+        <w:t xml:space="preserve"> </w:t>
+      </w:r>
+      <w:proofErr w:type="spellStart"/>
+      <w:r>
+        <w:rPr>
+          <w:sz w:val="24"/>
+          <w:szCs w:val="24"/>
+        </w:rPr>
+        <w:t>efektivního</w:t>
+      </w:r>
+      <w:proofErr w:type="spellEnd"/>
+      <w:r>
+        <w:rPr>
+          <w:sz w:val="24"/>
+          <w:szCs w:val="24"/>
+        </w:rPr>
+        <w:t xml:space="preserve"> </w:t>
+      </w:r>
+      <w:proofErr w:type="spellStart"/>
+      <w:r>
+        <w:rPr>
+          <w:sz w:val="24"/>
+          <w:szCs w:val="24"/>
+        </w:rPr>
+        <w:t>vypracování</w:t>
+      </w:r>
+      <w:proofErr w:type="spellEnd"/>
+      <w:r>
+        <w:rPr>
+          <w:sz w:val="24"/>
+          <w:szCs w:val="24"/>
+        </w:rPr>
+        <w:t xml:space="preserve"> </w:t>
+      </w:r>
+      <w:proofErr w:type="spellStart"/>
+      <w:r>
+        <w:rPr>
+          <w:sz w:val="24"/>
+          <w:szCs w:val="24"/>
+        </w:rPr>
+        <w:t>této</w:t>
+      </w:r>
+      <w:proofErr w:type="spellEnd"/>
+      <w:r>
+        <w:rPr>
+          <w:sz w:val="24"/>
+          <w:szCs w:val="24"/>
+        </w:rPr>
+        <w:t xml:space="preserve"> </w:t>
+      </w:r>
+      <w:proofErr w:type="spellStart"/>
+      <w:r>
+        <w:rPr>
+          <w:sz w:val="24"/>
+          <w:szCs w:val="24"/>
+        </w:rPr>
+        <w:t>aplikace</w:t>
+      </w:r>
+      <w:proofErr w:type="spellEnd"/>
+      <w:r>
+        <w:rPr>
+          <w:sz w:val="24"/>
+          <w:szCs w:val="24"/>
+        </w:rPr>
+        <w:t xml:space="preserve"> také plánujeme </w:t>
+      </w:r>
+      <w:proofErr w:type="spellStart"/>
+      <w:r>
+        <w:rPr>
+          <w:sz w:val="24"/>
+          <w:szCs w:val="24"/>
+        </w:rPr>
+        <w:t>implementovat</w:t>
+      </w:r>
+      <w:proofErr w:type="spellEnd"/>
+      <w:r>
+        <w:rPr>
+          <w:sz w:val="24"/>
+          <w:szCs w:val="24"/>
+        </w:rPr>
+        <w:t xml:space="preserve"> GUI, </w:t>
+      </w:r>
+      <w:proofErr w:type="spellStart"/>
+      <w:r>
+        <w:rPr>
+          <w:sz w:val="24"/>
+          <w:szCs w:val="24"/>
+        </w:rPr>
+        <w:t>které</w:t>
+      </w:r>
+      <w:proofErr w:type="spellEnd"/>
+      <w:r>
+        <w:rPr>
+          <w:sz w:val="24"/>
+          <w:szCs w:val="24"/>
+        </w:rPr>
+        <w:t xml:space="preserve"> </w:t>
+      </w:r>
+      <w:proofErr w:type="spellStart"/>
+      <w:r>
+        <w:rPr>
+          <w:sz w:val="24"/>
+          <w:szCs w:val="24"/>
+        </w:rPr>
+        <w:t>ulehčí</w:t>
+      </w:r>
+      <w:proofErr w:type="spellEnd"/>
+      <w:r>
+        <w:rPr>
+          <w:sz w:val="24"/>
+          <w:szCs w:val="24"/>
+        </w:rPr>
+        <w:t xml:space="preserve"> práci.</w:t>
+      </w:r>
+    </w:p>
+    <w:p>
+      <w:pPr>
+        <w:rPr>
+          <w:sz w:val="24"/>
+          <w:szCs w:val="24"/>
+        </w:rPr>
+      </w:pPr>
+      <w:proofErr w:type="spellStart"/>
+      <w:r>
+        <w:rPr>
+          <w:sz w:val="24"/>
+          <w:szCs w:val="24"/>
+        </w:rPr>
+        <w:t>Shrnuli</w:t>
+      </w:r>
+      <w:proofErr w:type="spellEnd"/>
+      <w:r>
+        <w:rPr>
+          <w:sz w:val="24"/>
+          <w:szCs w:val="24"/>
+        </w:rPr>
+        <w:t xml:space="preserve">, </w:t>
+      </w:r>
+      <w:proofErr w:type="spellStart"/>
+      <w:r>
+        <w:rPr>
+          <w:sz w:val="24"/>
+          <w:szCs w:val="24"/>
+        </w:rPr>
+        <w:t>tedy</w:t>
+      </w:r>
+      <w:proofErr w:type="spellEnd"/>
+      <w:r>
+        <w:rPr>
+          <w:sz w:val="24"/>
+          <w:szCs w:val="24"/>
+        </w:rPr>
+        <w:t xml:space="preserve"> </w:t>
+      </w:r>
+      <w:proofErr w:type="spellStart"/>
+      <w:r>
+        <w:rPr>
+          <w:sz w:val="24"/>
+          <w:szCs w:val="24"/>
+        </w:rPr>
+        <w:t>všechny</w:t>
+      </w:r>
+      <w:proofErr w:type="spellEnd"/>
+      <w:r>
+        <w:rPr>
+          <w:sz w:val="24"/>
+          <w:szCs w:val="24"/>
+        </w:rPr>
+        <w:t xml:space="preserve"> </w:t>
+      </w:r>
+      <w:proofErr w:type="spellStart"/>
+      <w:r>
+        <w:rPr>
+          <w:sz w:val="24"/>
+          <w:szCs w:val="24"/>
+        </w:rPr>
+        <w:t>tyto</w:t>
+      </w:r>
+      <w:proofErr w:type="spellEnd"/>
+      <w:r>
+        <w:rPr>
+          <w:sz w:val="24"/>
+          <w:szCs w:val="24"/>
+        </w:rPr>
+        <w:t xml:space="preserve"> body, tak naším </w:t>
+      </w:r>
+      <w:proofErr w:type="spellStart"/>
+      <w:r>
+        <w:rPr>
+          <w:sz w:val="24"/>
+          <w:szCs w:val="24"/>
+        </w:rPr>
+        <w:t>hlavním</w:t>
+      </w:r>
+      <w:proofErr w:type="spellEnd"/>
+      <w:r>
+        <w:rPr>
+          <w:sz w:val="24"/>
+          <w:szCs w:val="24"/>
+        </w:rPr>
+        <w:t xml:space="preserve"> </w:t>
+      </w:r>
+      <w:proofErr w:type="spellStart"/>
+      <w:r>
+        <w:rPr>
+          <w:sz w:val="24"/>
+          <w:szCs w:val="24"/>
+        </w:rPr>
+        <w:t>cílem</w:t>
+      </w:r>
+      <w:proofErr w:type="spellEnd"/>
+      <w:r>
+        <w:rPr>
+          <w:sz w:val="24"/>
+          <w:szCs w:val="24"/>
+        </w:rPr>
+        <w:t xml:space="preserve"> je </w:t>
+      </w:r>
+      <w:proofErr w:type="spellStart"/>
+      <w:r>
+        <w:rPr>
+          <w:sz w:val="24"/>
+          <w:szCs w:val="24"/>
+        </w:rPr>
+        <w:t>dosažení</w:t>
+      </w:r>
+      <w:proofErr w:type="spellEnd"/>
+      <w:r>
+        <w:rPr>
+          <w:sz w:val="24"/>
+          <w:szCs w:val="24"/>
+        </w:rPr>
+        <w:t xml:space="preserve"> </w:t>
+      </w:r>
+      <w:proofErr w:type="spellStart"/>
+      <w:r>
+        <w:rPr>
+          <w:sz w:val="24"/>
+          <w:szCs w:val="24"/>
+        </w:rPr>
+        <w:t>aplikace</w:t>
+      </w:r>
+      <w:proofErr w:type="spellEnd"/>
+      <w:r>
+        <w:rPr>
+          <w:sz w:val="24"/>
+          <w:szCs w:val="24"/>
+        </w:rPr>
+        <w:t xml:space="preserve">, </w:t>
+      </w:r>
+      <w:proofErr w:type="spellStart"/>
+      <w:r>
+        <w:rPr>
+          <w:sz w:val="24"/>
+          <w:szCs w:val="24"/>
+        </w:rPr>
+        <w:t>která</w:t>
+      </w:r>
+      <w:proofErr w:type="spellEnd"/>
+      <w:r>
+        <w:rPr>
+          <w:sz w:val="24"/>
+          <w:szCs w:val="24"/>
+        </w:rPr>
+        <w:t xml:space="preserve"> </w:t>
+      </w:r>
+      <w:proofErr w:type="spellStart"/>
+      <w:r>
+        <w:rPr>
+          <w:sz w:val="24"/>
+          <w:szCs w:val="24"/>
+        </w:rPr>
+        <w:t>efektivně</w:t>
+      </w:r>
+      <w:proofErr w:type="spellEnd"/>
+      <w:r>
+        <w:rPr>
+          <w:sz w:val="24"/>
+          <w:szCs w:val="24"/>
+        </w:rPr>
+        <w:t xml:space="preserve"> a </w:t>
+      </w:r>
+      <w:proofErr w:type="spellStart"/>
+      <w:r>
+        <w:rPr>
+          <w:sz w:val="24"/>
+          <w:szCs w:val="24"/>
+        </w:rPr>
+        <w:t>bezpečně</w:t>
+      </w:r>
+      <w:proofErr w:type="spellEnd"/>
+      <w:r>
+        <w:rPr>
+          <w:sz w:val="24"/>
+          <w:szCs w:val="24"/>
+        </w:rPr>
+        <w:t xml:space="preserve"> </w:t>
+      </w:r>
+      <w:proofErr w:type="spellStart"/>
+      <w:r>
+        <w:rPr>
+          <w:sz w:val="24"/>
+          <w:szCs w:val="24"/>
+        </w:rPr>
+        <w:t>uchovává</w:t>
+      </w:r>
+      <w:proofErr w:type="spellEnd"/>
+      <w:r>
+        <w:rPr>
+          <w:sz w:val="24"/>
+          <w:szCs w:val="24"/>
+        </w:rPr>
+        <w:t xml:space="preserve"> </w:t>
+      </w:r>
+      <w:proofErr w:type="spellStart"/>
+      <w:r>
+        <w:rPr>
+          <w:sz w:val="24"/>
+          <w:szCs w:val="24"/>
+        </w:rPr>
+        <w:t>všechna</w:t>
+      </w:r>
+      <w:proofErr w:type="spellEnd"/>
+      <w:r>
+        <w:rPr>
+          <w:sz w:val="24"/>
+          <w:szCs w:val="24"/>
+        </w:rPr>
+        <w:t xml:space="preserve"> hesla, </w:t>
+      </w:r>
+      <w:proofErr w:type="spellStart"/>
+      <w:r>
+        <w:rPr>
+          <w:sz w:val="24"/>
+          <w:szCs w:val="24"/>
+        </w:rPr>
+        <w:t>která</w:t>
+      </w:r>
+      <w:proofErr w:type="spellEnd"/>
+      <w:r>
+        <w:rPr>
+          <w:sz w:val="24"/>
+          <w:szCs w:val="24"/>
+        </w:rPr>
+        <w:t xml:space="preserve"> </w:t>
+      </w:r>
+      <w:proofErr w:type="spellStart"/>
+      <w:r>
+        <w:rPr>
+          <w:sz w:val="24"/>
+          <w:szCs w:val="24"/>
+        </w:rPr>
+        <w:t>se</w:t>
+      </w:r>
+      <w:proofErr w:type="spellEnd"/>
+      <w:r>
+        <w:rPr>
+          <w:sz w:val="24"/>
+          <w:szCs w:val="24"/>
+        </w:rPr>
+        <w:t xml:space="preserve"> </w:t>
+      </w:r>
+      <w:proofErr w:type="spellStart"/>
+      <w:r>
+        <w:rPr>
+          <w:sz w:val="24"/>
+          <w:szCs w:val="24"/>
+        </w:rPr>
+        <w:t>dostanou</w:t>
+      </w:r>
+      <w:proofErr w:type="spellEnd"/>
+      <w:r>
+        <w:rPr>
+          <w:sz w:val="24"/>
+          <w:szCs w:val="24"/>
+        </w:rPr>
+        <w:t xml:space="preserve"> do databáze tohoto programu. </w:t>
+      </w:r>
+      <w:proofErr w:type="spellStart"/>
+      <w:r>
+        <w:rPr>
+          <w:sz w:val="24"/>
+          <w:szCs w:val="24"/>
+        </w:rPr>
+        <w:t>Přístup</w:t>
+      </w:r>
+      <w:proofErr w:type="spellEnd"/>
+      <w:r>
+        <w:rPr>
+          <w:sz w:val="24"/>
+          <w:szCs w:val="24"/>
+        </w:rPr>
+        <w:t xml:space="preserve"> do </w:t>
+      </w:r>
+      <w:proofErr w:type="spellStart"/>
+      <w:r>
+        <w:rPr>
+          <w:sz w:val="24"/>
+          <w:szCs w:val="24"/>
+        </w:rPr>
+        <w:t>této</w:t>
+      </w:r>
+      <w:proofErr w:type="spellEnd"/>
+      <w:r>
+        <w:rPr>
+          <w:sz w:val="24"/>
+          <w:szCs w:val="24"/>
+        </w:rPr>
+        <w:t xml:space="preserve"> </w:t>
+      </w:r>
+      <w:proofErr w:type="spellStart"/>
+      <w:r>
+        <w:rPr>
+          <w:sz w:val="24"/>
+          <w:szCs w:val="24"/>
+        </w:rPr>
+        <w:t>aplikace</w:t>
+      </w:r>
+      <w:proofErr w:type="spellEnd"/>
+      <w:r>
+        <w:rPr>
+          <w:sz w:val="24"/>
+          <w:szCs w:val="24"/>
+        </w:rPr>
+        <w:t xml:space="preserve"> bude </w:t>
+      </w:r>
+      <w:proofErr w:type="spellStart"/>
+      <w:r>
+        <w:rPr>
+          <w:sz w:val="24"/>
+          <w:szCs w:val="24"/>
+        </w:rPr>
+        <w:t>chráněn</w:t>
+      </w:r>
+      <w:proofErr w:type="spellEnd"/>
+      <w:r>
+        <w:rPr>
+          <w:sz w:val="24"/>
+          <w:szCs w:val="24"/>
+        </w:rPr>
+        <w:t xml:space="preserve"> </w:t>
+      </w:r>
+      <w:proofErr w:type="spellStart"/>
+      <w:r>
+        <w:rPr>
+          <w:sz w:val="24"/>
+          <w:szCs w:val="24"/>
+        </w:rPr>
+        <w:t>dvoufaktorovou</w:t>
+      </w:r>
+      <w:proofErr w:type="spellEnd"/>
+      <w:r>
+        <w:rPr>
+          <w:sz w:val="24"/>
+          <w:szCs w:val="24"/>
+        </w:rPr>
+        <w:t xml:space="preserve"> </w:t>
+      </w:r>
+      <w:proofErr w:type="spellStart"/>
+      <w:r>
+        <w:rPr>
+          <w:sz w:val="24"/>
+          <w:szCs w:val="24"/>
+        </w:rPr>
+        <w:t>autentizací</w:t>
+      </w:r>
+      <w:proofErr w:type="spellEnd"/>
+      <w:r>
+        <w:rPr>
+          <w:sz w:val="24"/>
+          <w:szCs w:val="24"/>
+        </w:rPr>
+        <w:t xml:space="preserve">, kde si </w:t>
+      </w:r>
+      <w:proofErr w:type="spellStart"/>
+      <w:r>
+        <w:rPr>
+          <w:sz w:val="24"/>
+          <w:szCs w:val="24"/>
+        </w:rPr>
+        <w:t>uživatel</w:t>
+      </w:r>
+      <w:proofErr w:type="spellEnd"/>
+      <w:r>
+        <w:rPr>
+          <w:sz w:val="24"/>
+          <w:szCs w:val="24"/>
+        </w:rPr>
+        <w:t xml:space="preserve"> bude moci </w:t>
+      </w:r>
+      <w:proofErr w:type="spellStart"/>
+      <w:r>
+        <w:rPr>
+          <w:sz w:val="24"/>
+          <w:szCs w:val="24"/>
+        </w:rPr>
+        <w:t>vybrat</w:t>
+      </w:r>
+      <w:proofErr w:type="spellEnd"/>
+      <w:r>
+        <w:rPr>
+          <w:sz w:val="24"/>
+          <w:szCs w:val="24"/>
+        </w:rPr>
+        <w:t xml:space="preserve"> z </w:t>
+      </w:r>
+      <w:proofErr w:type="spellStart"/>
+      <w:r>
+        <w:rPr>
+          <w:sz w:val="24"/>
+          <w:szCs w:val="24"/>
+        </w:rPr>
+        <w:t>několika</w:t>
+      </w:r>
+      <w:proofErr w:type="spellEnd"/>
+      <w:r>
+        <w:rPr>
+          <w:sz w:val="24"/>
+          <w:szCs w:val="24"/>
+        </w:rPr>
+        <w:t xml:space="preserve"> možných variant a použití </w:t>
+      </w:r>
+      <w:proofErr w:type="spellStart"/>
+      <w:r>
+        <w:rPr>
+          <w:sz w:val="24"/>
+          <w:szCs w:val="24"/>
+        </w:rPr>
+        <w:t>hashovací</w:t>
+      </w:r>
+      <w:proofErr w:type="spellEnd"/>
+      <w:r>
+        <w:rPr>
+          <w:sz w:val="24"/>
+          <w:szCs w:val="24"/>
+        </w:rPr>
+        <w:t xml:space="preserve"> </w:t>
+      </w:r>
+      <w:proofErr w:type="spellStart"/>
+      <w:r>
+        <w:rPr>
+          <w:sz w:val="24"/>
+          <w:szCs w:val="24"/>
+        </w:rPr>
+        <w:t>funkce</w:t>
+      </w:r>
+      <w:proofErr w:type="spellEnd"/>
+      <w:r>
+        <w:rPr>
+          <w:sz w:val="24"/>
+          <w:szCs w:val="24"/>
+        </w:rPr>
+        <w:t xml:space="preserve"> SHA-256 pro kontrolu integrity a narušení uložených </w:t>
+      </w:r>
+      <w:proofErr w:type="spellStart"/>
+      <w:r>
+        <w:rPr>
+          <w:sz w:val="24"/>
+          <w:szCs w:val="24"/>
+        </w:rPr>
+        <w:t>souborů</w:t>
+      </w:r>
+      <w:proofErr w:type="spellEnd"/>
+      <w:r>
+        <w:rPr>
+          <w:sz w:val="24"/>
+          <w:szCs w:val="24"/>
+        </w:rPr>
+        <w:t>.</w:t>
       </w:r>
     </w:p>
     <w:p>
@@ -1289,695 +3115,896 @@
     <w:p>
       <w:pPr>
         <w:pStyle w:val="Nadpis2"/>
-      </w:pPr>
-      <w:bookmarkStart w:id="4" w:name="_Toc85991566"/>
-      <w:r>
-        <w:t>Dvojfázové overenie</w:t>
-      </w:r>
-      <w:bookmarkEnd w:id="4"/>
-    </w:p>
-    <w:p/>
-    <w:p>
-      <w:pPr>
-        <w:rPr>
-          <w:sz w:val="24"/>
-          <w:szCs w:val="24"/>
-        </w:rPr>
-      </w:pPr>
-      <w:r>
-        <w:rPr>
-          <w:sz w:val="24"/>
-          <w:szCs w:val="24"/>
-        </w:rPr>
-        <w:t xml:space="preserve">Dvojfázové overenie je v dnešnej dobe veľmi rozšírený spôsob overenia, či je daný </w:t>
-      </w:r>
-      <w:r>
-        <w:rPr>
-          <w:sz w:val="24"/>
-          <w:szCs w:val="24"/>
-        </w:rPr>
-        <w:t>užívateľ</w:t>
-      </w:r>
-      <w:r>
-        <w:rPr>
-          <w:sz w:val="24"/>
-          <w:szCs w:val="24"/>
-        </w:rPr>
-        <w:t xml:space="preserve"> oprávnený prihlásiť sa do služby. Typicky to býva SMS kód,</w:t>
-      </w:r>
-      <w:r>
-        <w:rPr>
-          <w:sz w:val="24"/>
-          <w:szCs w:val="24"/>
-        </w:rPr>
-        <w:t xml:space="preserve"> alebo e-mail</w:t>
-      </w:r>
-      <w:r>
-        <w:rPr>
-          <w:sz w:val="24"/>
-          <w:szCs w:val="24"/>
-        </w:rPr>
-        <w:t xml:space="preserve"> ktorý príde vlastníkovi účtu na iné zariadenie ako to z ktorého sa prihlasuje. Dvojfázovosť tohto overenia rozumieme v tom, že sú jednotlivé kroky od seba nezávislé. </w:t>
-      </w:r>
-      <w:r>
-        <w:rPr>
-          <w:sz w:val="24"/>
-          <w:szCs w:val="24"/>
-        </w:rPr>
-        <w:t xml:space="preserve"> </w:t>
-      </w:r>
-    </w:p>
-    <w:p>
-      <w:pPr>
-        <w:rPr>
-          <w:sz w:val="24"/>
-          <w:szCs w:val="24"/>
-          <w:lang w:val="en-US"/>
-        </w:rPr>
-      </w:pPr>
-      <w:r>
-        <w:rPr>
-          <w:sz w:val="24"/>
-          <w:szCs w:val="24"/>
-        </w:rPr>
-        <w:t xml:space="preserve">Národný úrad štandardov a technológií (NIST) v smernici v roku 2016 zavrhoval SMS kódy ako validný spôsob overenia, avšak rok na to boli vo finalizovanej smernici považované za bezpečné. </w:t>
-      </w:r>
-      <w:r>
-        <w:rPr>
-          <w:sz w:val="24"/>
-          <w:szCs w:val="24"/>
-          <w:lang w:val="en-US"/>
-        </w:rPr>
-        <w:t>[1]</w:t>
-      </w:r>
-      <w:r>
-        <w:rPr>
-          <w:sz w:val="24"/>
-          <w:szCs w:val="24"/>
-          <w:lang w:val="en-US"/>
-        </w:rPr>
-        <w:br/>
-      </w:r>
-    </w:p>
-    <w:p>
-      <w:pPr>
-        <w:rPr>
-          <w:sz w:val="24"/>
-          <w:szCs w:val="24"/>
-          <w:lang w:val="en-US"/>
-        </w:rPr>
-      </w:pPr>
-    </w:p>
-    <w:p>
-      <w:pPr>
-        <w:pStyle w:val="Nadpis2"/>
-        <w:rPr>
-          <w:lang w:val="en-US"/>
-        </w:rPr>
-      </w:pPr>
-      <w:bookmarkStart w:id="5" w:name="_Toc85991567"/>
-      <w:r>
-        <w:rPr>
-          <w:lang w:val="en-US"/>
-        </w:rPr>
-        <w:t>Hash</w:t>
-      </w:r>
-      <w:bookmarkEnd w:id="5"/>
-    </w:p>
-    <w:p>
-      <w:pPr>
-        <w:rPr>
-          <w:sz w:val="24"/>
-          <w:szCs w:val="24"/>
-          <w:lang w:val="en-US"/>
-        </w:rPr>
-      </w:pPr>
-    </w:p>
-    <w:p>
-      <w:pPr>
-        <w:rPr>
-          <w:sz w:val="24"/>
-          <w:szCs w:val="24"/>
-          <w:lang w:val="en-US"/>
-        </w:rPr>
-      </w:pPr>
-      <w:r>
-        <w:rPr>
-          <w:sz w:val="24"/>
-          <w:szCs w:val="24"/>
-          <w:lang w:val="en-US"/>
-        </w:rPr>
-        <w:t xml:space="preserve">Jeden z krokov pri ukladaní hesla v kryptografii je použitie hashovacej funkcie. </w:t>
-      </w:r>
-      <w:r>
-        <w:rPr>
-          <w:sz w:val="24"/>
-          <w:szCs w:val="24"/>
-          <w:lang w:val="en-US"/>
-        </w:rPr>
-        <w:t>Je to veľmi rýchla operácia, ktorá vytvorí z pôvodného vstupu výstup fixnej dĺžky.</w:t>
-      </w:r>
-      <w:r>
-        <w:rPr>
-          <w:sz w:val="24"/>
-          <w:szCs w:val="24"/>
-          <w:lang w:val="en-US"/>
-        </w:rPr>
-        <w:t xml:space="preserve"> Hashovacia funkcia je užitočná najmä pre rýchlejšie vyhľadávanie určitých dát a najmä pri ukladaní hesiel výrazne zbezpečňuje celý proces.</w:t>
-      </w:r>
-      <w:r>
-        <w:rPr>
-          <w:sz w:val="24"/>
-          <w:szCs w:val="24"/>
-          <w:lang w:val="en-US"/>
-        </w:rPr>
-        <w:t xml:space="preserve"> </w:t>
-      </w:r>
-      <w:r>
-        <w:rPr>
-          <w:sz w:val="24"/>
-          <w:szCs w:val="24"/>
-          <w:lang w:val="en-US"/>
-        </w:rPr>
-        <w:t>Hashovacia funkcia musí spĺňať určité vlastnosti</w:t>
-      </w:r>
-      <w:r>
-        <w:rPr>
-          <w:sz w:val="24"/>
-          <w:szCs w:val="24"/>
-          <w:lang w:val="en-US"/>
-        </w:rPr>
-        <w:t>:</w:t>
-      </w:r>
-    </w:p>
-    <w:p>
-      <w:pPr>
-        <w:rPr>
-          <w:sz w:val="24"/>
-          <w:szCs w:val="24"/>
-          <w:lang w:val="en-US"/>
-        </w:rPr>
-      </w:pPr>
-    </w:p>
-    <w:p>
-      <w:pPr>
-        <w:pStyle w:val="Odsekzoznamu"/>
+        <w:rPr>
+          <w:lang w:val="cs-CZ"/>
+        </w:rPr>
+      </w:pPr>
+      <w:r>
+        <w:rPr>
+          <w:lang w:val="cs-CZ"/>
+        </w:rPr>
+        <w:t>Dvojfázové ověření</w:t>
+      </w:r>
+    </w:p>
+    <w:p>
+      <w:pPr>
+        <w:rPr>
+          <w:lang w:val="cs-CZ"/>
+        </w:rPr>
+      </w:pPr>
+    </w:p>
+    <w:p>
+      <w:pPr>
+        <w:rPr>
+          <w:lang w:val="cs-CZ"/>
+        </w:rPr>
+      </w:pPr>
+      <w:r>
+        <w:rPr>
+          <w:lang w:val="cs-CZ"/>
+        </w:rPr>
+        <w:t>Dvojfázové ověření je v dnešní době velmi rozšířený způsob ověřování, jestli je daný uživatel oprávněný přihlásit se do služby. Typicky to bývá kód, který přijde vlastníkovi účtu pomocí SMS zprávy nebo na e-mail. Dvoufázovost tohoto ověření rozumíme v tom, že je nutné poskytnout dva důkazy potvrzující jeho identitu a to:</w:t>
+      </w:r>
+    </w:p>
+    <w:p>
+      <w:pPr>
+        <w:pStyle w:val="Odstavecseseznamem"/>
         <w:numPr>
           <w:ilvl w:val="0"/>
-          <w:numId w:val="5"/>
+          <w:numId w:val="6"/>
         </w:numPr>
         <w:rPr>
-          <w:sz w:val="24"/>
-          <w:szCs w:val="24"/>
-          <w:lang w:val="en-US"/>
-        </w:rPr>
-      </w:pPr>
-      <w:r>
-        <w:rPr>
-          <w:sz w:val="24"/>
-          <w:szCs w:val="24"/>
-          <w:lang w:val="en-US"/>
-        </w:rPr>
-        <w:t>Odolnosť</w:t>
-      </w:r>
-      <w:r>
-        <w:rPr>
-          <w:sz w:val="24"/>
-          <w:szCs w:val="24"/>
-          <w:lang w:val="en-US"/>
-        </w:rPr>
-        <w:t xml:space="preserve"> voči získaniu pôvodnej správy</w:t>
-      </w:r>
-    </w:p>
-    <w:p>
-      <w:pPr>
-        <w:pStyle w:val="Odsekzoznamu"/>
+          <w:lang w:val="cs-CZ"/>
+        </w:rPr>
+      </w:pPr>
+      <w:r>
+        <w:rPr>
+          <w:lang w:val="cs-CZ"/>
+        </w:rPr>
+        <w:t>Znalost – něco, co ví pouze uživatel (typicky uživatelské jméno s heslem)</w:t>
+      </w:r>
+    </w:p>
+    <w:p>
+      <w:pPr>
+        <w:pStyle w:val="Odstavecseseznamem"/>
         <w:numPr>
           <w:ilvl w:val="0"/>
-          <w:numId w:val="5"/>
+          <w:numId w:val="6"/>
         </w:numPr>
         <w:rPr>
-          <w:sz w:val="24"/>
-          <w:szCs w:val="24"/>
-          <w:lang w:val="en-US"/>
-        </w:rPr>
-      </w:pPr>
-      <w:r>
-        <w:rPr>
-          <w:sz w:val="24"/>
-          <w:szCs w:val="24"/>
-          <w:lang w:val="en-US"/>
-        </w:rPr>
-        <w:t>O</w:t>
-      </w:r>
-      <w:r>
-        <w:rPr>
-          <w:sz w:val="24"/>
-          <w:szCs w:val="24"/>
-          <w:lang w:val="en-US"/>
-        </w:rPr>
-        <w:t>doln</w:t>
-      </w:r>
-      <w:r>
-        <w:rPr>
-          <w:sz w:val="24"/>
-          <w:szCs w:val="24"/>
-          <w:lang w:val="en-US"/>
-        </w:rPr>
-        <w:t>osť</w:t>
-      </w:r>
-      <w:r>
-        <w:rPr>
-          <w:sz w:val="24"/>
-          <w:szCs w:val="24"/>
-          <w:lang w:val="en-US"/>
-        </w:rPr>
-        <w:t xml:space="preserve"> voči získaniu inej predlohy</w:t>
-      </w:r>
-    </w:p>
-    <w:p>
-      <w:pPr>
-        <w:pStyle w:val="Odsekzoznamu"/>
+          <w:lang w:val="cs-CZ"/>
+        </w:rPr>
+      </w:pPr>
+      <w:r>
+        <w:rPr>
+          <w:lang w:val="cs-CZ"/>
+        </w:rPr>
+        <w:t>Vlastnictví – již zmíněný kód obdržený pomocí SMS zprávou nebo e-mailem, ale také pomocí připojených aplikací, USB klíčem, průkazem s čipem a dalšími způsoby.</w:t>
+      </w:r>
+    </w:p>
+    <w:p>
+      <w:pPr>
+        <w:rPr>
+          <w:lang w:val="cs-CZ"/>
+        </w:rPr>
+      </w:pPr>
+      <w:r>
+        <w:rPr>
+          <w:lang w:val="cs-CZ"/>
+        </w:rPr>
+        <w:t xml:space="preserve">Národní úřad standardů a technologií (NIST) ve směrnici z roku 2016 zavrhl SMS kódy jako validní způsob ověřování, avšak rok na to byl tento způsob ve </w:t>
+      </w:r>
+      <w:r>
+        <w:rPr>
+          <w:lang w:val="cs-CZ"/>
+        </w:rPr>
+        <w:t>finální</w:t>
+      </w:r>
+      <w:r>
+        <w:rPr>
+          <w:lang w:val="cs-CZ"/>
+        </w:rPr>
+        <w:t xml:space="preserve"> směrnici považované za bezpečné.</w:t>
+      </w:r>
+    </w:p>
+    <w:p>
+      <w:pPr>
+        <w:pStyle w:val="Nadpis2"/>
+        <w:rPr>
+          <w:lang w:val="cs-CZ"/>
+        </w:rPr>
+      </w:pPr>
+      <w:r>
+        <w:rPr>
+          <w:lang w:val="cs-CZ"/>
+        </w:rPr>
+        <w:t>Hashovací funkce</w:t>
+      </w:r>
+    </w:p>
+    <w:p>
+      <w:pPr>
+        <w:rPr>
+          <w:lang w:val="cs-CZ"/>
+        </w:rPr>
+      </w:pPr>
+      <w:r>
+        <w:rPr>
+          <w:lang w:val="cs-CZ"/>
+        </w:rPr>
+        <w:t>Velmi rychlá operace, která vytvoří z původního vstupu výstup fixní délky (otisk). Hashovací funkce je užitečná nejen pro rychlejší vyhledávání určitých dat, ale také při ukládání hesel výrazně zabezpečuje celý proces. Hashovací funkce musí splňovat určité vlastnosti:</w:t>
+      </w:r>
+    </w:p>
+    <w:p>
+      <w:pPr>
+        <w:pStyle w:val="Odstavecseseznamem"/>
         <w:numPr>
           <w:ilvl w:val="0"/>
-          <w:numId w:val="5"/>
+          <w:numId w:val="7"/>
         </w:numPr>
         <w:rPr>
-          <w:sz w:val="24"/>
-          <w:szCs w:val="24"/>
-          <w:lang w:val="en-US"/>
-        </w:rPr>
-      </w:pPr>
-      <w:r>
-        <w:rPr>
-          <w:sz w:val="24"/>
-          <w:szCs w:val="24"/>
-          <w:lang w:val="en-US"/>
-        </w:rPr>
-        <w:t>O</w:t>
-      </w:r>
-      <w:r>
-        <w:rPr>
-          <w:sz w:val="24"/>
-          <w:szCs w:val="24"/>
-          <w:lang w:val="en-US"/>
-        </w:rPr>
-        <w:t>olnosť voči kolízii, v zmysle hashovania myslené ako dva odlišné vstupy ktoré vyprodukujú rovnaký výstup. [2]</w:t>
-      </w:r>
-    </w:p>
-    <w:p>
-      <w:pPr>
-        <w:pStyle w:val="Odsekzoznamu"/>
-        <w:rPr>
-          <w:sz w:val="24"/>
-          <w:szCs w:val="24"/>
-          <w:lang w:val="en-US"/>
-        </w:rPr>
-      </w:pPr>
-    </w:p>
-    <w:p>
-      <w:pPr>
-        <w:rPr>
-          <w:sz w:val="24"/>
-          <w:szCs w:val="24"/>
-          <w:lang w:val="en-US"/>
-        </w:rPr>
-      </w:pPr>
-      <w:r>
-        <w:rPr>
-          <w:sz w:val="24"/>
-          <w:szCs w:val="24"/>
-          <w:lang w:val="en-US"/>
-        </w:rPr>
-        <w:t>V histórii sa používali rôzne hashovacie funkcie, napríklad LM Hash používaný v operačnom systéme Microsoft Windows</w:t>
-      </w:r>
-      <w:r>
-        <w:rPr>
-          <w:sz w:val="24"/>
-          <w:szCs w:val="24"/>
-          <w:lang w:val="en-US"/>
-        </w:rPr>
-        <w:t xml:space="preserve"> -</w:t>
-      </w:r>
-      <w:r>
-        <w:rPr>
-          <w:sz w:val="24"/>
-          <w:szCs w:val="24"/>
-          <w:lang w:val="en-US"/>
-        </w:rPr>
-        <w:t xml:space="preserve"> </w:t>
-      </w:r>
-      <w:r>
-        <w:rPr>
-          <w:sz w:val="24"/>
-          <w:szCs w:val="24"/>
-          <w:lang w:val="en-US"/>
-        </w:rPr>
-        <w:t>i</w:t>
-      </w:r>
-      <w:r>
-        <w:rPr>
-          <w:sz w:val="24"/>
-          <w:szCs w:val="24"/>
-          <w:lang w:val="en-US"/>
-        </w:rPr>
-        <w:t xml:space="preserve">de o hash ktorý je už dávno prelomený. Jeden z dôvodov prelomenia bolo obmedzenie hesla na iba 14 znakov a každé heslo nad 7 znakov bolo rozdelené do dvoch blokov, čo výrazne znižovalo zložitosť prelomenia. </w:t>
-      </w:r>
-    </w:p>
-    <w:p>
-      <w:pPr>
-        <w:rPr>
-          <w:sz w:val="24"/>
-          <w:szCs w:val="24"/>
-          <w:lang w:val="en-US"/>
-        </w:rPr>
-      </w:pPr>
-      <w:r>
-        <w:rPr>
-          <w:sz w:val="24"/>
-          <w:szCs w:val="24"/>
-          <w:lang w:val="en-US"/>
-        </w:rPr>
-        <w:t>V dnešnej dobe je jedna</w:t>
-      </w:r>
-      <w:r>
-        <w:rPr>
-          <w:sz w:val="24"/>
-          <w:szCs w:val="24"/>
-          <w:lang w:val="en-US"/>
-        </w:rPr>
-        <w:t xml:space="preserve"> z najpoužívanejších hashovacích funkcia SHA-256</w:t>
-      </w:r>
-      <w:r>
-        <w:rPr>
-          <w:sz w:val="24"/>
-          <w:szCs w:val="24"/>
-          <w:lang w:val="en-US"/>
-        </w:rPr>
-        <w:t xml:space="preserve"> (Secure Hashing Alogirthm)</w:t>
-      </w:r>
-      <w:r>
-        <w:rPr>
-          <w:sz w:val="24"/>
-          <w:szCs w:val="24"/>
-          <w:lang w:val="en-US"/>
-        </w:rPr>
-        <w:t>, patriaca do rodiny SHA-2</w:t>
-      </w:r>
-      <w:r>
-        <w:rPr>
-          <w:sz w:val="24"/>
-          <w:szCs w:val="24"/>
-          <w:lang w:val="en-US"/>
-        </w:rPr>
-        <w:t>. Ide o rodinu hashovacích funkcí, ktorá je zatiaľ považavaná za bezpečnú. Je nástupcom prelomenej SHA-1.</w:t>
-      </w:r>
-      <w:r>
-        <w:rPr>
-          <w:sz w:val="24"/>
-          <w:szCs w:val="24"/>
-          <w:lang w:val="en-US"/>
-        </w:rPr>
-        <w:br/>
-      </w:r>
-      <w:r>
-        <w:rPr>
-          <w:sz w:val="24"/>
-          <w:szCs w:val="24"/>
-          <w:lang w:val="en-US"/>
-        </w:rPr>
-        <w:br/>
-      </w:r>
-    </w:p>
-    <w:p>
-      <w:pPr>
-        <w:pStyle w:val="Nadpis2"/>
-      </w:pPr>
-      <w:bookmarkStart w:id="6" w:name="_Toc85991568"/>
-      <w:r>
-        <w:t>AES</w:t>
-      </w:r>
-      <w:bookmarkEnd w:id="6"/>
-    </w:p>
-    <w:p/>
-    <w:p>
-      <w:pPr>
-        <w:rPr>
-          <w:sz w:val="24"/>
-          <w:szCs w:val="24"/>
-        </w:rPr>
-      </w:pPr>
-      <w:r>
-        <w:rPr>
-          <w:sz w:val="24"/>
-          <w:szCs w:val="24"/>
-        </w:rPr>
-        <w:t>AES je v súčasnosti jeden z naj</w:t>
-      </w:r>
-      <w:r>
-        <w:rPr>
-          <w:sz w:val="24"/>
-          <w:szCs w:val="24"/>
-        </w:rPr>
-        <w:t>ro</w:t>
-      </w:r>
-      <w:r>
-        <w:rPr>
-          <w:sz w:val="24"/>
-          <w:szCs w:val="24"/>
-        </w:rPr>
-        <w:t>zšírenejších šifrových algoritmov. Ide o symetrickú blokovú šifru tj. Pracuje s blokmi rovnakej dĺžky</w:t>
-      </w:r>
-      <w:r>
-        <w:rPr>
-          <w:sz w:val="24"/>
-          <w:szCs w:val="24"/>
-        </w:rPr>
-        <w:t xml:space="preserve"> o veľkosti </w:t>
-      </w:r>
-      <w:r>
-        <w:rPr>
-          <w:sz w:val="24"/>
-          <w:szCs w:val="24"/>
-        </w:rPr>
-        <w:t>128bit.</w:t>
-      </w:r>
-      <w:r>
-        <w:rPr>
-          <w:sz w:val="24"/>
-          <w:szCs w:val="24"/>
-        </w:rPr>
-        <w:t xml:space="preserve"> Na</w:t>
-      </w:r>
-      <w:r>
-        <w:rPr>
-          <w:sz w:val="24"/>
-          <w:szCs w:val="24"/>
-        </w:rPr>
-        <w:t xml:space="preserve"> </w:t>
-      </w:r>
-      <w:r>
-        <w:rPr>
-          <w:sz w:val="24"/>
-          <w:szCs w:val="24"/>
-        </w:rPr>
-        <w:t>rozdiel od algoritmu DES používa AES substitučne permutačnú sieť (SP sieť).</w:t>
-      </w:r>
-      <w:r>
-        <w:rPr>
-          <w:sz w:val="24"/>
-          <w:szCs w:val="24"/>
-        </w:rPr>
-        <w:t xml:space="preserve"> Kľúče sú väčšinou dĺžky 128, 192 a 256bit. </w:t>
-      </w:r>
-    </w:p>
-    <w:p>
-      <w:pPr>
-        <w:rPr>
-          <w:sz w:val="24"/>
-          <w:szCs w:val="24"/>
-        </w:rPr>
-      </w:pPr>
-      <w:r>
-        <w:rPr>
-          <w:sz w:val="24"/>
-          <w:szCs w:val="24"/>
-        </w:rPr>
-        <w:lastRenderedPageBreak/>
-        <w:t>Proces šifrovania pri AES sa skladá sa z 10 kôl, ktoré obsahujú rôzne matematické operácie. Na začiatku prevedieme operáciu XOR s časťou nášho kľúča a plaintextu. Poradie operácií kôl je nasledovné:</w:t>
-      </w:r>
-    </w:p>
-    <w:p>
-      <w:pPr>
-        <w:rPr>
-          <w:sz w:val="24"/>
-          <w:szCs w:val="24"/>
-        </w:rPr>
-      </w:pPr>
-    </w:p>
-    <w:p>
-      <w:pPr>
-        <w:pStyle w:val="Odsekzoznamu"/>
+          <w:lang w:val="cs-CZ"/>
+        </w:rPr>
+      </w:pPr>
+      <w:r>
+        <w:rPr>
+          <w:lang w:val="cs-CZ"/>
+        </w:rPr>
+        <w:t>Odolnost vůči získání původní zprávy</w:t>
+      </w:r>
+    </w:p>
+    <w:p>
+      <w:pPr>
+        <w:pStyle w:val="Odstavecseseznamem"/>
         <w:numPr>
           <w:ilvl w:val="0"/>
-          <w:numId w:val="4"/>
+          <w:numId w:val="7"/>
         </w:numPr>
         <w:rPr>
-          <w:sz w:val="24"/>
-          <w:szCs w:val="24"/>
-        </w:rPr>
-      </w:pPr>
-      <w:r>
-        <w:rPr>
-          <w:sz w:val="24"/>
-          <w:szCs w:val="24"/>
-        </w:rPr>
-        <w:t>Substitute Bytes</w:t>
-      </w:r>
-      <w:r>
-        <w:rPr>
-          <w:sz w:val="24"/>
-          <w:szCs w:val="24"/>
-        </w:rPr>
-        <w:t xml:space="preserve"> – Nahradzovanie bajtov pomocou tabuľky nazývanej S-BOX</w:t>
-      </w:r>
-    </w:p>
-    <w:p>
-      <w:pPr>
-        <w:pStyle w:val="Odsekzoznamu"/>
+          <w:lang w:val="cs-CZ"/>
+        </w:rPr>
+      </w:pPr>
+      <w:r>
+        <w:rPr>
+          <w:lang w:val="cs-CZ"/>
+        </w:rPr>
+        <w:t>Odolnost vůči jiné předlohy</w:t>
+      </w:r>
+    </w:p>
+    <w:p>
+      <w:pPr>
+        <w:pStyle w:val="Odstavecseseznamem"/>
         <w:numPr>
           <w:ilvl w:val="0"/>
-          <w:numId w:val="4"/>
+          <w:numId w:val="7"/>
         </w:numPr>
         <w:rPr>
-          <w:sz w:val="24"/>
-          <w:szCs w:val="24"/>
-        </w:rPr>
-      </w:pPr>
-      <w:r>
-        <w:rPr>
-          <w:sz w:val="24"/>
-          <w:szCs w:val="24"/>
-        </w:rPr>
-        <w:t>Shift Rows</w:t>
-      </w:r>
-      <w:r>
-        <w:rPr>
-          <w:sz w:val="24"/>
-          <w:szCs w:val="24"/>
-        </w:rPr>
-        <w:t xml:space="preserve"> – Posúvanie bajtov v riadkoch</w:t>
-      </w:r>
-    </w:p>
-    <w:p>
-      <w:pPr>
-        <w:pStyle w:val="Odsekzoznamu"/>
+          <w:lang w:val="cs-CZ"/>
+        </w:rPr>
+      </w:pPr>
+      <w:r>
+        <w:rPr>
+          <w:lang w:val="cs-CZ"/>
+        </w:rPr>
+        <w:t xml:space="preserve">Odolnost vůči kolizi, ve smyslu </w:t>
+      </w:r>
+      <w:proofErr w:type="spellStart"/>
+      <w:r>
+        <w:rPr>
+          <w:lang w:val="cs-CZ"/>
+        </w:rPr>
+        <w:t>hashování</w:t>
+      </w:r>
+      <w:proofErr w:type="spellEnd"/>
+      <w:r>
+        <w:rPr>
+          <w:lang w:val="cs-CZ"/>
+        </w:rPr>
+        <w:t xml:space="preserve"> myšleno jako dva odlišné vstupy, které vyprodukují stejný výstup</w:t>
+      </w:r>
+    </w:p>
+    <w:p>
+      <w:pPr>
+        <w:rPr>
+          <w:lang w:val="cs-CZ"/>
+        </w:rPr>
+      </w:pPr>
+      <w:r>
+        <w:rPr>
+          <w:lang w:val="cs-CZ"/>
+        </w:rPr>
+        <w:t xml:space="preserve">V historii se používali různé hashovací funkce, například LM </w:t>
+      </w:r>
+      <w:proofErr w:type="spellStart"/>
+      <w:r>
+        <w:rPr>
+          <w:lang w:val="cs-CZ"/>
+        </w:rPr>
+        <w:t>Hash</w:t>
+      </w:r>
+      <w:proofErr w:type="spellEnd"/>
+      <w:r>
+        <w:rPr>
+          <w:lang w:val="cs-CZ"/>
+        </w:rPr>
+        <w:t xml:space="preserve"> používaný v operačním systému Microsoft Windows – jde o </w:t>
+      </w:r>
+      <w:proofErr w:type="spellStart"/>
+      <w:r>
+        <w:rPr>
+          <w:lang w:val="cs-CZ"/>
+        </w:rPr>
+        <w:t>hash</w:t>
+      </w:r>
+      <w:proofErr w:type="spellEnd"/>
+      <w:r>
+        <w:rPr>
+          <w:lang w:val="cs-CZ"/>
+        </w:rPr>
+        <w:t>, který je už dávno prolomený. Jeden z důvodů prolomení bylo omezení hesla pouze na 14 znaků, a navíc každé heslo nad 7 znaků bylo rozdělené do dvou bloků, což výrazně snižovalo složitost prolomení.</w:t>
+      </w:r>
+    </w:p>
+    <w:p>
+      <w:pPr>
+        <w:rPr>
+          <w:lang w:val="cs-CZ"/>
+        </w:rPr>
+      </w:pPr>
+      <w:r>
+        <w:rPr>
+          <w:lang w:val="cs-CZ"/>
+        </w:rPr>
+        <w:t>V dnešní době je jedna z nejpoužívanějších hashovacích fu</w:t>
+      </w:r>
+      <w:r>
+        <w:rPr>
+          <w:lang w:val="cs-CZ"/>
+        </w:rPr>
+        <w:t>n</w:t>
+      </w:r>
+      <w:r>
+        <w:rPr>
+          <w:lang w:val="cs-CZ"/>
+        </w:rPr>
+        <w:t>kcí SHA-256 (</w:t>
+      </w:r>
+      <w:proofErr w:type="spellStart"/>
+      <w:r>
+        <w:rPr>
+          <w:lang w:val="cs-CZ"/>
+        </w:rPr>
+        <w:t>Secure</w:t>
+      </w:r>
+      <w:proofErr w:type="spellEnd"/>
+      <w:r>
+        <w:rPr>
+          <w:lang w:val="cs-CZ"/>
+        </w:rPr>
+        <w:t xml:space="preserve"> </w:t>
+      </w:r>
+      <w:proofErr w:type="spellStart"/>
+      <w:r>
+        <w:rPr>
+          <w:lang w:val="cs-CZ"/>
+        </w:rPr>
+        <w:t>Hashing</w:t>
+      </w:r>
+      <w:proofErr w:type="spellEnd"/>
+      <w:r>
+        <w:rPr>
+          <w:lang w:val="cs-CZ"/>
+        </w:rPr>
+        <w:t xml:space="preserve"> </w:t>
+      </w:r>
+      <w:proofErr w:type="spellStart"/>
+      <w:r>
+        <w:rPr>
+          <w:lang w:val="cs-CZ"/>
+        </w:rPr>
+        <w:t>Algorithm</w:t>
+      </w:r>
+      <w:proofErr w:type="spellEnd"/>
+      <w:r>
+        <w:rPr>
+          <w:lang w:val="cs-CZ"/>
+        </w:rPr>
+        <w:t>) patřící do rodiny SHA-2. Jde o rodinu hashovacích funkcí, která je zatím považována za bezpečnou. Je nástupcem prolomené funkce SHA-1.</w:t>
+      </w:r>
+    </w:p>
+    <w:p>
+      <w:pPr>
+        <w:pStyle w:val="Nadpis2"/>
+        <w:rPr>
+          <w:lang w:val="cs-CZ"/>
+        </w:rPr>
+      </w:pPr>
+      <w:r>
+        <w:rPr>
+          <w:lang w:val="cs-CZ"/>
+        </w:rPr>
+        <w:t>Šifrovací algoritmy</w:t>
+      </w:r>
+    </w:p>
+    <w:p>
+      <w:pPr>
+        <w:rPr>
+          <w:lang w:val="cs-CZ"/>
+        </w:rPr>
+      </w:pPr>
+    </w:p>
+    <w:p>
+      <w:pPr>
+        <w:pStyle w:val="Nadpis3"/>
+        <w:rPr>
+          <w:lang w:val="cs-CZ"/>
+        </w:rPr>
+      </w:pPr>
+      <w:r>
+        <w:rPr>
+          <w:lang w:val="cs-CZ"/>
+        </w:rPr>
+        <w:t>DES a 3DES</w:t>
+      </w:r>
+    </w:p>
+    <w:p>
+      <w:pPr>
+        <w:rPr>
+          <w:lang w:val="cs-CZ"/>
+        </w:rPr>
+      </w:pPr>
+      <w:r>
+        <w:rPr>
+          <w:lang w:val="cs-CZ"/>
+        </w:rPr>
+        <w:t xml:space="preserve">DES (Data </w:t>
+      </w:r>
+      <w:proofErr w:type="spellStart"/>
+      <w:r>
+        <w:rPr>
+          <w:lang w:val="cs-CZ"/>
+        </w:rPr>
+        <w:t>Encryption</w:t>
+      </w:r>
+      <w:proofErr w:type="spellEnd"/>
+      <w:r>
+        <w:rPr>
+          <w:lang w:val="cs-CZ"/>
+        </w:rPr>
+        <w:t xml:space="preserve"> Standard) je symetrický šifrovací algoritmus vyvinutý v 70.letech. </w:t>
+      </w:r>
+    </w:p>
+    <w:p>
+      <w:pPr>
+        <w:rPr>
+          <w:lang w:val="cs-CZ"/>
+        </w:rPr>
+      </w:pPr>
+      <w:r>
+        <w:rPr>
+          <w:lang w:val="cs-CZ"/>
+        </w:rPr>
+        <w:t>Na otevřený text se nejdříve aplikuje bitová permutace (IP), která usnadňuje hardwarovou implementaci. Výsledek je následně rozpůlen na dvě 32bitové části L</w:t>
+      </w:r>
+      <w:r>
+        <w:rPr>
+          <w:vertAlign w:val="subscript"/>
+          <w:lang w:val="cs-CZ"/>
+        </w:rPr>
+        <w:t>0</w:t>
+      </w:r>
+      <w:r>
+        <w:rPr>
+          <w:lang w:val="cs-CZ"/>
+        </w:rPr>
+        <w:t xml:space="preserve"> a R</w:t>
+      </w:r>
+      <w:r>
+        <w:rPr>
+          <w:vertAlign w:val="subscript"/>
+          <w:lang w:val="cs-CZ"/>
+        </w:rPr>
+        <w:t>0</w:t>
+      </w:r>
+      <w:r>
+        <w:rPr>
+          <w:lang w:val="cs-CZ"/>
+        </w:rPr>
+        <w:t xml:space="preserve">, které projdou 16 rundami </w:t>
+      </w:r>
+      <w:proofErr w:type="spellStart"/>
+      <w:r>
+        <w:rPr>
+          <w:lang w:val="cs-CZ"/>
+        </w:rPr>
+        <w:t>Feistelova</w:t>
+      </w:r>
+      <w:proofErr w:type="spellEnd"/>
+      <w:r>
+        <w:rPr>
+          <w:lang w:val="cs-CZ"/>
+        </w:rPr>
+        <w:t xml:space="preserve"> schématu – prohození levé a pravé poloviny. V poslední rundě k tomuto prohození nedochází a na závěr se R</w:t>
+      </w:r>
+      <w:r>
+        <w:rPr>
+          <w:vertAlign w:val="subscript"/>
+          <w:lang w:val="cs-CZ"/>
+        </w:rPr>
+        <w:t>16</w:t>
+      </w:r>
+      <w:r>
+        <w:rPr>
+          <w:lang w:val="cs-CZ"/>
+        </w:rPr>
+        <w:t xml:space="preserve"> a L</w:t>
+      </w:r>
+      <w:r>
+        <w:rPr>
+          <w:vertAlign w:val="subscript"/>
+          <w:lang w:val="cs-CZ"/>
+        </w:rPr>
+        <w:t>16</w:t>
+      </w:r>
+      <w:r>
+        <w:rPr>
+          <w:lang w:val="cs-CZ"/>
+        </w:rPr>
+        <w:t xml:space="preserve"> spojí a je provedena inverzní bitová permutace (IP</w:t>
+      </w:r>
+      <w:r>
+        <w:rPr>
+          <w:vertAlign w:val="superscript"/>
+          <w:lang w:val="cs-CZ"/>
+        </w:rPr>
+        <w:t>-1</w:t>
+      </w:r>
+      <w:r>
+        <w:rPr>
+          <w:lang w:val="cs-CZ"/>
+        </w:rPr>
+        <w:t>).</w:t>
+      </w:r>
+    </w:p>
+    <w:p>
+      <w:pPr>
+        <w:rPr>
+          <w:lang w:val="cs-CZ"/>
+        </w:rPr>
+      </w:pPr>
+      <w:r>
+        <w:rPr>
+          <w:lang w:val="cs-CZ"/>
+        </w:rPr>
+        <w:t xml:space="preserve"> Každá runda obsahuje 4 operace:</w:t>
+      </w:r>
+    </w:p>
+    <w:p>
+      <w:pPr>
+        <w:pStyle w:val="Odstavecseseznamem"/>
         <w:numPr>
           <w:ilvl w:val="0"/>
-          <w:numId w:val="4"/>
+          <w:numId w:val="9"/>
         </w:numPr>
         <w:rPr>
-          <w:sz w:val="24"/>
-          <w:szCs w:val="24"/>
-        </w:rPr>
-      </w:pPr>
-      <w:r>
-        <w:rPr>
-          <w:sz w:val="24"/>
-          <w:szCs w:val="24"/>
-        </w:rPr>
-        <w:t>Mix Columns</w:t>
-      </w:r>
-      <w:r>
-        <w:rPr>
-          <w:sz w:val="24"/>
-          <w:szCs w:val="24"/>
-        </w:rPr>
-        <w:t xml:space="preserve"> – </w:t>
-      </w:r>
-      <w:r>
-        <w:rPr>
-          <w:sz w:val="24"/>
-          <w:szCs w:val="24"/>
-        </w:rPr>
-        <w:t>Bajty po stĺpcoch sú matematickou funkciou pozmenené</w:t>
-      </w:r>
-    </w:p>
-    <w:p>
-      <w:pPr>
-        <w:pStyle w:val="Odsekzoznamu"/>
+          <w:lang w:val="cs-CZ"/>
+        </w:rPr>
+      </w:pPr>
+      <w:r>
+        <w:rPr>
+          <w:lang w:val="cs-CZ"/>
+        </w:rPr>
+        <w:t>Bitová expanze – duplikuje polovinu bitů (ze 32 bitů se stane 48 bitů)</w:t>
+      </w:r>
+    </w:p>
+    <w:p>
+      <w:pPr>
+        <w:pStyle w:val="Odstavecseseznamem"/>
         <w:numPr>
           <w:ilvl w:val="0"/>
-          <w:numId w:val="4"/>
+          <w:numId w:val="9"/>
         </w:numPr>
         <w:rPr>
-          <w:sz w:val="24"/>
-          <w:szCs w:val="24"/>
-        </w:rPr>
-      </w:pPr>
-      <w:r>
-        <w:rPr>
-          <w:sz w:val="24"/>
-          <w:szCs w:val="24"/>
-        </w:rPr>
-        <w:t>Add Round Key</w:t>
-      </w:r>
-      <w:r>
-        <w:rPr>
-          <w:sz w:val="24"/>
-          <w:szCs w:val="24"/>
-        </w:rPr>
-        <w:t xml:space="preserve"> – Pridanie ďalšej časti expandovaného kľúča</w:t>
-      </w:r>
-    </w:p>
-    <w:p/>
-    <w:p>
-      <w:r>
-        <w:t xml:space="preserve">Ak máme 128bitový </w:t>
-      </w:r>
-      <w:r>
-        <w:t xml:space="preserve">kľúč, prebehne 10 kôl. </w:t>
-      </w:r>
-      <w:r>
-        <w:t>V</w:t>
-      </w:r>
-      <w:r>
-        <w:t> desiatom kole</w:t>
-      </w:r>
-      <w:r>
-        <w:t xml:space="preserve"> je vynechaný</w:t>
-      </w:r>
-      <w:r>
-        <w:t xml:space="preserve"> proces</w:t>
-      </w:r>
-      <w:r>
-        <w:t xml:space="preserve"> MixColumns</w:t>
-      </w:r>
-      <w:r>
+          <w:lang w:val="cs-CZ"/>
+        </w:rPr>
+      </w:pPr>
+      <w:r>
+        <w:rPr>
+          <w:lang w:val="cs-CZ"/>
+        </w:rPr>
+        <w:t xml:space="preserve">Přičtení 48bitového </w:t>
+      </w:r>
+      <w:proofErr w:type="spellStart"/>
+      <w:r>
+        <w:rPr>
+          <w:lang w:val="cs-CZ"/>
+        </w:rPr>
+        <w:t>rundovního</w:t>
+      </w:r>
+      <w:proofErr w:type="spellEnd"/>
+      <w:r>
+        <w:rPr>
+          <w:lang w:val="cs-CZ"/>
+        </w:rPr>
+        <w:t xml:space="preserve"> klíče pomocí XOR</w:t>
+      </w:r>
+    </w:p>
+    <w:p>
+      <w:pPr>
+        <w:pStyle w:val="Odstavecseseznamem"/>
+        <w:numPr>
+          <w:ilvl w:val="0"/>
+          <w:numId w:val="9"/>
+        </w:numPr>
+        <w:rPr>
+          <w:lang w:val="cs-CZ"/>
+        </w:rPr>
+      </w:pPr>
+      <w:r>
+        <w:rPr>
+          <w:lang w:val="cs-CZ"/>
+        </w:rPr>
+        <w:t>Nahrazení bajtů pomocí tabulky nazývané S-BOX (ze 48 bitů se opět stane 32 bitů)</w:t>
+      </w:r>
+    </w:p>
+    <w:p>
+      <w:pPr>
+        <w:pStyle w:val="Odstavecseseznamem"/>
+        <w:numPr>
+          <w:ilvl w:val="0"/>
+          <w:numId w:val="9"/>
+        </w:numPr>
+        <w:rPr>
+          <w:lang w:val="cs-CZ"/>
+        </w:rPr>
+      </w:pPr>
+      <w:r>
+        <w:rPr>
+          <w:lang w:val="cs-CZ"/>
+        </w:rPr>
+        <w:t>Bitová permutace</w:t>
+      </w:r>
+    </w:p>
+    <w:p>
+      <w:pPr>
+        <w:rPr>
+          <w:lang w:val="cs-CZ"/>
+        </w:rPr>
+      </w:pPr>
+    </w:p>
+    <w:p>
+      <w:pPr>
+        <w:rPr>
+          <w:lang w:val="cs-CZ"/>
+        </w:rPr>
+      </w:pPr>
+      <w:r>
+        <w:rPr>
+          <w:lang w:val="cs-CZ"/>
+        </w:rPr>
+        <w:lastRenderedPageBreak/>
+        <w:t>V současné době je možné algoritmus DES prolomit útokem hrubou silou za méně než 24 hodin, proto byla nahrazena algoritmem 3DES, která kombinuje 3 za sebou jdoucí algoritmy DES, avšak oproti zcela nově navrženým algoritmům jako například AES je mnohem pomalejší, proto se od použití ustupuje.</w:t>
+      </w:r>
+    </w:p>
+    <w:p>
+      <w:pPr>
+        <w:rPr>
+          <w:lang w:val="cs-CZ"/>
+        </w:rPr>
+      </w:pPr>
+    </w:p>
+    <w:p>
+      <w:pPr>
+        <w:pStyle w:val="Nadpis3"/>
+        <w:rPr>
+          <w:lang w:val="cs-CZ"/>
+        </w:rPr>
+      </w:pPr>
+      <w:r>
+        <w:rPr>
+          <w:lang w:val="cs-CZ"/>
+        </w:rPr>
+        <w:t>AES</w:t>
+      </w:r>
+    </w:p>
+    <w:p>
+      <w:pPr>
+        <w:rPr>
+          <w:lang w:val="cs-CZ"/>
+        </w:rPr>
+      </w:pPr>
+      <w:r>
+        <w:rPr>
+          <w:lang w:val="cs-CZ"/>
+        </w:rPr>
+        <w:t>AES (</w:t>
+      </w:r>
+      <w:proofErr w:type="spellStart"/>
+      <w:r>
+        <w:rPr>
+          <w:lang w:val="cs-CZ"/>
+        </w:rPr>
+        <w:t>Advanced</w:t>
+      </w:r>
+      <w:proofErr w:type="spellEnd"/>
+      <w:r>
+        <w:rPr>
+          <w:lang w:val="cs-CZ"/>
+        </w:rPr>
+        <w:t xml:space="preserve"> </w:t>
+      </w:r>
+      <w:proofErr w:type="spellStart"/>
+      <w:r>
+        <w:rPr>
+          <w:lang w:val="cs-CZ"/>
+        </w:rPr>
+        <w:t>Encryption</w:t>
+      </w:r>
+      <w:proofErr w:type="spellEnd"/>
+      <w:r>
+        <w:rPr>
+          <w:lang w:val="cs-CZ"/>
+        </w:rPr>
+        <w:t xml:space="preserve"> Standard) je v současnosti jeden z nejrozšířenějších šifrovacích algoritmů. Jde o symetrickou blokovou šifru, tj. pracuje s bloky stejné délky o velikosti 128 bitů. Na rozdíl od algoritmu DES používá AES substitučně permutační síť (SP síť). Klíče jsou většinou délky 128, 192 nebo 256 bitů. </w:t>
+      </w:r>
+    </w:p>
+    <w:p>
+      <w:pPr>
+        <w:rPr>
+          <w:lang w:val="cs-CZ"/>
+        </w:rPr>
+      </w:pPr>
+    </w:p>
+    <w:p>
+      <w:pPr>
+        <w:rPr>
+          <w:lang w:val="cs-CZ"/>
+        </w:rPr>
+      </w:pPr>
+      <w:r>
+        <w:rPr>
+          <w:lang w:val="cs-CZ"/>
+        </w:rPr>
+        <w:t xml:space="preserve">Proces šifrování u AES se skládá z 10 kol, které obsahují různé matematické operace. Na začátku je provedena operace XOR s částí našeho klíče a </w:t>
+      </w:r>
+      <w:proofErr w:type="spellStart"/>
+      <w:r>
+        <w:rPr>
+          <w:lang w:val="cs-CZ"/>
+        </w:rPr>
+        <w:t>plaintextu</w:t>
+      </w:r>
+      <w:proofErr w:type="spellEnd"/>
+      <w:r>
+        <w:rPr>
+          <w:lang w:val="cs-CZ"/>
+        </w:rPr>
+        <w:t xml:space="preserve"> (nezašifrovaný text). Pořadí následujících operací v jednom kole je:</w:t>
+      </w:r>
+    </w:p>
+    <w:p>
+      <w:pPr>
+        <w:pStyle w:val="Odstavecseseznamem"/>
+        <w:numPr>
+          <w:ilvl w:val="0"/>
+          <w:numId w:val="8"/>
+        </w:numPr>
+        <w:rPr>
+          <w:lang w:val="cs-CZ"/>
+        </w:rPr>
+      </w:pPr>
+      <w:r>
+        <w:rPr>
+          <w:lang w:val="cs-CZ"/>
+        </w:rPr>
+        <w:t xml:space="preserve">Substitute </w:t>
+      </w:r>
+      <w:proofErr w:type="spellStart"/>
+      <w:r>
+        <w:rPr>
+          <w:lang w:val="cs-CZ"/>
+        </w:rPr>
+        <w:t>Bytes</w:t>
+      </w:r>
+      <w:proofErr w:type="spellEnd"/>
+      <w:r>
+        <w:rPr>
+          <w:lang w:val="cs-CZ"/>
+        </w:rPr>
+        <w:t xml:space="preserve"> – Nahrazení bajtů pomocí tabulky S-BOX</w:t>
+      </w:r>
+    </w:p>
+    <w:p>
+      <w:pPr>
+        <w:pStyle w:val="Odstavecseseznamem"/>
+        <w:numPr>
+          <w:ilvl w:val="0"/>
+          <w:numId w:val="8"/>
+        </w:numPr>
+        <w:rPr>
+          <w:lang w:val="cs-CZ"/>
+        </w:rPr>
+      </w:pPr>
+      <w:r>
+        <w:rPr>
+          <w:lang w:val="cs-CZ"/>
+        </w:rPr>
+        <w:t xml:space="preserve">Shift </w:t>
+      </w:r>
+      <w:proofErr w:type="spellStart"/>
+      <w:r>
+        <w:rPr>
+          <w:lang w:val="cs-CZ"/>
+        </w:rPr>
+        <w:t>Rows</w:t>
+      </w:r>
+      <w:proofErr w:type="spellEnd"/>
+      <w:r>
+        <w:rPr>
+          <w:lang w:val="cs-CZ"/>
+        </w:rPr>
+        <w:t xml:space="preserve"> – Posouvání bajtů v řádcích</w:t>
+      </w:r>
+    </w:p>
+    <w:p>
+      <w:pPr>
+        <w:pStyle w:val="Odstavecseseznamem"/>
+        <w:numPr>
+          <w:ilvl w:val="0"/>
+          <w:numId w:val="8"/>
+        </w:numPr>
+        <w:rPr>
+          <w:lang w:val="cs-CZ"/>
+        </w:rPr>
+      </w:pPr>
+      <w:r>
+        <w:rPr>
+          <w:lang w:val="cs-CZ"/>
+        </w:rPr>
+        <w:t xml:space="preserve">Mix </w:t>
+      </w:r>
+      <w:proofErr w:type="spellStart"/>
+      <w:r>
+        <w:rPr>
+          <w:lang w:val="cs-CZ"/>
+        </w:rPr>
+        <w:t>Columns</w:t>
+      </w:r>
+      <w:proofErr w:type="spellEnd"/>
+      <w:r>
+        <w:rPr>
+          <w:lang w:val="cs-CZ"/>
+        </w:rPr>
+        <w:t xml:space="preserve"> – Bajty jsou po sloupcích pozměněné matematickou funkcí</w:t>
+      </w:r>
+    </w:p>
+    <w:p>
+      <w:pPr>
+        <w:pStyle w:val="Odstavecseseznamem"/>
+        <w:numPr>
+          <w:ilvl w:val="0"/>
+          <w:numId w:val="8"/>
+        </w:numPr>
+        <w:rPr>
+          <w:lang w:val="cs-CZ"/>
+        </w:rPr>
+      </w:pPr>
+      <w:proofErr w:type="spellStart"/>
+      <w:r>
+        <w:rPr>
+          <w:lang w:val="cs-CZ"/>
+        </w:rPr>
+        <w:t>Add</w:t>
+      </w:r>
+      <w:proofErr w:type="spellEnd"/>
+      <w:r>
+        <w:rPr>
+          <w:lang w:val="cs-CZ"/>
+        </w:rPr>
+        <w:t xml:space="preserve"> </w:t>
+      </w:r>
+      <w:proofErr w:type="spellStart"/>
+      <w:r>
+        <w:rPr>
+          <w:lang w:val="cs-CZ"/>
+        </w:rPr>
+        <w:t>Round</w:t>
+      </w:r>
+      <w:proofErr w:type="spellEnd"/>
+      <w:r>
+        <w:rPr>
+          <w:lang w:val="cs-CZ"/>
+        </w:rPr>
+        <w:t xml:space="preserve"> </w:t>
+      </w:r>
+      <w:proofErr w:type="spellStart"/>
+      <w:r>
+        <w:rPr>
+          <w:lang w:val="cs-CZ"/>
+        </w:rPr>
+        <w:t>Key</w:t>
+      </w:r>
+      <w:proofErr w:type="spellEnd"/>
+      <w:r>
+        <w:rPr>
+          <w:lang w:val="cs-CZ"/>
+        </w:rPr>
+        <w:t xml:space="preserve"> – Přidání další části expandovaného klíče</w:t>
+      </w:r>
+    </w:p>
+    <w:p>
+      <w:pPr>
+        <w:rPr>
+          <w:lang w:val="cs-CZ"/>
+        </w:rPr>
+      </w:pPr>
+    </w:p>
+    <w:p>
+      <w:pPr>
+        <w:rPr>
+          <w:lang w:val="cs-CZ"/>
+        </w:rPr>
+      </w:pPr>
+      <w:r>
+        <w:rPr>
+          <w:lang w:val="cs-CZ"/>
+        </w:rPr>
+        <w:t xml:space="preserve">Jestliže máme klíč o velikosti 128 bitů, proběhne 10 kol, avšak v desátém kole je vynechaný proces Mix </w:t>
+      </w:r>
+      <w:proofErr w:type="spellStart"/>
+      <w:r>
+        <w:rPr>
+          <w:lang w:val="cs-CZ"/>
+        </w:rPr>
+        <w:t>Columns</w:t>
+      </w:r>
+      <w:proofErr w:type="spellEnd"/>
+      <w:r>
+        <w:rPr>
+          <w:lang w:val="cs-CZ"/>
+        </w:rPr>
         <w:t>.</w:t>
       </w:r>
+    </w:p>
+    <w:p>
+      <w:pPr>
+        <w:rPr>
+          <w:lang w:val="cs-CZ"/>
+        </w:rPr>
+      </w:pPr>
+    </w:p>
+    <w:p>
+      <w:pPr>
+        <w:pStyle w:val="Nadpis3"/>
+        <w:rPr>
+          <w:lang w:val="cs-CZ"/>
+        </w:rPr>
+      </w:pPr>
+      <w:r>
+        <w:rPr>
+          <w:lang w:val="cs-CZ"/>
+        </w:rPr>
+        <w:t>ChaCha20</w:t>
+      </w:r>
+    </w:p>
+    <w:p>
       <w:r>
         <w:br/>
       </w:r>
       <w:r>
         <w:br/>
       </w:r>
+    </w:p>
+    <w:p>
+      <w:pPr>
+        <w:rPr>
+          <w:sz w:val="24"/>
+          <w:szCs w:val="24"/>
+        </w:rPr>
+      </w:pPr>
+    </w:p>
+    <w:p>
       <w:r>
         <w:br/>
       </w:r>
-    </w:p>
-    <w:p>
-      <w:pPr>
-        <w:rPr>
-          <w:sz w:val="24"/>
-          <w:szCs w:val="24"/>
-        </w:rPr>
-      </w:pPr>
-    </w:p>
-    <w:p>
-      <w:r>
-        <w:br/>
-      </w:r>
       <w:r>
         <w:br w:type="page"/>
       </w:r>
@@ -1986,12 +4013,12 @@
       <w:pPr>
         <w:pStyle w:val="Nadpis1"/>
       </w:pPr>
-      <w:bookmarkStart w:id="7" w:name="_Toc85991569"/>
+      <w:bookmarkStart w:id="4" w:name="_Toc85991569"/>
       <w:r>
         <w:lastRenderedPageBreak/>
         <w:t>Stav riešenia</w:t>
       </w:r>
-      <w:bookmarkEnd w:id="7"/>
+      <w:bookmarkEnd w:id="4"/>
     </w:p>
     <w:p>
       <w:pPr>
@@ -2010,12 +4037,12 @@
       <w:pPr>
         <w:pStyle w:val="Nadpis1"/>
       </w:pPr>
-      <w:bookmarkStart w:id="8" w:name="_Toc85991570"/>
+      <w:bookmarkStart w:id="5" w:name="_Toc85991570"/>
       <w:r>
         <w:lastRenderedPageBreak/>
         <w:t>Autori</w:t>
       </w:r>
-      <w:bookmarkEnd w:id="8"/>
+      <w:bookmarkEnd w:id="5"/>
     </w:p>
     <w:p>
       <w:pPr>
@@ -2036,7 +4063,167 @@
           <w:sz w:val="24"/>
           <w:szCs w:val="24"/>
         </w:rPr>
-        <w:t>Na riešení problematiky sa podieľa skupina 4 ľudí, Michal, Oliver, Vojtěch a David. Michal mal za úlohu vypracovať teoretickú časť dokumentu, ktorá je zameraná na úvod k problematike a jej teoretickú časť, ktorú stručne zhrnul na stranách vyššie. Vojtěch mal za úlohu popísať ciele, ktoré chceme dosiahnuť pri riešení problematiky. David v sekcii stav riešenia popisuje aktuálny stav riešenie, ktorý sa bude počas nasledujúcich týždňov meniť, nakoľko sa projekt bude stále posúvať dopredu. Oliver v časti autori opisuje, ako sa každý člen skupiny podielal na tvorbe projektu „Password managera“, či už priamo pri riešení problematiky v jazyku Python alebo pri písaní štúdie. Riešenie problematiky v jazyku Python sme rozdelili nasledvne. Michal má za úlohu navrhnúť GUI a implementovať funkcie, Vojtěch a David spoločne riešia problematiku zabezpečania pomocou HASH funkcie a AES. Oiver ma za úlohu vyriešiť dvojfaktorové overenie a ukladanie údajov do SQL tabuliek.</w:t>
+        <w:t xml:space="preserve">Na riešení problematiky sa podieľa skupina 4 ľudí, Michal, Oliver, </w:t>
+      </w:r>
+      <w:proofErr w:type="spellStart"/>
+      <w:r>
+        <w:rPr>
+          <w:sz w:val="24"/>
+          <w:szCs w:val="24"/>
+        </w:rPr>
+        <w:t>Vojtěch</w:t>
+      </w:r>
+      <w:proofErr w:type="spellEnd"/>
+      <w:r>
+        <w:rPr>
+          <w:sz w:val="24"/>
+          <w:szCs w:val="24"/>
+        </w:rPr>
+        <w:t xml:space="preserve"> a David. Michal mal za úlohu vypracovať teoretickú časť dokumentu, ktorá je zameraná na úvod k problematike a jej teoretickú časť, ktorú stručne zhrnul na stranách vyššie. </w:t>
+      </w:r>
+      <w:proofErr w:type="spellStart"/>
+      <w:r>
+        <w:rPr>
+          <w:sz w:val="24"/>
+          <w:szCs w:val="24"/>
+        </w:rPr>
+        <w:t>Vojtěch</w:t>
+      </w:r>
+      <w:proofErr w:type="spellEnd"/>
+      <w:r>
+        <w:rPr>
+          <w:sz w:val="24"/>
+          <w:szCs w:val="24"/>
+        </w:rPr>
+        <w:t xml:space="preserve"> mal za úlohu popísať ciele, ktoré chceme dosiahnuť pri riešení problematiky. David v sekcii stav riešenia popisuje aktuálny stav riešenie, ktorý sa bude počas nasledujúcich týždňov meniť, nakoľko sa projekt bude stále posúvať dopredu. Oliver v časti autori opisuje, ako sa každý člen skupiny </w:t>
+      </w:r>
+      <w:proofErr w:type="spellStart"/>
+      <w:r>
+        <w:rPr>
+          <w:sz w:val="24"/>
+          <w:szCs w:val="24"/>
+        </w:rPr>
+        <w:t>podielal</w:t>
+      </w:r>
+      <w:proofErr w:type="spellEnd"/>
+      <w:r>
+        <w:rPr>
+          <w:sz w:val="24"/>
+          <w:szCs w:val="24"/>
+        </w:rPr>
+        <w:t xml:space="preserve"> na tvorbe projektu „</w:t>
+      </w:r>
+      <w:proofErr w:type="spellStart"/>
+      <w:r>
+        <w:rPr>
+          <w:sz w:val="24"/>
+          <w:szCs w:val="24"/>
+        </w:rPr>
+        <w:t>Password</w:t>
+      </w:r>
+      <w:proofErr w:type="spellEnd"/>
+      <w:r>
+        <w:rPr>
+          <w:sz w:val="24"/>
+          <w:szCs w:val="24"/>
+        </w:rPr>
+        <w:t xml:space="preserve"> managera“, či už priamo pri riešení problematiky v jazyku </w:t>
+      </w:r>
+      <w:proofErr w:type="spellStart"/>
+      <w:r>
+        <w:rPr>
+          <w:sz w:val="24"/>
+          <w:szCs w:val="24"/>
+        </w:rPr>
+        <w:t>Python</w:t>
+      </w:r>
+      <w:proofErr w:type="spellEnd"/>
+      <w:r>
+        <w:rPr>
+          <w:sz w:val="24"/>
+          <w:szCs w:val="24"/>
+        </w:rPr>
+        <w:t xml:space="preserve"> alebo pri písaní štúdie. Riešenie problematiky v jazyku </w:t>
+      </w:r>
+      <w:proofErr w:type="spellStart"/>
+      <w:r>
+        <w:rPr>
+          <w:sz w:val="24"/>
+          <w:szCs w:val="24"/>
+        </w:rPr>
+        <w:t>Python</w:t>
+      </w:r>
+      <w:proofErr w:type="spellEnd"/>
+      <w:r>
+        <w:rPr>
+          <w:sz w:val="24"/>
+          <w:szCs w:val="24"/>
+        </w:rPr>
+        <w:t xml:space="preserve"> sme rozdelili </w:t>
+      </w:r>
+      <w:proofErr w:type="spellStart"/>
+      <w:r>
+        <w:rPr>
+          <w:sz w:val="24"/>
+          <w:szCs w:val="24"/>
+        </w:rPr>
+        <w:t>nasledvne</w:t>
+      </w:r>
+      <w:proofErr w:type="spellEnd"/>
+      <w:r>
+        <w:rPr>
+          <w:sz w:val="24"/>
+          <w:szCs w:val="24"/>
+        </w:rPr>
+        <w:t xml:space="preserve">. Michal má za úlohu navrhnúť GUI a implementovať funkcie, </w:t>
+      </w:r>
+      <w:proofErr w:type="spellStart"/>
+      <w:r>
+        <w:rPr>
+          <w:sz w:val="24"/>
+          <w:szCs w:val="24"/>
+        </w:rPr>
+        <w:t>Vojtěch</w:t>
+      </w:r>
+      <w:proofErr w:type="spellEnd"/>
+      <w:r>
+        <w:rPr>
+          <w:sz w:val="24"/>
+          <w:szCs w:val="24"/>
+        </w:rPr>
+        <w:t xml:space="preserve"> a David spoločne riešia problematiku </w:t>
+      </w:r>
+      <w:proofErr w:type="spellStart"/>
+      <w:r>
+        <w:rPr>
+          <w:sz w:val="24"/>
+          <w:szCs w:val="24"/>
+        </w:rPr>
+        <w:t>zabezpečania</w:t>
+      </w:r>
+      <w:proofErr w:type="spellEnd"/>
+      <w:r>
+        <w:rPr>
+          <w:sz w:val="24"/>
+          <w:szCs w:val="24"/>
+        </w:rPr>
+        <w:t xml:space="preserve"> pomocou HASH funkcie a AES. </w:t>
+      </w:r>
+      <w:proofErr w:type="spellStart"/>
+      <w:r>
+        <w:rPr>
+          <w:sz w:val="24"/>
+          <w:szCs w:val="24"/>
+        </w:rPr>
+        <w:t>Oiver</w:t>
+      </w:r>
+      <w:proofErr w:type="spellEnd"/>
+      <w:r>
+        <w:rPr>
+          <w:sz w:val="24"/>
+          <w:szCs w:val="24"/>
+        </w:rPr>
+        <w:t xml:space="preserve"> ma za úlohu vyriešiť dvojfaktorové overenie a ukladanie údajov do SQL tabuliek.</w:t>
       </w:r>
     </w:p>
     <w:p>
@@ -2067,12 +4254,12 @@
       <w:pPr>
         <w:pStyle w:val="Nadpis1"/>
       </w:pPr>
-      <w:bookmarkStart w:id="9" w:name="_Toc85991571"/>
+      <w:bookmarkStart w:id="6" w:name="_Toc85991571"/>
       <w:r>
         <w:lastRenderedPageBreak/>
         <w:t>Záver</w:t>
       </w:r>
-      <w:bookmarkEnd w:id="9"/>
+      <w:bookmarkEnd w:id="6"/>
     </w:p>
     <w:p>
       <w:pPr>
@@ -2091,12 +4278,12 @@
       <w:pPr>
         <w:pStyle w:val="Nadpis1"/>
       </w:pPr>
-      <w:bookmarkStart w:id="10" w:name="_Toc85991572"/>
+      <w:bookmarkStart w:id="7" w:name="_Toc85991572"/>
       <w:r>
         <w:lastRenderedPageBreak/>
         <w:t>Prílohy</w:t>
       </w:r>
-      <w:bookmarkEnd w:id="10"/>
+      <w:bookmarkEnd w:id="7"/>
     </w:p>
     <w:p>
       <w:pPr>
@@ -2191,8 +4378,54 @@
           <w:sz w:val="28"/>
           <w:szCs w:val="28"/>
         </w:rPr>
-        <w:t>NIST Softens Guidance on SMS Authentication</w:t>
-      </w:r>
+        <w:t xml:space="preserve">NIST </w:t>
+      </w:r>
+      <w:proofErr w:type="spellStart"/>
+      <w:r>
+        <w:rPr>
+          <w:rFonts w:cstheme="minorHAnsi"/>
+          <w:sz w:val="28"/>
+          <w:szCs w:val="28"/>
+        </w:rPr>
+        <w:t>Softens</w:t>
+      </w:r>
+      <w:proofErr w:type="spellEnd"/>
+      <w:r>
+        <w:rPr>
+          <w:rFonts w:cstheme="minorHAnsi"/>
+          <w:sz w:val="28"/>
+          <w:szCs w:val="28"/>
+        </w:rPr>
+        <w:t xml:space="preserve"> </w:t>
+      </w:r>
+      <w:proofErr w:type="spellStart"/>
+      <w:r>
+        <w:rPr>
+          <w:rFonts w:cstheme="minorHAnsi"/>
+          <w:sz w:val="28"/>
+          <w:szCs w:val="28"/>
+        </w:rPr>
+        <w:t>Guidance</w:t>
+      </w:r>
+      <w:proofErr w:type="spellEnd"/>
+      <w:r>
+        <w:rPr>
+          <w:rFonts w:cstheme="minorHAnsi"/>
+          <w:sz w:val="28"/>
+          <w:szCs w:val="28"/>
+        </w:rPr>
+        <w:t xml:space="preserve"> on SMS </w:t>
+      </w:r>
+      <w:proofErr w:type="spellStart"/>
+      <w:r>
+        <w:rPr>
+          <w:rFonts w:cstheme="minorHAnsi"/>
+          <w:sz w:val="28"/>
+          <w:szCs w:val="28"/>
+        </w:rPr>
+        <w:t>Authentication</w:t>
+      </w:r>
+      <w:proofErr w:type="spellEnd"/>
       <w:r>
         <w:rPr>
           <w:rFonts w:cstheme="minorHAnsi"/>
@@ -2270,14 +4503,52 @@
         </w:rPr>
         <w:t xml:space="preserve"> </w:t>
       </w:r>
+      <w:proofErr w:type="spellStart"/>
       <w:r>
         <w:rPr>
           <w:rFonts w:cstheme="minorHAnsi"/>
           <w:sz w:val="28"/>
           <w:szCs w:val="28"/>
         </w:rPr>
-        <w:t>Cryptographic hash function</w:t>
-      </w:r>
+        <w:t>Cryptographic</w:t>
+      </w:r>
+      <w:proofErr w:type="spellEnd"/>
+      <w:r>
+        <w:rPr>
+          <w:rFonts w:cstheme="minorHAnsi"/>
+          <w:sz w:val="28"/>
+          <w:szCs w:val="28"/>
+        </w:rPr>
+        <w:t xml:space="preserve"> </w:t>
+      </w:r>
+      <w:proofErr w:type="spellStart"/>
+      <w:r>
+        <w:rPr>
+          <w:rFonts w:cstheme="minorHAnsi"/>
+          <w:sz w:val="28"/>
+          <w:szCs w:val="28"/>
+        </w:rPr>
+        <w:t>hash</w:t>
+      </w:r>
+      <w:proofErr w:type="spellEnd"/>
+      <w:r>
+        <w:rPr>
+          <w:rFonts w:cstheme="minorHAnsi"/>
+          <w:sz w:val="28"/>
+          <w:szCs w:val="28"/>
+        </w:rPr>
+        <w:t xml:space="preserve"> </w:t>
+      </w:r>
+      <w:proofErr w:type="spellStart"/>
+      <w:r>
+        <w:rPr>
+          <w:rFonts w:cstheme="minorHAnsi"/>
+          <w:sz w:val="28"/>
+          <w:szCs w:val="28"/>
+        </w:rPr>
+        <w:t>function</w:t>
+      </w:r>
+      <w:proofErr w:type="spellEnd"/>
       <w:r>
         <w:rPr>
           <w:rFonts w:cstheme="minorHAnsi"/>
@@ -2301,16 +4572,14 @@
         <w:rPr>
           <w:sz w:val="28"/>
           <w:szCs w:val="28"/>
-          <w:lang w:val="en-US"/>
         </w:rPr>
       </w:pPr>
       <w:hyperlink r:id="rId9" w:history="1">
         <w:r>
           <w:rPr>
-            <w:rStyle w:val="Hypertextovprepojenie"/>
+            <w:rStyle w:val="Hypertextovodkaz"/>
             <w:sz w:val="28"/>
             <w:szCs w:val="28"/>
-            <w:lang w:val="en-US"/>
           </w:rPr>
           <w:t>https://en.wikipedia.org/wiki/Cryptographic_hash_function</w:t>
         </w:r>
@@ -2321,7 +4590,6 @@
         <w:rPr>
           <w:sz w:val="28"/>
           <w:szCs w:val="28"/>
-          <w:lang w:val="en-US"/>
         </w:rPr>
       </w:pPr>
     </w:p>
@@ -2448,7 +4716,7 @@
     <w:sdtContent>
       <w:p>
         <w:pPr>
-          <w:pStyle w:val="Pta"/>
+          <w:pStyle w:val="Zpat"/>
           <w:jc w:val="center"/>
         </w:pPr>
         <w:r>
@@ -2471,7 +4739,7 @@
   </w:sdt>
   <w:p>
     <w:pPr>
-      <w:pStyle w:val="Pta"/>
+      <w:pStyle w:val="Zpat"/>
     </w:pPr>
   </w:p>
 </w:ftr>
@@ -2906,6 +5174,178 @@
     </w:lvl>
   </w:abstractNum>
   <w:abstractNum w:abstractNumId="4" w15:restartNumberingAfterBreak="0">
+    <w:nsid w:val="3AF87F65"/>
+    <w:multiLevelType w:val="hybridMultilevel"/>
+    <w:tmpl w:val="15D8607C"/>
+    <w:lvl w:ilvl="0" w:tplc="0405000F">
+      <w:start w:val="1"/>
+      <w:numFmt w:val="decimal"/>
+      <w:lvlText w:val="%1."/>
+      <w:lvlJc w:val="left"/>
+      <w:pPr>
+        <w:ind w:left="720" w:hanging="360"/>
+      </w:pPr>
+    </w:lvl>
+    <w:lvl w:ilvl="1" w:tplc="04050019" w:tentative="1">
+      <w:start w:val="1"/>
+      <w:numFmt w:val="lowerLetter"/>
+      <w:lvlText w:val="%2."/>
+      <w:lvlJc w:val="left"/>
+      <w:pPr>
+        <w:ind w:left="1440" w:hanging="360"/>
+      </w:pPr>
+    </w:lvl>
+    <w:lvl w:ilvl="2" w:tplc="0405001B" w:tentative="1">
+      <w:start w:val="1"/>
+      <w:numFmt w:val="lowerRoman"/>
+      <w:lvlText w:val="%3."/>
+      <w:lvlJc w:val="right"/>
+      <w:pPr>
+        <w:ind w:left="2160" w:hanging="180"/>
+      </w:pPr>
+    </w:lvl>
+    <w:lvl w:ilvl="3" w:tplc="0405000F" w:tentative="1">
+      <w:start w:val="1"/>
+      <w:numFmt w:val="decimal"/>
+      <w:lvlText w:val="%4."/>
+      <w:lvlJc w:val="left"/>
+      <w:pPr>
+        <w:ind w:left="2880" w:hanging="360"/>
+      </w:pPr>
+    </w:lvl>
+    <w:lvl w:ilvl="4" w:tplc="04050019" w:tentative="1">
+      <w:start w:val="1"/>
+      <w:numFmt w:val="lowerLetter"/>
+      <w:lvlText w:val="%5."/>
+      <w:lvlJc w:val="left"/>
+      <w:pPr>
+        <w:ind w:left="3600" w:hanging="360"/>
+      </w:pPr>
+    </w:lvl>
+    <w:lvl w:ilvl="5" w:tplc="0405001B" w:tentative="1">
+      <w:start w:val="1"/>
+      <w:numFmt w:val="lowerRoman"/>
+      <w:lvlText w:val="%6."/>
+      <w:lvlJc w:val="right"/>
+      <w:pPr>
+        <w:ind w:left="4320" w:hanging="180"/>
+      </w:pPr>
+    </w:lvl>
+    <w:lvl w:ilvl="6" w:tplc="0405000F" w:tentative="1">
+      <w:start w:val="1"/>
+      <w:numFmt w:val="decimal"/>
+      <w:lvlText w:val="%7."/>
+      <w:lvlJc w:val="left"/>
+      <w:pPr>
+        <w:ind w:left="5040" w:hanging="360"/>
+      </w:pPr>
+    </w:lvl>
+    <w:lvl w:ilvl="7" w:tplc="04050019" w:tentative="1">
+      <w:start w:val="1"/>
+      <w:numFmt w:val="lowerLetter"/>
+      <w:lvlText w:val="%8."/>
+      <w:lvlJc w:val="left"/>
+      <w:pPr>
+        <w:ind w:left="5760" w:hanging="360"/>
+      </w:pPr>
+    </w:lvl>
+    <w:lvl w:ilvl="8" w:tplc="0405001B" w:tentative="1">
+      <w:start w:val="1"/>
+      <w:numFmt w:val="lowerRoman"/>
+      <w:lvlText w:val="%9."/>
+      <w:lvlJc w:val="right"/>
+      <w:pPr>
+        <w:ind w:left="6480" w:hanging="180"/>
+      </w:pPr>
+    </w:lvl>
+  </w:abstractNum>
+  <w:abstractNum w:abstractNumId="5" w15:restartNumberingAfterBreak="0">
+    <w:nsid w:val="405D73E9"/>
+    <w:multiLevelType w:val="hybridMultilevel"/>
+    <w:tmpl w:val="F67CA9DC"/>
+    <w:lvl w:ilvl="0" w:tplc="0405000F">
+      <w:start w:val="1"/>
+      <w:numFmt w:val="decimal"/>
+      <w:lvlText w:val="%1."/>
+      <w:lvlJc w:val="left"/>
+      <w:pPr>
+        <w:ind w:left="720" w:hanging="360"/>
+      </w:pPr>
+    </w:lvl>
+    <w:lvl w:ilvl="1" w:tplc="04050019" w:tentative="1">
+      <w:start w:val="1"/>
+      <w:numFmt w:val="lowerLetter"/>
+      <w:lvlText w:val="%2."/>
+      <w:lvlJc w:val="left"/>
+      <w:pPr>
+        <w:ind w:left="1440" w:hanging="360"/>
+      </w:pPr>
+    </w:lvl>
+    <w:lvl w:ilvl="2" w:tplc="0405001B" w:tentative="1">
+      <w:start w:val="1"/>
+      <w:numFmt w:val="lowerRoman"/>
+      <w:lvlText w:val="%3."/>
+      <w:lvlJc w:val="right"/>
+      <w:pPr>
+        <w:ind w:left="2160" w:hanging="180"/>
+      </w:pPr>
+    </w:lvl>
+    <w:lvl w:ilvl="3" w:tplc="0405000F" w:tentative="1">
+      <w:start w:val="1"/>
+      <w:numFmt w:val="decimal"/>
+      <w:lvlText w:val="%4."/>
+      <w:lvlJc w:val="left"/>
+      <w:pPr>
+        <w:ind w:left="2880" w:hanging="360"/>
+      </w:pPr>
+    </w:lvl>
+    <w:lvl w:ilvl="4" w:tplc="04050019" w:tentative="1">
+      <w:start w:val="1"/>
+      <w:numFmt w:val="lowerLetter"/>
+      <w:lvlText w:val="%5."/>
+      <w:lvlJc w:val="left"/>
+      <w:pPr>
+        <w:ind w:left="3600" w:hanging="360"/>
+      </w:pPr>
+    </w:lvl>
+    <w:lvl w:ilvl="5" w:tplc="0405001B" w:tentative="1">
+      <w:start w:val="1"/>
+      <w:numFmt w:val="lowerRoman"/>
+      <w:lvlText w:val="%6."/>
+      <w:lvlJc w:val="right"/>
+      <w:pPr>
+        <w:ind w:left="4320" w:hanging="180"/>
+      </w:pPr>
+    </w:lvl>
+    <w:lvl w:ilvl="6" w:tplc="0405000F" w:tentative="1">
+      <w:start w:val="1"/>
+      <w:numFmt w:val="decimal"/>
+      <w:lvlText w:val="%7."/>
+      <w:lvlJc w:val="left"/>
+      <w:pPr>
+        <w:ind w:left="5040" w:hanging="360"/>
+      </w:pPr>
+    </w:lvl>
+    <w:lvl w:ilvl="7" w:tplc="04050019" w:tentative="1">
+      <w:start w:val="1"/>
+      <w:numFmt w:val="lowerLetter"/>
+      <w:lvlText w:val="%8."/>
+      <w:lvlJc w:val="left"/>
+      <w:pPr>
+        <w:ind w:left="5760" w:hanging="360"/>
+      </w:pPr>
+    </w:lvl>
+    <w:lvl w:ilvl="8" w:tplc="0405001B" w:tentative="1">
+      <w:start w:val="1"/>
+      <w:numFmt w:val="lowerRoman"/>
+      <w:lvlText w:val="%9."/>
+      <w:lvlJc w:val="right"/>
+      <w:pPr>
+        <w:ind w:left="6480" w:hanging="180"/>
+      </w:pPr>
+    </w:lvl>
+  </w:abstractNum>
+  <w:abstractNum w:abstractNumId="6" w15:restartNumberingAfterBreak="0">
     <w:nsid w:val="490205B6"/>
     <w:multiLevelType w:val="hybridMultilevel"/>
     <w:tmpl w:val="BB043320"/>
@@ -2985,6 +5425,205 @@
       </w:pPr>
     </w:lvl>
     <w:lvl w:ilvl="8" w:tplc="041B001B" w:tentative="1">
+      <w:start w:val="1"/>
+      <w:numFmt w:val="lowerRoman"/>
+      <w:lvlText w:val="%9."/>
+      <w:lvlJc w:val="right"/>
+      <w:pPr>
+        <w:ind w:left="6480" w:hanging="180"/>
+      </w:pPr>
+    </w:lvl>
+  </w:abstractNum>
+  <w:abstractNum w:abstractNumId="7" w15:restartNumberingAfterBreak="0">
+    <w:nsid w:val="6AE50E76"/>
+    <w:multiLevelType w:val="hybridMultilevel"/>
+    <w:tmpl w:val="F5C40A98"/>
+    <w:lvl w:ilvl="0" w:tplc="04050001">
+      <w:start w:val="1"/>
+      <w:numFmt w:val="bullet"/>
+      <w:lvlText w:val=""/>
+      <w:lvlJc w:val="left"/>
+      <w:pPr>
+        <w:ind w:left="720" w:hanging="360"/>
+      </w:pPr>
+      <w:rPr>
+        <w:rFonts w:ascii="Symbol" w:hAnsi="Symbol" w:hint="default"/>
+      </w:rPr>
+    </w:lvl>
+    <w:lvl w:ilvl="1" w:tplc="04050003" w:tentative="1">
+      <w:start w:val="1"/>
+      <w:numFmt w:val="bullet"/>
+      <w:lvlText w:val="o"/>
+      <w:lvlJc w:val="left"/>
+      <w:pPr>
+        <w:ind w:left="1440" w:hanging="360"/>
+      </w:pPr>
+      <w:rPr>
+        <w:rFonts w:ascii="Courier New" w:hAnsi="Courier New" w:cs="Courier New" w:hint="default"/>
+      </w:rPr>
+    </w:lvl>
+    <w:lvl w:ilvl="2" w:tplc="04050005" w:tentative="1">
+      <w:start w:val="1"/>
+      <w:numFmt w:val="bullet"/>
+      <w:lvlText w:val=""/>
+      <w:lvlJc w:val="left"/>
+      <w:pPr>
+        <w:ind w:left="2160" w:hanging="360"/>
+      </w:pPr>
+      <w:rPr>
+        <w:rFonts w:ascii="Wingdings" w:hAnsi="Wingdings" w:hint="default"/>
+      </w:rPr>
+    </w:lvl>
+    <w:lvl w:ilvl="3" w:tplc="04050001" w:tentative="1">
+      <w:start w:val="1"/>
+      <w:numFmt w:val="bullet"/>
+      <w:lvlText w:val=""/>
+      <w:lvlJc w:val="left"/>
+      <w:pPr>
+        <w:ind w:left="2880" w:hanging="360"/>
+      </w:pPr>
+      <w:rPr>
+        <w:rFonts w:ascii="Symbol" w:hAnsi="Symbol" w:hint="default"/>
+      </w:rPr>
+    </w:lvl>
+    <w:lvl w:ilvl="4" w:tplc="04050003" w:tentative="1">
+      <w:start w:val="1"/>
+      <w:numFmt w:val="bullet"/>
+      <w:lvlText w:val="o"/>
+      <w:lvlJc w:val="left"/>
+      <w:pPr>
+        <w:ind w:left="3600" w:hanging="360"/>
+      </w:pPr>
+      <w:rPr>
+        <w:rFonts w:ascii="Courier New" w:hAnsi="Courier New" w:cs="Courier New" w:hint="default"/>
+      </w:rPr>
+    </w:lvl>
+    <w:lvl w:ilvl="5" w:tplc="04050005" w:tentative="1">
+      <w:start w:val="1"/>
+      <w:numFmt w:val="bullet"/>
+      <w:lvlText w:val=""/>
+      <w:lvlJc w:val="left"/>
+      <w:pPr>
+        <w:ind w:left="4320" w:hanging="360"/>
+      </w:pPr>
+      <w:rPr>
+        <w:rFonts w:ascii="Wingdings" w:hAnsi="Wingdings" w:hint="default"/>
+      </w:rPr>
+    </w:lvl>
+    <w:lvl w:ilvl="6" w:tplc="04050001" w:tentative="1">
+      <w:start w:val="1"/>
+      <w:numFmt w:val="bullet"/>
+      <w:lvlText w:val=""/>
+      <w:lvlJc w:val="left"/>
+      <w:pPr>
+        <w:ind w:left="5040" w:hanging="360"/>
+      </w:pPr>
+      <w:rPr>
+        <w:rFonts w:ascii="Symbol" w:hAnsi="Symbol" w:hint="default"/>
+      </w:rPr>
+    </w:lvl>
+    <w:lvl w:ilvl="7" w:tplc="04050003" w:tentative="1">
+      <w:start w:val="1"/>
+      <w:numFmt w:val="bullet"/>
+      <w:lvlText w:val="o"/>
+      <w:lvlJc w:val="left"/>
+      <w:pPr>
+        <w:ind w:left="5760" w:hanging="360"/>
+      </w:pPr>
+      <w:rPr>
+        <w:rFonts w:ascii="Courier New" w:hAnsi="Courier New" w:cs="Courier New" w:hint="default"/>
+      </w:rPr>
+    </w:lvl>
+    <w:lvl w:ilvl="8" w:tplc="04050005" w:tentative="1">
+      <w:start w:val="1"/>
+      <w:numFmt w:val="bullet"/>
+      <w:lvlText w:val=""/>
+      <w:lvlJc w:val="left"/>
+      <w:pPr>
+        <w:ind w:left="6480" w:hanging="360"/>
+      </w:pPr>
+      <w:rPr>
+        <w:rFonts w:ascii="Wingdings" w:hAnsi="Wingdings" w:hint="default"/>
+      </w:rPr>
+    </w:lvl>
+  </w:abstractNum>
+  <w:abstractNum w:abstractNumId="8" w15:restartNumberingAfterBreak="0">
+    <w:nsid w:val="7EA14D70"/>
+    <w:multiLevelType w:val="hybridMultilevel"/>
+    <w:tmpl w:val="F53E027A"/>
+    <w:lvl w:ilvl="0" w:tplc="0405000F">
+      <w:start w:val="1"/>
+      <w:numFmt w:val="decimal"/>
+      <w:lvlText w:val="%1."/>
+      <w:lvlJc w:val="left"/>
+      <w:pPr>
+        <w:ind w:left="720" w:hanging="360"/>
+      </w:pPr>
+    </w:lvl>
+    <w:lvl w:ilvl="1" w:tplc="04050019" w:tentative="1">
+      <w:start w:val="1"/>
+      <w:numFmt w:val="lowerLetter"/>
+      <w:lvlText w:val="%2."/>
+      <w:lvlJc w:val="left"/>
+      <w:pPr>
+        <w:ind w:left="1440" w:hanging="360"/>
+      </w:pPr>
+    </w:lvl>
+    <w:lvl w:ilvl="2" w:tplc="0405001B" w:tentative="1">
+      <w:start w:val="1"/>
+      <w:numFmt w:val="lowerRoman"/>
+      <w:lvlText w:val="%3."/>
+      <w:lvlJc w:val="right"/>
+      <w:pPr>
+        <w:ind w:left="2160" w:hanging="180"/>
+      </w:pPr>
+    </w:lvl>
+    <w:lvl w:ilvl="3" w:tplc="0405000F" w:tentative="1">
+      <w:start w:val="1"/>
+      <w:numFmt w:val="decimal"/>
+      <w:lvlText w:val="%4."/>
+      <w:lvlJc w:val="left"/>
+      <w:pPr>
+        <w:ind w:left="2880" w:hanging="360"/>
+      </w:pPr>
+    </w:lvl>
+    <w:lvl w:ilvl="4" w:tplc="04050019" w:tentative="1">
+      <w:start w:val="1"/>
+      <w:numFmt w:val="lowerLetter"/>
+      <w:lvlText w:val="%5."/>
+      <w:lvlJc w:val="left"/>
+      <w:pPr>
+        <w:ind w:left="3600" w:hanging="360"/>
+      </w:pPr>
+    </w:lvl>
+    <w:lvl w:ilvl="5" w:tplc="0405001B" w:tentative="1">
+      <w:start w:val="1"/>
+      <w:numFmt w:val="lowerRoman"/>
+      <w:lvlText w:val="%6."/>
+      <w:lvlJc w:val="right"/>
+      <w:pPr>
+        <w:ind w:left="4320" w:hanging="180"/>
+      </w:pPr>
+    </w:lvl>
+    <w:lvl w:ilvl="6" w:tplc="0405000F" w:tentative="1">
+      <w:start w:val="1"/>
+      <w:numFmt w:val="decimal"/>
+      <w:lvlText w:val="%7."/>
+      <w:lvlJc w:val="left"/>
+      <w:pPr>
+        <w:ind w:left="5040" w:hanging="360"/>
+      </w:pPr>
+    </w:lvl>
+    <w:lvl w:ilvl="7" w:tplc="04050019" w:tentative="1">
+      <w:start w:val="1"/>
+      <w:numFmt w:val="lowerLetter"/>
+      <w:lvlText w:val="%8."/>
+      <w:lvlJc w:val="left"/>
+      <w:pPr>
+        <w:ind w:left="5760" w:hanging="360"/>
+      </w:pPr>
+    </w:lvl>
+    <w:lvl w:ilvl="8" w:tplc="0405001B" w:tentative="1">
       <w:start w:val="1"/>
       <w:numFmt w:val="lowerRoman"/>
       <w:lvlText w:val="%9."/>
@@ -2998,7 +5637,7 @@
     <w:abstractNumId w:val="1"/>
   </w:num>
   <w:num w:numId="2">
-    <w:abstractNumId w:val="4"/>
+    <w:abstractNumId w:val="6"/>
   </w:num>
   <w:num w:numId="3">
     <w:abstractNumId w:val="2"/>
@@ -3008,6 +5647,18 @@
   </w:num>
   <w:num w:numId="5">
     <w:abstractNumId w:val="3"/>
+  </w:num>
+  <w:num w:numId="6">
+    <w:abstractNumId w:val="8"/>
+  </w:num>
+  <w:num w:numId="7">
+    <w:abstractNumId w:val="7"/>
+  </w:num>
+  <w:num w:numId="8">
+    <w:abstractNumId w:val="5"/>
+  </w:num>
+  <w:num w:numId="9">
+    <w:abstractNumId w:val="4"/>
   </w:num>
 </w:numbering>
 </file>
@@ -3407,7 +6058,7 @@
     <w:lsdException w:name="Unresolved Mention" w:semiHidden="1" w:unhideWhenUsed="1"/>
     <w:lsdException w:name="Smart Link" w:semiHidden="1" w:unhideWhenUsed="1"/>
   </w:latentStyles>
-  <w:style w:type="paragraph" w:default="1" w:styleId="Normlny">
+  <w:style w:type="paragraph" w:default="1" w:styleId="Normln">
     <w:name w:val="Normal"/>
     <w:qFormat/>
     <w:rsid w:val="00ED68EC"/>
@@ -3417,8 +6068,8 @@
   </w:style>
   <w:style w:type="paragraph" w:styleId="Nadpis1">
     <w:name w:val="heading 1"/>
-    <w:basedOn w:val="Normlny"/>
-    <w:next w:val="Normlny"/>
+    <w:basedOn w:val="Normln"/>
+    <w:next w:val="Normln"/>
     <w:link w:val="Nadpis1Char"/>
     <w:uiPriority w:val="9"/>
     <w:qFormat/>
@@ -3437,8 +6088,8 @@
   </w:style>
   <w:style w:type="paragraph" w:styleId="Nadpis2">
     <w:name w:val="heading 2"/>
-    <w:basedOn w:val="Normlny"/>
-    <w:next w:val="Normlny"/>
+    <w:basedOn w:val="Normln"/>
+    <w:next w:val="Normln"/>
     <w:link w:val="Nadpis2Char"/>
     <w:uiPriority w:val="9"/>
     <w:unhideWhenUsed/>
@@ -3459,14 +6110,13 @@
   </w:style>
   <w:style w:type="paragraph" w:styleId="Nadpis3">
     <w:name w:val="heading 3"/>
-    <w:basedOn w:val="Normlny"/>
-    <w:next w:val="Normlny"/>
+    <w:basedOn w:val="Normln"/>
+    <w:next w:val="Normln"/>
     <w:link w:val="Nadpis3Char"/>
     <w:uiPriority w:val="9"/>
-    <w:semiHidden/>
     <w:unhideWhenUsed/>
     <w:qFormat/>
-    <w:rsid w:val="00874E60"/>
+    <w:rsid w:val="00FF31F2"/>
     <w:pPr>
       <w:keepNext/>
       <w:keepLines/>
@@ -3474,19 +6124,18 @@
       <w:outlineLvl w:val="2"/>
     </w:pPr>
     <w:rPr>
-      <w:rFonts w:asciiTheme="majorHAnsi" w:eastAsiaTheme="majorEastAsia" w:hAnsiTheme="majorHAnsi" w:cstheme="majorBidi"/>
-      <w:color w:val="1F3763" w:themeColor="accent1" w:themeShade="7F"/>
-      <w:sz w:val="24"/>
+      <w:rFonts w:ascii="Calibri Light" w:eastAsiaTheme="majorEastAsia" w:hAnsi="Calibri Light" w:cstheme="majorBidi"/>
+      <w:sz w:val="32"/>
       <w:szCs w:val="24"/>
     </w:rPr>
   </w:style>
-  <w:style w:type="character" w:default="1" w:styleId="Predvolenpsmoodseku">
+  <w:style w:type="character" w:default="1" w:styleId="Standardnpsmoodstavce">
     <w:name w:val="Default Paragraph Font"/>
     <w:uiPriority w:val="1"/>
     <w:semiHidden/>
     <w:unhideWhenUsed/>
   </w:style>
-  <w:style w:type="table" w:default="1" w:styleId="Normlnatabuka">
+  <w:style w:type="table" w:default="1" w:styleId="Normlntabulka">
     <w:name w:val="Normal Table"/>
     <w:uiPriority w:val="99"/>
     <w:semiHidden/>
@@ -3501,13 +6150,13 @@
       </w:tblCellMar>
     </w:tblPr>
   </w:style>
-  <w:style w:type="numbering" w:default="1" w:styleId="Bezzoznamu">
+  <w:style w:type="numbering" w:default="1" w:styleId="Bezseznamu">
     <w:name w:val="No List"/>
     <w:uiPriority w:val="99"/>
     <w:semiHidden/>
     <w:unhideWhenUsed/>
   </w:style>
-  <w:style w:type="paragraph" w:styleId="Bezriadkovania">
+  <w:style w:type="paragraph" w:styleId="Bezmezer">
     <w:name w:val="No Spacing"/>
     <w:uiPriority w:val="1"/>
     <w:qFormat/>
@@ -3516,11 +6165,11 @@
       <w:spacing w:before="120" w:after="120" w:line="240" w:lineRule="auto"/>
     </w:pPr>
   </w:style>
-  <w:style w:type="paragraph" w:styleId="Nzov">
+  <w:style w:type="paragraph" w:styleId="Nzev">
     <w:name w:val="Title"/>
-    <w:basedOn w:val="Normlny"/>
-    <w:next w:val="Normlny"/>
-    <w:link w:val="NzovChar"/>
+    <w:basedOn w:val="Normln"/>
+    <w:next w:val="Normln"/>
+    <w:link w:val="NzevChar"/>
     <w:uiPriority w:val="10"/>
     <w:qFormat/>
     <w:rsid w:val="00340DF5"/>
@@ -3537,10 +6186,10 @@
       <w:szCs w:val="56"/>
     </w:rPr>
   </w:style>
-  <w:style w:type="character" w:customStyle="1" w:styleId="NzovChar">
-    <w:name w:val="Názov Char"/>
-    <w:basedOn w:val="Predvolenpsmoodseku"/>
-    <w:link w:val="Nzov"/>
+  <w:style w:type="character" w:customStyle="1" w:styleId="NzevChar">
+    <w:name w:val="Název Char"/>
+    <w:basedOn w:val="Standardnpsmoodstavce"/>
+    <w:link w:val="Nzev"/>
     <w:uiPriority w:val="10"/>
     <w:rsid w:val="00340DF5"/>
     <w:rPr>
@@ -3553,7 +6202,7 @@
   </w:style>
   <w:style w:type="character" w:customStyle="1" w:styleId="Nadpis1Char">
     <w:name w:val="Nadpis 1 Char"/>
-    <w:basedOn w:val="Predvolenpsmoodseku"/>
+    <w:basedOn w:val="Standardnpsmoodstavce"/>
     <w:link w:val="Nadpis1"/>
     <w:uiPriority w:val="9"/>
     <w:rsid w:val="0008719F"/>
@@ -3563,10 +6212,10 @@
       <w:szCs w:val="32"/>
     </w:rPr>
   </w:style>
-  <w:style w:type="paragraph" w:styleId="Hlavikaobsahu">
+  <w:style w:type="paragraph" w:styleId="Nadpisobsahu">
     <w:name w:val="TOC Heading"/>
     <w:basedOn w:val="Nadpis1"/>
-    <w:next w:val="Normlny"/>
+    <w:next w:val="Normln"/>
     <w:uiPriority w:val="39"/>
     <w:unhideWhenUsed/>
     <w:qFormat/>
@@ -3578,9 +6227,9 @@
       <w:lang w:eastAsia="sk-SK"/>
     </w:rPr>
   </w:style>
-  <w:style w:type="paragraph" w:styleId="Odsekzoznamu">
+  <w:style w:type="paragraph" w:styleId="Odstavecseseznamem">
     <w:name w:val="List Paragraph"/>
-    <w:basedOn w:val="Normlny"/>
+    <w:basedOn w:val="Normln"/>
     <w:uiPriority w:val="34"/>
     <w:qFormat/>
     <w:rsid w:val="00713EEE"/>
@@ -3591,26 +6240,24 @@
   </w:style>
   <w:style w:type="character" w:customStyle="1" w:styleId="markedcontent">
     <w:name w:val="markedcontent"/>
-    <w:basedOn w:val="Predvolenpsmoodseku"/>
+    <w:basedOn w:val="Standardnpsmoodstavce"/>
     <w:rsid w:val="00252BCD"/>
   </w:style>
   <w:style w:type="character" w:customStyle="1" w:styleId="Nadpis3Char">
     <w:name w:val="Nadpis 3 Char"/>
-    <w:basedOn w:val="Predvolenpsmoodseku"/>
+    <w:basedOn w:val="Standardnpsmoodstavce"/>
     <w:link w:val="Nadpis3"/>
     <w:uiPriority w:val="9"/>
-    <w:semiHidden/>
-    <w:rsid w:val="00874E60"/>
+    <w:rsid w:val="00FF31F2"/>
     <w:rPr>
-      <w:rFonts w:asciiTheme="majorHAnsi" w:eastAsiaTheme="majorEastAsia" w:hAnsiTheme="majorHAnsi" w:cstheme="majorBidi"/>
-      <w:color w:val="1F3763" w:themeColor="accent1" w:themeShade="7F"/>
-      <w:sz w:val="24"/>
+      <w:rFonts w:ascii="Calibri Light" w:eastAsiaTheme="majorEastAsia" w:hAnsi="Calibri Light" w:cstheme="majorBidi"/>
+      <w:sz w:val="32"/>
       <w:szCs w:val="24"/>
     </w:rPr>
   </w:style>
   <w:style w:type="character" w:customStyle="1" w:styleId="Nadpis2Char">
     <w:name w:val="Nadpis 2 Char"/>
-    <w:basedOn w:val="Predvolenpsmoodseku"/>
+    <w:basedOn w:val="Standardnpsmoodstavce"/>
     <w:link w:val="Nadpis2"/>
     <w:uiPriority w:val="9"/>
     <w:rsid w:val="0008719F"/>
@@ -3623,8 +6270,8 @@
   </w:style>
   <w:style w:type="paragraph" w:styleId="Obsah1">
     <w:name w:val="toc 1"/>
-    <w:basedOn w:val="Normlny"/>
-    <w:next w:val="Normlny"/>
+    <w:basedOn w:val="Normln"/>
+    <w:next w:val="Normln"/>
     <w:autoRedefine/>
     <w:uiPriority w:val="39"/>
     <w:unhideWhenUsed/>
@@ -3633,9 +6280,9 @@
       <w:spacing w:after="100"/>
     </w:pPr>
   </w:style>
-  <w:style w:type="character" w:styleId="Hypertextovprepojenie">
+  <w:style w:type="character" w:styleId="Hypertextovodkaz">
     <w:name w:val="Hyperlink"/>
-    <w:basedOn w:val="Predvolenpsmoodseku"/>
+    <w:basedOn w:val="Standardnpsmoodstavce"/>
     <w:uiPriority w:val="99"/>
     <w:unhideWhenUsed/>
     <w:rsid w:val="00202462"/>
@@ -3644,10 +6291,10 @@
       <w:u w:val="single"/>
     </w:rPr>
   </w:style>
-  <w:style w:type="paragraph" w:styleId="Hlavika">
+  <w:style w:type="paragraph" w:styleId="Zhlav">
     <w:name w:val="header"/>
-    <w:basedOn w:val="Normlny"/>
-    <w:link w:val="HlavikaChar"/>
+    <w:basedOn w:val="Normln"/>
+    <w:link w:val="ZhlavChar"/>
     <w:uiPriority w:val="99"/>
     <w:unhideWhenUsed/>
     <w:rsid w:val="0063652C"/>
@@ -3659,17 +6306,17 @@
       <w:spacing w:line="240" w:lineRule="auto"/>
     </w:pPr>
   </w:style>
-  <w:style w:type="character" w:customStyle="1" w:styleId="HlavikaChar">
-    <w:name w:val="Hlavička Char"/>
-    <w:basedOn w:val="Predvolenpsmoodseku"/>
-    <w:link w:val="Hlavika"/>
+  <w:style w:type="character" w:customStyle="1" w:styleId="ZhlavChar">
+    <w:name w:val="Záhlaví Char"/>
+    <w:basedOn w:val="Standardnpsmoodstavce"/>
+    <w:link w:val="Zhlav"/>
     <w:uiPriority w:val="99"/>
     <w:rsid w:val="0063652C"/>
   </w:style>
-  <w:style w:type="paragraph" w:styleId="Pta">
+  <w:style w:type="paragraph" w:styleId="Zpat">
     <w:name w:val="footer"/>
-    <w:basedOn w:val="Normlny"/>
-    <w:link w:val="PtaChar"/>
+    <w:basedOn w:val="Normln"/>
+    <w:link w:val="ZpatChar"/>
     <w:uiPriority w:val="99"/>
     <w:unhideWhenUsed/>
     <w:rsid w:val="0063652C"/>
@@ -3681,21 +6328,21 @@
       <w:spacing w:line="240" w:lineRule="auto"/>
     </w:pPr>
   </w:style>
-  <w:style w:type="character" w:customStyle="1" w:styleId="PtaChar">
-    <w:name w:val="Päta Char"/>
-    <w:basedOn w:val="Predvolenpsmoodseku"/>
-    <w:link w:val="Pta"/>
+  <w:style w:type="character" w:customStyle="1" w:styleId="ZpatChar">
+    <w:name w:val="Zápatí Char"/>
+    <w:basedOn w:val="Standardnpsmoodstavce"/>
+    <w:link w:val="Zpat"/>
     <w:uiPriority w:val="99"/>
     <w:rsid w:val="0063652C"/>
   </w:style>
   <w:style w:type="character" w:customStyle="1" w:styleId="b-profileid">
     <w:name w:val="b-profile__id"/>
-    <w:basedOn w:val="Predvolenpsmoodseku"/>
+    <w:basedOn w:val="Standardnpsmoodstavce"/>
     <w:rsid w:val="00690319"/>
   </w:style>
-  <w:style w:type="character" w:styleId="Nevyrieenzmienka">
+  <w:style w:type="character" w:styleId="Nevyeenzmnka">
     <w:name w:val="Unresolved Mention"/>
-    <w:basedOn w:val="Predvolenpsmoodseku"/>
+    <w:basedOn w:val="Standardnpsmoodstavce"/>
     <w:uiPriority w:val="99"/>
     <w:semiHidden/>
     <w:unhideWhenUsed/>
@@ -3707,8 +6354,8 @@
   </w:style>
   <w:style w:type="paragraph" w:styleId="Obsah2">
     <w:name w:val="toc 2"/>
-    <w:basedOn w:val="Normlny"/>
-    <w:next w:val="Normlny"/>
+    <w:basedOn w:val="Normln"/>
+    <w:next w:val="Normln"/>
     <w:autoRedefine/>
     <w:uiPriority w:val="39"/>
     <w:unhideWhenUsed/>

</xml_diff>